<commit_message>
Skyline (3.1): Revised small molecule tutorial.
</commit_message>
<xml_diff>
--- a/pwiz/pwiz_tools/Skyline/Documentation/Tutorials/Skyline Small Molecules.docx
+++ b/pwiz/pwiz_tools/Skyline/Documentation/Tutorials/Skyline Small Molecules.docx
@@ -10,83 +10,102 @@
         <w:t xml:space="preserve">Skyline </w:t>
       </w:r>
       <w:r>
-        <w:t>and Small Molecules</w:t>
+        <w:t>Small Molecule</w:t>
+      </w:r>
+      <w:r>
+        <w:t xml:space="preserve"> Targets</w:t>
+      </w:r>
+    </w:p>
+    <w:p>
+      <w:r>
+        <w:t xml:space="preserve">The </w:t>
+      </w:r>
+      <w:r>
+        <w:t>Skyline</w:t>
+      </w:r>
+      <w:r>
+        <w:t xml:space="preserve"> Targeted Proteomics Environment</w:t>
+      </w:r>
+      <w:r>
+        <w:t xml:space="preserve"> provides informative visual displays of the raw mass spectrometer data you import into your Skyline </w:t>
+      </w:r>
+      <w:r>
+        <w:t>documents</w:t>
+      </w:r>
+      <w:r>
+        <w:t xml:space="preserve">.  </w:t>
+      </w:r>
+      <w:r>
+        <w:t>Originally developed for proteomics use, Skyline has been extended to work with generalized small molecules</w:t>
+      </w:r>
+      <w:r>
+        <w:t xml:space="preserve">. </w:t>
+      </w:r>
+      <w:r>
+        <w:t xml:space="preserve"> There are many tutorials available that will help you use Skyline for various types of analysis (SRM, MS1 Filtering, DIA, Targeted MS/MS etc)</w:t>
+      </w:r>
+      <w:r>
+        <w:t>. T</w:t>
+      </w:r>
+      <w:r>
+        <w:t xml:space="preserve">his tutorial concentrates on the differences in using Skyline </w:t>
+      </w:r>
+      <w:r>
+        <w:t>for targeting</w:t>
       </w:r>
       <w:r>
         <w:t xml:space="preserve"> </w:t>
       </w:r>
-    </w:p>
-    <w:p>
-      <w:r>
-        <w:t xml:space="preserve">The </w:t>
-      </w:r>
-      <w:r>
-        <w:t>Skyline</w:t>
-      </w:r>
-      <w:r>
-        <w:t xml:space="preserve"> Targeted Proteomics Environment</w:t>
-      </w:r>
-      <w:r>
-        <w:t xml:space="preserve"> provides informative visual displays of the raw mass spectrometer data you import into your Skyline </w:t>
-      </w:r>
-      <w:r>
-        <w:t>documents</w:t>
+      <w:r>
+        <w:t xml:space="preserve">small molecules.  </w:t>
+      </w:r>
+    </w:p>
+    <w:p>
+      <w:r>
+        <w:t xml:space="preserve">In this tutorial, </w:t>
+      </w:r>
+      <w:r>
+        <w:t>you will</w:t>
+      </w:r>
+      <w:r>
+        <w:t xml:space="preserve"> build an MRM assay for a group of Methionine-pathway compounds.</w:t>
+      </w:r>
+    </w:p>
+    <w:p>
+      <w:r>
+        <w:t>Skyline aim</w:t>
+      </w:r>
+      <w:r>
+        <w:t>s</w:t>
+      </w:r>
+      <w:r>
+        <w:t xml:space="preserve"> to </w:t>
+      </w:r>
+      <w:r>
+        <w:t>provide</w:t>
+      </w:r>
+      <w:r>
+        <w:t xml:space="preserve"> </w:t>
+      </w:r>
+      <w:r>
+        <w:t xml:space="preserve">a vendor-neutral platform for targeted </w:t>
+      </w:r>
+      <w:r>
+        <w:t>quantitative mass spec research</w:t>
       </w:r>
       <w:r>
         <w:t xml:space="preserve">.  </w:t>
       </w:r>
       <w:r>
-        <w:t>Originally developed for proteomics use, Skyline has been extended to work with generalized small molecules</w:t>
-      </w:r>
-      <w:r>
-        <w:t xml:space="preserve">. </w:t>
-      </w:r>
-      <w:r>
-        <w:t xml:space="preserve"> There are many tutorials available that will help you use Skyline for various types of analysis (SRM, MS1 Filtering, DIA, Targeted MS/MS </w:t>
-      </w:r>
-      <w:proofErr w:type="spellStart"/>
-      <w:r>
-        <w:t>etc</w:t>
-      </w:r>
-      <w:proofErr w:type="spellEnd"/>
-      <w:r>
-        <w:t xml:space="preserve">), this tutorial concentrates on the differences in using Skyline with small molecules.  </w:t>
-      </w:r>
-    </w:p>
-    <w:p>
-      <w:r>
-        <w:t>In this tutorial, we are building an MRM assay for a group of Methionine-pathway compounds.</w:t>
-      </w:r>
-    </w:p>
-    <w:p>
-      <w:r>
-        <w:t>Skyline aim</w:t>
-      </w:r>
-      <w:r>
-        <w:t>s</w:t>
-      </w:r>
-      <w:r>
-        <w:t xml:space="preserve"> to </w:t>
-      </w:r>
-      <w:r>
-        <w:t>provide</w:t>
+        <w:t xml:space="preserve">It </w:t>
+      </w:r>
+      <w:r>
+        <w:t>can</w:t>
       </w:r>
       <w:r>
         <w:t xml:space="preserve"> </w:t>
       </w:r>
       <w:r>
-        <w:t xml:space="preserve">a vendor-neutral platform for targeted proteomics investigation.  </w:t>
-      </w:r>
-      <w:r>
-        <w:t xml:space="preserve">It </w:t>
-      </w:r>
-      <w:r>
-        <w:t>can</w:t>
-      </w:r>
-      <w:r>
-        <w:t xml:space="preserve"> </w:t>
-      </w:r>
-      <w:r>
         <w:t xml:space="preserve">import raw data from </w:t>
       </w:r>
       <w:r>
@@ -96,23 +115,12 @@
         <w:t xml:space="preserve">instrument vendors </w:t>
       </w:r>
       <w:r>
-        <w:t>AB</w:t>
-      </w:r>
-      <w:r>
-        <w:t xml:space="preserve"> </w:t>
-      </w:r>
-      <w:proofErr w:type="spellStart"/>
-      <w:r>
-        <w:t>Sciex</w:t>
-      </w:r>
-      <w:proofErr w:type="spellEnd"/>
-      <w:r>
-        <w:t xml:space="preserve">, </w:t>
-      </w:r>
-      <w:r>
         <w:t xml:space="preserve">Agilent, </w:t>
       </w:r>
       <w:r>
+        <w:t xml:space="preserve">SCIEX, </w:t>
+      </w:r>
+      <w:r>
         <w:t xml:space="preserve">Bruker, </w:t>
       </w:r>
       <w:r>
@@ -144,6 +152,9 @@
       </w:r>
       <w:r>
         <w:t xml:space="preserve"> and large multi-site studies.</w:t>
+      </w:r>
+      <w:r>
+        <w:t xml:space="preserve"> This remains equally true in using it to target small molecules, as it has been for years in the field of proteomics.</w:t>
       </w:r>
     </w:p>
     <w:p>
@@ -178,7 +189,19 @@
           <w:rPr>
             <w:rStyle w:val="Hyperlink"/>
           </w:rPr>
-          <w:t>https://skyline.gs.washington.edu/tutorials/SmallMolecule.zip</w:t>
+          <w:t>https://skyline.gs.washington.edu/tutorials/SmallM</w:t>
+        </w:r>
+        <w:r>
+          <w:rPr>
+            <w:rStyle w:val="Hyperlink"/>
+          </w:rPr>
+          <w:t>o</w:t>
+        </w:r>
+        <w:r>
+          <w:rPr>
+            <w:rStyle w:val="Hyperlink"/>
+          </w:rPr>
+          <w:t>lecule.zip</w:t>
         </w:r>
       </w:hyperlink>
     </w:p>
@@ -189,7 +212,13 @@
     </w:p>
     <w:p>
       <w:r>
-        <w:t>C:\Users\brendanx\Documents</w:t>
+        <w:t>C:\Users\</w:t>
+      </w:r>
+      <w:r>
+        <w:t>bspratt</w:t>
+      </w:r>
+      <w:r>
+        <w:t>\Documents</w:t>
       </w:r>
     </w:p>
     <w:p>
@@ -198,10 +227,39 @@
       </w:r>
     </w:p>
     <w:p>
-      <w:r>
-        <w:t>C:\Users\brendanx\Documents\</w:t>
-      </w:r>
-      <w:r>
+      <w:pPr>
+        <w:rPr>
+          <w:lang w:val="fr-FR"/>
+        </w:rPr>
+      </w:pPr>
+      <w:r>
+        <w:rPr>
+          <w:lang w:val="fr-FR"/>
+        </w:rPr>
+        <w:t>C:\Users\</w:t>
+      </w:r>
+      <w:r>
+        <w:rPr>
+          <w:lang w:val="fr-FR"/>
+        </w:rPr>
+        <w:t>b</w:t>
+      </w:r>
+      <w:r>
+        <w:rPr>
+          <w:lang w:val="fr-FR"/>
+        </w:rPr>
+        <w:t>spratt</w:t>
+      </w:r>
+      <w:r>
+        <w:rPr>
+          <w:lang w:val="fr-FR"/>
+        </w:rPr>
+        <w:t>\Documents\</w:t>
+      </w:r>
+      <w:r>
+        <w:rPr>
+          <w:lang w:val="fr-FR"/>
+        </w:rPr>
         <w:t>SmallMolecule</w:t>
       </w:r>
     </w:p>
@@ -248,12 +306,22 @@
         <w:t>use the</w:t>
       </w:r>
       <w:r>
-        <w:t xml:space="preserve"> Edit menu’s</w:t>
-      </w:r>
-      <w:r>
         <w:t xml:space="preserve"> </w:t>
       </w:r>
-      <w:proofErr w:type="gramStart"/>
+      <w:r>
+        <w:rPr>
+          <w:b/>
+          <w:bCs/>
+        </w:rPr>
+        <w:t xml:space="preserve">Edit </w:t>
+      </w:r>
+      <w:r>
+        <w:rPr>
+          <w:b/>
+          <w:bCs/>
+        </w:rPr>
+        <w:t xml:space="preserve">&gt; </w:t>
+      </w:r>
       <w:r>
         <w:rPr>
           <w:b/>
@@ -264,9 +332,14 @@
         <w:rPr>
           <w:b/>
         </w:rPr>
-        <w:t>nsert</w:t>
-      </w:r>
-      <w:proofErr w:type="gramEnd"/>
+        <w:t xml:space="preserve">nsert </w:t>
+      </w:r>
+      <w:r>
+        <w:rPr>
+          <w:b/>
+        </w:rPr>
+        <w:t>&gt;</w:t>
+      </w:r>
       <w:r>
         <w:rPr>
           <w:b/>
@@ -277,10 +350,10 @@
         <w:rPr>
           <w:b/>
         </w:rPr>
-        <w:t xml:space="preserve">/ Transition List </w:t>
-      </w:r>
-      <w:r>
-        <w:t>function</w:t>
+        <w:t xml:space="preserve">Transition List </w:t>
+      </w:r>
+      <w:r>
+        <w:t>menu item</w:t>
       </w:r>
       <w:r>
         <w:t>.</w:t>
@@ -292,176 +365,295 @@
         <w:rPr>
           <w:b/>
         </w:rPr>
-        <w:t>File / Import /Transition List</w:t>
-      </w:r>
-      <w:r>
-        <w:t xml:space="preserve"> menu item does not yet work for non-proteomic data – it’s not good at</w:t>
-      </w:r>
-      <w:r>
-        <w:t xml:space="preserve"> </w:t>
-      </w:r>
-      <w:r>
-        <w:t>guessing which columns are which in a small molecule transition list.]</w:t>
-      </w:r>
-    </w:p>
-    <w:p>
-      <w:r>
-        <w:t>At a minimum, Skyline needs to know the charge state and either the ion formula or m/z for each precursor and product.</w:t>
-      </w:r>
-      <w:r>
-        <w:t xml:space="preserve">  If no product ion information is present, it’s assumed to be a list of precursor targets.</w:t>
-      </w:r>
-    </w:p>
-    <w:p>
-      <w:pPr>
-        <w:pStyle w:val="Heading3"/>
-      </w:pPr>
-      <w:r>
-        <w:lastRenderedPageBreak/>
-        <w:t>A note on ion formulas</w:t>
-      </w:r>
-    </w:p>
-    <w:p>
-      <w:r>
-        <w:t xml:space="preserve">In proteomics applications Skyline can safely assume ionization by protonation, so all that’s needed to describe a charged peptide is </w:t>
-      </w:r>
-      <w:r>
-        <w:t>its</w:t>
-      </w:r>
-      <w:r>
-        <w:t xml:space="preserve"> </w:t>
-      </w:r>
-      <w:r>
-        <w:t xml:space="preserve">sequence and </w:t>
-      </w:r>
-      <w:r>
-        <w:t>charge state</w:t>
-      </w:r>
-      <w:r>
-        <w:t xml:space="preserve">, Skyline just adds hydrogens to the underlying chemical formula as needed. </w:t>
-      </w:r>
-      <w:r>
-        <w:t xml:space="preserve"> </w:t>
-      </w:r>
-      <w:r>
-        <w:t xml:space="preserve">In generalized small molecules, </w:t>
-      </w:r>
-      <w:r>
-        <w:t>however, io</w:t>
-      </w:r>
-      <w:r>
-        <w:t xml:space="preserve">nization can be </w:t>
-      </w:r>
-      <w:r>
-        <w:t xml:space="preserve">achieved </w:t>
-      </w:r>
-      <w:r>
-        <w:t>by almost any means</w:t>
-      </w:r>
-      <w:r>
-        <w:t xml:space="preserve"> (sodium gain, hy</w:t>
-      </w:r>
-      <w:r>
-        <w:t xml:space="preserve">drogen loss, </w:t>
-      </w:r>
-      <w:proofErr w:type="spellStart"/>
-      <w:r>
-        <w:t>etc</w:t>
-      </w:r>
-      <w:proofErr w:type="spellEnd"/>
-      <w:r>
-        <w:t>)</w:t>
-      </w:r>
-      <w:r>
-        <w:t>.  T</w:t>
-      </w:r>
-      <w:r>
-        <w:t xml:space="preserve">he </w:t>
-      </w:r>
-      <w:r>
-        <w:t>most</w:t>
-      </w:r>
-      <w:r>
-        <w:t xml:space="preserve"> reliable and flexible way to </w:t>
-      </w:r>
-      <w:r>
-        <w:t>describe</w:t>
-      </w:r>
-      <w:r>
-        <w:t xml:space="preserve"> this is to </w:t>
-      </w:r>
-      <w:r>
-        <w:t xml:space="preserve">Skyline is </w:t>
-      </w:r>
-      <w:r>
-        <w:t>with ion formulas.</w:t>
-      </w:r>
-      <w:r>
-        <w:t xml:space="preserve">  </w:t>
-      </w:r>
-      <w:r>
-        <w:t>That is, i</w:t>
-      </w:r>
-      <w:r>
-        <w:t xml:space="preserve">f your singly charged molecule is ionized by sodium gain, </w:t>
-      </w:r>
-      <w:r>
-        <w:t xml:space="preserve">you must </w:t>
-      </w:r>
-      <w:r>
-        <w:t xml:space="preserve">add </w:t>
-      </w:r>
-      <w:proofErr w:type="gramStart"/>
-      <w:r>
-        <w:t>a sodium</w:t>
-      </w:r>
-      <w:proofErr w:type="gramEnd"/>
-      <w:r>
-        <w:t xml:space="preserve"> to the chemical formula</w:t>
-      </w:r>
-      <w:r>
-        <w:t xml:space="preserve"> before plugging it in to Skyline</w:t>
-      </w:r>
-      <w:r>
-        <w:t xml:space="preserve">.   (Note: it’s also possible to describe your transition list </w:t>
-      </w:r>
-      <w:r>
-        <w:t xml:space="preserve">completely </w:t>
-      </w:r>
-      <w:r>
-        <w:t xml:space="preserve">in terms of m/z </w:t>
-      </w:r>
-      <w:r>
-        <w:t>values</w:t>
-      </w:r>
-      <w:r>
-        <w:t>, but without a chemical formula Skyline can’t provide isotopic distributions).</w:t>
-      </w:r>
-    </w:p>
-    <w:p>
-      <w:r>
-        <w:t>For our example, locate the “</w:t>
-      </w:r>
-      <w:r>
-        <w:t>SMTutorial_TransitionList.</w:t>
-      </w:r>
-      <w:r>
-        <w:t>csv” file and open it in Excel or any other suitable viewer.</w:t>
-      </w:r>
-    </w:p>
-    <w:p>
-      <w:r>
-        <w:t>Then start Skyline, and begin a new, empty document.</w:t>
-      </w:r>
-    </w:p>
-    <w:p>
-      <w:pPr>
+        <w:t xml:space="preserve">File </w:t>
+      </w:r>
+      <w:r>
         <w:rPr>
           <w:b/>
         </w:rPr>
-      </w:pPr>
-      <w:r>
-        <w:t xml:space="preserve">From the </w:t>
+        <w:t>&gt;</w:t>
+      </w:r>
+      <w:r>
+        <w:rPr>
+          <w:b/>
+        </w:rPr>
+        <w:t xml:space="preserve"> </w:t>
+      </w:r>
+      <w:r>
+        <w:rPr>
+          <w:b/>
+        </w:rPr>
+        <w:t xml:space="preserve">Import </w:t>
+      </w:r>
+      <w:r>
+        <w:rPr>
+          <w:b/>
+        </w:rPr>
+        <w:t>&gt;</w:t>
+      </w:r>
+      <w:r>
+        <w:rPr>
+          <w:b/>
+        </w:rPr>
+        <w:t>Transition List</w:t>
+      </w:r>
+      <w:r>
+        <w:t xml:space="preserve"> menu item does not yet work for non-proteomic data – it’s not good at</w:t>
+      </w:r>
+      <w:r>
+        <w:t xml:space="preserve"> </w:t>
+      </w:r>
+      <w:r>
+        <w:t>guessing which columns are which in a small molecule transition list.]</w:t>
+      </w:r>
+    </w:p>
+    <w:p>
+      <w:r>
+        <w:t>At a minimum, Skyline needs to know the charge state and either the ion formula or m/z for each precursor and product.</w:t>
+      </w:r>
+      <w:r>
+        <w:t xml:space="preserve">  If no product ion information is present, it</w:t>
+      </w:r>
+      <w:r>
+        <w:t xml:space="preserve"> is</w:t>
+      </w:r>
+      <w:r>
+        <w:t xml:space="preserve"> assumed to be a list of precursor </w:t>
+      </w:r>
+      <w:r>
+        <w:lastRenderedPageBreak/>
+        <w:t>targets.</w:t>
+      </w:r>
+      <w:r>
+        <w:t xml:space="preserve"> Repeated precursor information with different product information is assumed to indicate multiple transitions of a single precursor, just as with peptides.</w:t>
+      </w:r>
+    </w:p>
+    <w:p>
+      <w:pPr>
+        <w:pStyle w:val="Heading3"/>
+      </w:pPr>
+      <w:r>
+        <w:t>A note on ion formulas</w:t>
+      </w:r>
+    </w:p>
+    <w:p>
+      <w:r>
+        <w:t>In proteomics applications Skyline can safely assume ionization by protonation</w:t>
+      </w:r>
+      <w:r>
+        <w:t>.</w:t>
+      </w:r>
+      <w:r>
+        <w:t xml:space="preserve"> </w:t>
+      </w:r>
+      <w:r>
+        <w:t>S</w:t>
+      </w:r>
+      <w:r>
+        <w:t>o</w:t>
+      </w:r>
+      <w:r>
+        <w:t>,</w:t>
+      </w:r>
+      <w:r>
+        <w:t xml:space="preserve"> </w:t>
+      </w:r>
+      <w:r>
+        <w:t>all that</w:t>
+      </w:r>
+      <w:r>
+        <w:t xml:space="preserve"> is</w:t>
+      </w:r>
+      <w:r>
+        <w:t xml:space="preserve"> needed to describe a charged peptide is </w:t>
+      </w:r>
+      <w:r>
+        <w:t>its</w:t>
+      </w:r>
+      <w:r>
+        <w:t xml:space="preserve"> </w:t>
+      </w:r>
+      <w:r>
+        <w:t xml:space="preserve">sequence and </w:t>
+      </w:r>
+      <w:r>
+        <w:t>charge state</w:t>
+      </w:r>
+      <w:r>
+        <w:t xml:space="preserve">. </w:t>
+      </w:r>
+      <w:r>
+        <w:t xml:space="preserve">Skyline just adds </w:t>
+      </w:r>
+      <w:r>
+        <w:t>protons (hydrogen minus an electron)</w:t>
+      </w:r>
+      <w:r>
+        <w:t xml:space="preserve"> </w:t>
+      </w:r>
+      <w:r>
+        <w:t xml:space="preserve">to the underlying chemical formula as needed. </w:t>
+      </w:r>
+      <w:r>
+        <w:t xml:space="preserve"> </w:t>
+      </w:r>
+      <w:r>
+        <w:t>For</w:t>
+      </w:r>
+      <w:r>
+        <w:t xml:space="preserve"> </w:t>
+      </w:r>
+      <w:r>
+        <w:t xml:space="preserve">generalized small molecules, </w:t>
+      </w:r>
+      <w:r>
+        <w:t>however, io</w:t>
+      </w:r>
+      <w:r>
+        <w:t xml:space="preserve">nization can be </w:t>
+      </w:r>
+      <w:r>
+        <w:t xml:space="preserve">achieved </w:t>
+      </w:r>
+      <w:r>
+        <w:t>by almost any means</w:t>
+      </w:r>
+      <w:r>
+        <w:t xml:space="preserve"> (sodium gain, hy</w:t>
+      </w:r>
+      <w:r>
+        <w:t>drogen loss, etc)</w:t>
+      </w:r>
+      <w:r>
+        <w:t>.  T</w:t>
+      </w:r>
+      <w:r>
+        <w:t xml:space="preserve">he </w:t>
+      </w:r>
+      <w:r>
+        <w:t>most</w:t>
+      </w:r>
+      <w:r>
+        <w:t xml:space="preserve"> reliable and flexible way to </w:t>
+      </w:r>
+      <w:r>
+        <w:t>describe</w:t>
+      </w:r>
+      <w:r>
+        <w:t xml:space="preserve"> this </w:t>
+      </w:r>
+      <w:r>
+        <w:t>for</w:t>
+      </w:r>
+      <w:r>
+        <w:t xml:space="preserve"> </w:t>
+      </w:r>
+      <w:r>
+        <w:t xml:space="preserve">Skyline is </w:t>
+      </w:r>
+      <w:r>
+        <w:t>with ion formulas.</w:t>
+      </w:r>
+      <w:r>
+        <w:t xml:space="preserve">  </w:t>
+      </w:r>
+      <w:r>
+        <w:t>That is, i</w:t>
+      </w:r>
+      <w:r>
+        <w:t xml:space="preserve">f your singly charged molecule is ionized by sodium gain, </w:t>
+      </w:r>
+      <w:r>
+        <w:t xml:space="preserve">you must </w:t>
+      </w:r>
+      <w:r>
+        <w:t>add a sodium</w:t>
+      </w:r>
+      <w:r>
+        <w:t xml:space="preserve"> atom</w:t>
+      </w:r>
+      <w:r>
+        <w:t xml:space="preserve"> to the chemical formula</w:t>
+      </w:r>
+      <w:r>
+        <w:t xml:space="preserve"> </w:t>
+      </w:r>
+      <w:r>
+        <w:t>you specify in the Skyline interface</w:t>
+      </w:r>
+      <w:r>
+        <w:t xml:space="preserve">.   (Note: </w:t>
+      </w:r>
+      <w:r>
+        <w:t>It is</w:t>
+      </w:r>
+      <w:r>
+        <w:t xml:space="preserve"> </w:t>
+      </w:r>
+      <w:r>
+        <w:t xml:space="preserve">also possible to describe your transition list </w:t>
+      </w:r>
+      <w:r>
+        <w:t xml:space="preserve">completely </w:t>
+      </w:r>
+      <w:r>
+        <w:t xml:space="preserve">in terms of m/z </w:t>
+      </w:r>
+      <w:r>
+        <w:t>values</w:t>
+      </w:r>
+      <w:r>
+        <w:t xml:space="preserve"> for both precursors and products</w:t>
+      </w:r>
+      <w:r>
+        <w:t>, but without a chemical formula Skyline can</w:t>
+      </w:r>
+      <w:r>
+        <w:t>not</w:t>
+      </w:r>
+      <w:r>
+        <w:t xml:space="preserve"> provide isotopic distributions).</w:t>
+      </w:r>
+    </w:p>
+    <w:p>
+      <w:r>
+        <w:t>To begin creating your first Skyline document that targets small molecules, do the following:</w:t>
+      </w:r>
+    </w:p>
+    <w:p>
+      <w:pPr>
+        <w:pStyle w:val="ListParagraph"/>
+        <w:numPr>
+          <w:ilvl w:val="0"/>
+          <w:numId w:val="37"/>
+        </w:numPr>
+      </w:pPr>
+      <w:r>
+        <w:t>L</w:t>
+      </w:r>
+      <w:r>
+        <w:t>ocate the “</w:t>
+      </w:r>
+      <w:r>
+        <w:t>SMTutorial_TransitionList.</w:t>
+      </w:r>
+      <w:r>
+        <w:t>csv” file and open it in Excel.</w:t>
+      </w:r>
+      <w:r>
+        <w:t xml:space="preserve"> </w:t>
+      </w:r>
+    </w:p>
+    <w:p>
+      <w:pPr>
+        <w:pStyle w:val="ListParagraph"/>
+        <w:numPr>
+          <w:ilvl w:val="0"/>
+          <w:numId w:val="37"/>
+        </w:numPr>
+      </w:pPr>
+      <w:r>
+        <w:t xml:space="preserve">On the </w:t>
       </w:r>
       <w:r>
         <w:rPr>
@@ -479,13 +671,16 @@
         <w:t xml:space="preserve">Insert </w:t>
       </w:r>
       <w:r>
-        <w:t>then click on</w:t>
+        <w:t>and</w:t>
+      </w:r>
+      <w:r>
+        <w:t xml:space="preserve"> click </w:t>
       </w:r>
       <w:r>
         <w:rPr>
           <w:b/>
         </w:rPr>
-        <w:t xml:space="preserve"> Transition</w:t>
+        <w:t>Transition</w:t>
       </w:r>
       <w:r>
         <w:rPr>
@@ -495,29 +690,40 @@
       </w:r>
       <w:r>
         <w:rPr>
+          <w:bCs/>
+        </w:rPr>
+        <w:t>.</w:t>
+      </w:r>
+    </w:p>
+    <w:p>
+      <w:r>
+        <w:t xml:space="preserve">Skyline will show the </w:t>
+      </w:r>
+      <w:r>
+        <w:rPr>
           <w:b/>
+          <w:bCs/>
         </w:rPr>
-        <w:t xml:space="preserve">… </w:t>
-      </w:r>
-    </w:p>
-    <w:p>
-      <w:r>
-        <w:t>You</w:t>
-      </w:r>
-      <w:r>
-        <w:t xml:space="preserve"> may see this:</w:t>
+        <w:t>Insert</w:t>
+      </w:r>
+      <w:r>
+        <w:t xml:space="preserve"> form, which may start out looking like this</w:t>
+      </w:r>
+      <w:r>
+        <w:t>:</w:t>
       </w:r>
     </w:p>
     <w:p>
       <w:r>
         <w:rPr>
           <w:noProof/>
+          <w:lang w:bidi="bo-CN"/>
         </w:rPr>
         <w:drawing>
-          <wp:inline distT="0" distB="0" distL="0" distR="0" wp14:anchorId="1C846742" wp14:editId="6FDD00D8">
-            <wp:extent cx="5943600" cy="2340610"/>
-            <wp:effectExtent l="0" t="0" r="0" b="2540"/>
-            <wp:docPr id="14" name="Picture 14"/>
+          <wp:inline distT="0" distB="0" distL="0" distR="0" wp14:anchorId="728371DD" wp14:editId="37B414F9">
+            <wp:extent cx="5943600" cy="2045335"/>
+            <wp:effectExtent l="0" t="0" r="0" b="0"/>
+            <wp:docPr id="3" name="Picture 3"/>
             <wp:cNvGraphicFramePr>
               <a:graphicFrameLocks xmlns:a="http://schemas.openxmlformats.org/drawingml/2006/main" noChangeAspect="1"/>
             </wp:cNvGraphicFramePr>
@@ -537,7 +743,7 @@
                   <pic:spPr>
                     <a:xfrm>
                       <a:off x="0" y="0"/>
-                      <a:ext cx="5943600" cy="2340610"/>
+                      <a:ext cx="5943600" cy="2045335"/>
                     </a:xfrm>
                     <a:prstGeom prst="rect">
                       <a:avLst/>
@@ -552,20 +758,51 @@
     </w:p>
     <w:p>
       <w:r>
-        <w:t>But if you select the “Small molecules” button you will see something like this:</w:t>
+        <w:t>If it does, you can change it to accept small molecule fields by doing the following</w:t>
+      </w:r>
+      <w:r>
+        <w:t>:</w:t>
+      </w:r>
+    </w:p>
+    <w:p>
+      <w:pPr>
+        <w:pStyle w:val="ListParagraph"/>
+        <w:numPr>
+          <w:ilvl w:val="0"/>
+          <w:numId w:val="38"/>
+        </w:numPr>
+      </w:pPr>
+      <w:r>
+        <w:t xml:space="preserve">Click the </w:t>
+      </w:r>
+      <w:r>
+        <w:rPr>
+          <w:b/>
+          <w:bCs/>
+        </w:rPr>
+        <w:t>Small molecules</w:t>
+      </w:r>
+      <w:r>
+        <w:t xml:space="preserve"> option at the bottom of the form.</w:t>
+      </w:r>
+    </w:p>
+    <w:p>
+      <w:r>
+        <w:t xml:space="preserve">The form should now look like this: </w:t>
       </w:r>
     </w:p>
     <w:p>
       <w:r>
         <w:rPr>
           <w:noProof/>
+          <w:lang w:bidi="bo-CN"/>
         </w:rPr>
         <w:lastRenderedPageBreak/>
         <w:drawing>
-          <wp:inline distT="0" distB="0" distL="0" distR="0" wp14:anchorId="211E1CAA" wp14:editId="7F0A907D">
-            <wp:extent cx="5943600" cy="2340610"/>
-            <wp:effectExtent l="0" t="0" r="0" b="2540"/>
-            <wp:docPr id="15" name="Picture 15"/>
+          <wp:inline distT="0" distB="0" distL="0" distR="0" wp14:anchorId="0D3DCF38" wp14:editId="174353BD">
+            <wp:extent cx="5943600" cy="2045335"/>
+            <wp:effectExtent l="0" t="0" r="0" b="0"/>
+            <wp:docPr id="4" name="Picture 4"/>
             <wp:cNvGraphicFramePr>
               <a:graphicFrameLocks xmlns:a="http://schemas.openxmlformats.org/drawingml/2006/main" noChangeAspect="1"/>
             </wp:cNvGraphicFramePr>
@@ -585,7 +822,7 @@
                   <pic:spPr>
                     <a:xfrm>
                       <a:off x="0" y="0"/>
-                      <a:ext cx="5943600" cy="2340610"/>
+                      <a:ext cx="5943600" cy="2045335"/>
                     </a:xfrm>
                     <a:prstGeom prst="rect">
                       <a:avLst/>
@@ -600,13 +837,20 @@
     </w:p>
     <w:p>
       <w:r>
-        <w:t>Now looking at our transition list:</w:t>
-      </w:r>
-    </w:p>
-    <w:p>
-      <w:r>
+        <w:t>In the transition list spreadsheet, you should find the following values</w:t>
+      </w:r>
+      <w:r>
+        <w:t>:</w:t>
+      </w:r>
+    </w:p>
+    <w:p>
+      <w:r>
+        <w:rPr>
+          <w:noProof/>
+          <w:lang w:bidi="bo-CN"/>
+        </w:rPr>
         <w:drawing>
-          <wp:inline distT="0" distB="0" distL="0" distR="0" wp14:anchorId="7BF57BBB" wp14:editId="1398BDAE">
+          <wp:inline distT="0" distB="0" distL="0" distR="0" wp14:anchorId="7921D0AE" wp14:editId="214FABCF">
             <wp:extent cx="5943600" cy="2913961"/>
             <wp:effectExtent l="0" t="0" r="0" b="1270"/>
             <wp:docPr id="19" name="Picture 19"/>
@@ -657,20 +901,100 @@
     </w:p>
     <w:p>
       <w:r>
-        <w:t>We see that there are some extra column headers in the Insert dialog, and some aren’t in the same order as ours.  This is easy to deal with: click the Columns button and uncheck the columns we don’t need.</w:t>
+        <w:t>You can</w:t>
+      </w:r>
+      <w:r>
+        <w:t xml:space="preserve"> </w:t>
+      </w:r>
+      <w:r>
+        <w:t xml:space="preserve">see that there are some extra column headers in the </w:t>
+      </w:r>
+      <w:r>
+        <w:rPr>
+          <w:b/>
+          <w:bCs/>
+        </w:rPr>
+        <w:t>Insert</w:t>
+      </w:r>
+      <w:r>
+        <w:t xml:space="preserve"> </w:t>
+      </w:r>
+      <w:r>
+        <w:t>form</w:t>
+      </w:r>
+      <w:r>
+        <w:t xml:space="preserve">, and </w:t>
+      </w:r>
+      <w:r>
+        <w:t>the column order is not the same in the form as in the spreadsheet</w:t>
+      </w:r>
+      <w:r>
+        <w:t xml:space="preserve">.  </w:t>
+      </w:r>
+      <w:r>
+        <w:t>Both issues are</w:t>
+      </w:r>
+      <w:r>
+        <w:t xml:space="preserve"> easy to </w:t>
+      </w:r>
+      <w:r>
+        <w:t>correct</w:t>
+      </w:r>
+      <w:r>
+        <w:t>:</w:t>
+      </w:r>
+    </w:p>
+    <w:p>
+      <w:pPr>
+        <w:pStyle w:val="ListParagraph"/>
+        <w:numPr>
+          <w:ilvl w:val="0"/>
+          <w:numId w:val="38"/>
+        </w:numPr>
+      </w:pPr>
+      <w:r>
+        <w:t>C</w:t>
+      </w:r>
+      <w:r>
+        <w:t xml:space="preserve">lick </w:t>
+      </w:r>
+      <w:r>
+        <w:t xml:space="preserve">the </w:t>
+      </w:r>
+      <w:r>
+        <w:rPr>
+          <w:b/>
+          <w:bCs/>
+        </w:rPr>
+        <w:t>Columns</w:t>
+      </w:r>
+      <w:r>
+        <w:t xml:space="preserve"> button and uncheck the columns </w:t>
+      </w:r>
+      <w:r>
+        <w:t>that do not appear in the spreadsheet</w:t>
+      </w:r>
+      <w:r>
+        <w:t>.</w:t>
+      </w:r>
+    </w:p>
+    <w:p>
+      <w:r>
+        <w:t>This should result in a column picking menu like the one shown below:</w:t>
       </w:r>
     </w:p>
     <w:p>
       <w:r>
         <w:rPr>
           <w:noProof/>
+          <w:lang w:bidi="bo-CN"/>
         </w:rPr>
         <w:lastRenderedPageBreak/>
         <w:drawing>
-          <wp:inline distT="0" distB="0" distL="0" distR="0">
-            <wp:extent cx="5935980" cy="2354580"/>
-            <wp:effectExtent l="0" t="0" r="7620" b="7620"/>
-            <wp:docPr id="21" name="Picture 21"/>
+          <wp:inline distT="0" distB="0" distL="0" distR="0" wp14:anchorId="2DE3940E" wp14:editId="0EB3AE89">
+            <wp:extent cx="5934075" cy="2733675"/>
+            <wp:effectExtent l="0" t="0" r="9525" b="9525"/>
+            <wp:docPr id="5" name="Picture 5"/>
             <wp:cNvGraphicFramePr>
               <a:graphicFrameLocks xmlns:a="http://schemas.openxmlformats.org/drawingml/2006/main" noChangeAspect="1"/>
             </wp:cNvGraphicFramePr>
@@ -678,7 +1002,7 @@
               <a:graphicData uri="http://schemas.openxmlformats.org/drawingml/2006/picture">
                 <pic:pic xmlns:pic="http://schemas.openxmlformats.org/drawingml/2006/picture">
                   <pic:nvPicPr>
-                    <pic:cNvPr id="0" name="Picture 5"/>
+                    <pic:cNvPr id="0" name="Picture 1"/>
                     <pic:cNvPicPr>
                       <a:picLocks noChangeAspect="1" noChangeArrowheads="1"/>
                     </pic:cNvPicPr>
@@ -699,7 +1023,7 @@
                   <pic:spPr bwMode="auto">
                     <a:xfrm>
                       <a:off x="0" y="0"/>
-                      <a:ext cx="5935980" cy="2354580"/>
+                      <a:ext cx="5934075" cy="2733675"/>
                     </a:xfrm>
                     <a:prstGeom prst="rect">
                       <a:avLst/>
@@ -718,15 +1042,37 @@
     </w:p>
     <w:p>
       <w:r>
-        <w:t>Then</w:t>
-      </w:r>
-      <w:r>
-        <w:t xml:space="preserve"> click and</w:t>
-      </w:r>
-      <w:bookmarkStart w:id="0" w:name="_GoBack"/>
-      <w:bookmarkEnd w:id="0"/>
-      <w:r>
-        <w:t xml:space="preserve"> drag the column headers around until they are in the order we want</w:t>
+        <w:t xml:space="preserve">Next do the following to reorder the columns in the </w:t>
+      </w:r>
+      <w:r>
+        <w:rPr>
+          <w:b/>
+          <w:bCs/>
+        </w:rPr>
+        <w:t xml:space="preserve">Insert </w:t>
+      </w:r>
+      <w:r>
+        <w:t>form:</w:t>
+      </w:r>
+    </w:p>
+    <w:p>
+      <w:pPr>
+        <w:pStyle w:val="ListParagraph"/>
+        <w:numPr>
+          <w:ilvl w:val="0"/>
+          <w:numId w:val="38"/>
+        </w:numPr>
+      </w:pPr>
+      <w:r>
+        <w:t xml:space="preserve">Click and drag each column header you want to move to the </w:t>
+      </w:r>
+      <w:r>
+        <w:t>order matching the spreadsheet.</w:t>
+      </w:r>
+    </w:p>
+    <w:p>
+      <w:r>
+        <w:t>The insert form should now appear as shown below</w:t>
       </w:r>
       <w:r>
         <w:t>:</w:t>
@@ -736,12 +1082,13 @@
       <w:r>
         <w:rPr>
           <w:noProof/>
+          <w:lang w:bidi="bo-CN"/>
         </w:rPr>
         <w:drawing>
-          <wp:inline distT="0" distB="0" distL="0" distR="0">
-            <wp:extent cx="5935980" cy="2179320"/>
-            <wp:effectExtent l="0" t="0" r="7620" b="0"/>
-            <wp:docPr id="26" name="Picture 26"/>
+          <wp:inline distT="0" distB="0" distL="0" distR="0" wp14:anchorId="44596D18" wp14:editId="35BB0198">
+            <wp:extent cx="5943600" cy="2734945"/>
+            <wp:effectExtent l="0" t="0" r="0" b="8255"/>
+            <wp:docPr id="6" name="Picture 6"/>
             <wp:cNvGraphicFramePr>
               <a:graphicFrameLocks xmlns:a="http://schemas.openxmlformats.org/drawingml/2006/main" noChangeAspect="1"/>
             </wp:cNvGraphicFramePr>
@@ -749,36 +1096,23 @@
               <a:graphicData uri="http://schemas.openxmlformats.org/drawingml/2006/picture">
                 <pic:pic xmlns:pic="http://schemas.openxmlformats.org/drawingml/2006/picture">
                   <pic:nvPicPr>
-                    <pic:cNvPr id="0" name="Picture 9"/>
-                    <pic:cNvPicPr>
-                      <a:picLocks noChangeAspect="1" noChangeArrowheads="1"/>
-                    </pic:cNvPicPr>
+                    <pic:cNvPr id="0" name=""/>
+                    <pic:cNvPicPr/>
                   </pic:nvPicPr>
                   <pic:blipFill>
-                    <a:blip r:embed="rId14">
-                      <a:extLst>
-                        <a:ext uri="{28A0092B-C50C-407E-A947-70E740481C1C}">
-                          <a14:useLocalDpi xmlns:a14="http://schemas.microsoft.com/office/drawing/2010/main" val="0"/>
-                        </a:ext>
-                      </a:extLst>
-                    </a:blip>
-                    <a:srcRect/>
+                    <a:blip r:embed="rId14"/>
                     <a:stretch>
                       <a:fillRect/>
                     </a:stretch>
                   </pic:blipFill>
-                  <pic:spPr bwMode="auto">
+                  <pic:spPr>
                     <a:xfrm>
                       <a:off x="0" y="0"/>
-                      <a:ext cx="5935980" cy="2179320"/>
+                      <a:ext cx="5943600" cy="2734945"/>
                     </a:xfrm>
                     <a:prstGeom prst="rect">
                       <a:avLst/>
                     </a:prstGeom>
-                    <a:noFill/>
-                    <a:ln>
-                      <a:noFill/>
-                    </a:ln>
                   </pic:spPr>
                 </pic:pic>
               </a:graphicData>
@@ -789,38 +1123,122 @@
     </w:p>
     <w:p>
       <w:r>
-        <w:t xml:space="preserve">Then copy and paste the contents of the CSV file into the </w:t>
+        <w:t>To add the transitions specified in the spreadsheet, do the following:</w:t>
+      </w:r>
+    </w:p>
+    <w:p>
+      <w:pPr>
+        <w:pStyle w:val="ListParagraph"/>
+        <w:numPr>
+          <w:ilvl w:val="0"/>
+          <w:numId w:val="38"/>
+        </w:numPr>
+      </w:pPr>
+      <w:r>
+        <w:t>Select the contents of the spreadsheet</w:t>
+      </w:r>
+      <w:r>
+        <w:t>, excluding the first row containing the headers</w:t>
+      </w:r>
+      <w:r>
+        <w:t>.</w:t>
+      </w:r>
+    </w:p>
+    <w:p>
+      <w:pPr>
+        <w:pStyle w:val="ListParagraph"/>
+        <w:numPr>
+          <w:ilvl w:val="0"/>
+          <w:numId w:val="38"/>
+        </w:numPr>
+      </w:pPr>
+      <w:r>
+        <w:t xml:space="preserve">Click the </w:t>
       </w:r>
       <w:r>
         <w:rPr>
           <w:b/>
+          <w:bCs/>
+        </w:rPr>
+        <w:t>Copy</w:t>
+      </w:r>
+      <w:r>
+        <w:t xml:space="preserve"> button on the toolbar.</w:t>
+      </w:r>
+    </w:p>
+    <w:p>
+      <w:pPr>
+        <w:pStyle w:val="ListParagraph"/>
+        <w:numPr>
+          <w:ilvl w:val="0"/>
+          <w:numId w:val="38"/>
+        </w:numPr>
+      </w:pPr>
+      <w:r>
+        <w:t>Switch back to Skyline.</w:t>
+      </w:r>
+    </w:p>
+    <w:p>
+      <w:pPr>
+        <w:pStyle w:val="ListParagraph"/>
+        <w:numPr>
+          <w:ilvl w:val="0"/>
+          <w:numId w:val="38"/>
+        </w:numPr>
+      </w:pPr>
+      <w:r>
+        <w:t>Press Ctrl-V on your keyboard to paste.</w:t>
+      </w:r>
+    </w:p>
+    <w:p>
+      <w:pPr>
+        <w:pStyle w:val="ListParagraph"/>
+        <w:numPr>
+          <w:ilvl w:val="0"/>
+          <w:numId w:val="38"/>
+        </w:numPr>
+      </w:pPr>
+      <w:r>
+        <w:t xml:space="preserve">Click the </w:t>
+      </w:r>
+      <w:r>
+        <w:rPr>
+          <w:b/>
+          <w:bCs/>
+        </w:rPr>
+        <w:t>Check for Errors</w:t>
+      </w:r>
+      <w:r>
+        <w:t xml:space="preserve"> button.</w:t>
+      </w:r>
+    </w:p>
+    <w:p>
+      <w:r>
+        <w:lastRenderedPageBreak/>
+        <w:t xml:space="preserve">NOTE: If you accidentally copied the header row or got the column order wrong, then you will see an error at this point. Otherwise, the </w:t>
+      </w:r>
+      <w:r>
+        <w:rPr>
+          <w:b/>
+          <w:bCs/>
         </w:rPr>
         <w:t>Insert</w:t>
       </w:r>
       <w:r>
-        <w:t xml:space="preserve"> dialog, and click the </w:t>
-      </w:r>
-      <w:r>
-        <w:rPr>
-          <w:b/>
-        </w:rPr>
-        <w:t>Check for Errors</w:t>
-      </w:r>
-      <w:r>
-        <w:t xml:space="preserve"> button.  </w:t>
+        <w:t xml:space="preserve"> form should look like this:</w:t>
       </w:r>
     </w:p>
     <w:p>
       <w:r>
         <w:rPr>
           <w:noProof/>
+          <w:lang w:bidi="bo-CN"/>
         </w:rPr>
-        <w:lastRenderedPageBreak/>
         <w:drawing>
-          <wp:inline distT="0" distB="0" distL="0" distR="0">
-            <wp:extent cx="5943600" cy="3589020"/>
-            <wp:effectExtent l="0" t="0" r="0" b="0"/>
-            <wp:docPr id="27" name="Picture 27"/>
+          <wp:inline distT="0" distB="0" distL="0" distR="0" wp14:anchorId="7B285750" wp14:editId="55AA9F15">
+            <wp:extent cx="5943600" cy="2734945"/>
+            <wp:effectExtent l="0" t="0" r="0" b="8255"/>
+            <wp:docPr id="8" name="Picture 8"/>
             <wp:cNvGraphicFramePr>
               <a:graphicFrameLocks xmlns:a="http://schemas.openxmlformats.org/drawingml/2006/main" noChangeAspect="1"/>
             </wp:cNvGraphicFramePr>
@@ -828,36 +1246,23 @@
               <a:graphicData uri="http://schemas.openxmlformats.org/drawingml/2006/picture">
                 <pic:pic xmlns:pic="http://schemas.openxmlformats.org/drawingml/2006/picture">
                   <pic:nvPicPr>
-                    <pic:cNvPr id="0" name="Picture 10"/>
-                    <pic:cNvPicPr>
-                      <a:picLocks noChangeAspect="1" noChangeArrowheads="1"/>
-                    </pic:cNvPicPr>
+                    <pic:cNvPr id="0" name=""/>
+                    <pic:cNvPicPr/>
                   </pic:nvPicPr>
                   <pic:blipFill>
-                    <a:blip r:embed="rId15">
-                      <a:extLst>
-                        <a:ext uri="{28A0092B-C50C-407E-A947-70E740481C1C}">
-                          <a14:useLocalDpi xmlns:a14="http://schemas.microsoft.com/office/drawing/2010/main" val="0"/>
-                        </a:ext>
-                      </a:extLst>
-                    </a:blip>
-                    <a:srcRect/>
+                    <a:blip r:embed="rId15"/>
                     <a:stretch>
                       <a:fillRect/>
                     </a:stretch>
                   </pic:blipFill>
-                  <pic:spPr bwMode="auto">
+                  <pic:spPr>
                     <a:xfrm>
                       <a:off x="0" y="0"/>
-                      <a:ext cx="5943600" cy="3589020"/>
+                      <a:ext cx="5943600" cy="2734945"/>
                     </a:xfrm>
                     <a:prstGeom prst="rect">
                       <a:avLst/>
                     </a:prstGeom>
-                    <a:noFill/>
-                    <a:ln>
-                      <a:noFill/>
-                    </a:ln>
                   </pic:spPr>
                 </pic:pic>
               </a:graphicData>
@@ -867,29 +1272,51 @@
       </w:r>
     </w:p>
     <w:p>
-      <w:r>
-        <w:t xml:space="preserve">If that shows no errors, then click the </w:t>
+      <w:pPr>
+        <w:pStyle w:val="ListParagraph"/>
+        <w:numPr>
+          <w:ilvl w:val="0"/>
+          <w:numId w:val="39"/>
+        </w:numPr>
+      </w:pPr>
+      <w:r>
+        <w:t xml:space="preserve">Click the </w:t>
       </w:r>
       <w:r>
         <w:rPr>
           <w:b/>
+          <w:bCs/>
         </w:rPr>
         <w:t>Insert</w:t>
       </w:r>
       <w:r>
-        <w:t xml:space="preserve"> button and you should see this:</w:t>
+        <w:t xml:space="preserve"> button.</w:t>
+      </w:r>
+    </w:p>
+    <w:p>
+      <w:r>
+        <w:t>Your Skyline window should now look like:</w:t>
       </w:r>
     </w:p>
     <w:p>
       <w:r>
         <w:rPr>
           <w:noProof/>
+          <w:lang w:bidi="bo-CN"/>
+        </w:rPr>
+        <w:lastRenderedPageBreak/>
+        <w:t xml:space="preserve"> </w:t>
+      </w:r>
+      <w:r>
+        <w:rPr>
+          <w:noProof/>
+          <w:lang w:bidi="bo-CN"/>
         </w:rPr>
         <w:drawing>
-          <wp:inline distT="0" distB="0" distL="0" distR="0" wp14:anchorId="1D2B97A6" wp14:editId="4C6B8867">
-            <wp:extent cx="5943600" cy="3391535"/>
+          <wp:inline distT="0" distB="0" distL="0" distR="0" wp14:anchorId="65A04E25" wp14:editId="51E2C492">
+            <wp:extent cx="5943600" cy="4063365"/>
             <wp:effectExtent l="0" t="0" r="0" b="0"/>
-            <wp:docPr id="32" name="Picture 32"/>
+            <wp:docPr id="10" name="Picture 10"/>
             <wp:cNvGraphicFramePr>
               <a:graphicFrameLocks xmlns:a="http://schemas.openxmlformats.org/drawingml/2006/main" noChangeAspect="1"/>
             </wp:cNvGraphicFramePr>
@@ -909,7 +1336,7 @@
                   <pic:spPr>
                     <a:xfrm>
                       <a:off x="0" y="0"/>
-                      <a:ext cx="5943600" cy="3391535"/>
+                      <a:ext cx="5943600" cy="4063365"/>
                     </a:xfrm>
                     <a:prstGeom prst="rect">
                       <a:avLst/>
@@ -924,7 +1351,43 @@
     </w:p>
     <w:p>
       <w:r>
-        <w:t>Note that some of these are pretty obviously heavy/light label pairs – Skyline doesn’t handle that yet for small molecules but will do so very soon.</w:t>
+        <w:t xml:space="preserve">Note that some of </w:t>
+      </w:r>
+      <w:r>
+        <w:t>the targets</w:t>
+      </w:r>
+      <w:r>
+        <w:t xml:space="preserve"> </w:t>
+      </w:r>
+      <w:r>
+        <w:t>are light</w:t>
+      </w:r>
+      <w:r>
+        <w:t>-heavy</w:t>
+      </w:r>
+      <w:r>
+        <w:t xml:space="preserve"> </w:t>
+      </w:r>
+      <w:r>
+        <w:t xml:space="preserve">isotope </w:t>
+      </w:r>
+      <w:r>
+        <w:t>label pairs</w:t>
+      </w:r>
+      <w:r>
+        <w:t>, e.g. Methionine and d3-Methionine. If you are familiar with how Skyline groups isotope label type precursors within a single peptide element</w:t>
+      </w:r>
+      <w:r>
+        <w:t>,</w:t>
+      </w:r>
+      <w:r>
+        <w:t xml:space="preserve"> you may see this as a missing feature for small molecules</w:t>
+      </w:r>
+      <w:r>
+        <w:t>.</w:t>
+      </w:r>
+      <w:r>
+        <w:t xml:space="preserve"> That should be remedied fairly soon.</w:t>
       </w:r>
     </w:p>
     <w:p>
@@ -932,30 +1395,48 @@
         <w:spacing w:after="160" w:line="256" w:lineRule="auto"/>
       </w:pPr>
       <w:r>
-        <w:lastRenderedPageBreak/>
-        <w:t>At this point, either a native instrument method, precursor isolation list (for PRM) or transition list (for MRM) can be exported.  For more details on how to perform this step, please see</w:t>
-      </w:r>
-      <w:r>
-        <w:t xml:space="preserve"> the </w:t>
+        <w:t xml:space="preserve">At this point, either a native instrument method, precursor isolation list (for PRM) or transition list (for </w:t>
+      </w:r>
+      <w:r>
+        <w:t>S</w:t>
+      </w:r>
+      <w:r>
+        <w:t>RM</w:t>
+      </w:r>
+      <w:r>
+        <w:t>) can be exported.  For more details on how to perform this step, please see</w:t>
+      </w:r>
+      <w:r>
+        <w:t xml:space="preserve"> the</w:t>
       </w:r>
       <w:hyperlink r:id="rId17" w:history="1">
         <w:r>
           <w:rPr>
             <w:rStyle w:val="Hyperlink"/>
           </w:rPr>
-          <w:t>Skyline</w:t>
+          <w:t xml:space="preserve"> Targeted Method Editing</w:t>
         </w:r>
+      </w:hyperlink>
+      <w:r>
+        <w:t xml:space="preserve">, </w:t>
+      </w:r>
+      <w:hyperlink r:id="rId18" w:history="1">
         <w:r>
           <w:rPr>
             <w:rStyle w:val="Hyperlink"/>
           </w:rPr>
-          <w:t xml:space="preserve"> </w:t>
+          <w:t>Existing and Quantitative Experiments</w:t>
         </w:r>
+      </w:hyperlink>
+      <w:r>
+        <w:t xml:space="preserve"> or </w:t>
+      </w:r>
+      <w:hyperlink r:id="rId19" w:history="1">
         <w:r>
           <w:rPr>
             <w:rStyle w:val="Hyperlink"/>
           </w:rPr>
-          <w:t>Existing Experiments Tutorial</w:t>
+          <w:t>Targeted MS/MS (PRM) tutorial</w:t>
         </w:r>
       </w:hyperlink>
       <w:r>
@@ -967,46 +1448,74 @@
         <w:spacing w:after="160" w:line="256" w:lineRule="auto"/>
       </w:pPr>
       <w:r>
-        <w:t>Let’s assume this has been done, and load the raw mass spec data from the mass spec run.</w:t>
-      </w:r>
-    </w:p>
-    <w:p>
-      <w:pPr>
+        <w:t>In this tutorial, you will simply import raw data from a Waters Xevo</w:t>
+      </w:r>
+      <w:r>
+        <w:t xml:space="preserve"> TQS</w:t>
+      </w:r>
+      <w:r>
+        <w:t xml:space="preserve"> instrument acquired using a MassLynx instrument method exported by Skyline</w:t>
+      </w:r>
+      <w:r>
+        <w:t>.</w:t>
+      </w:r>
+      <w:r>
+        <w:t xml:space="preserve"> To do this now, perform the following steps.</w:t>
+      </w:r>
+    </w:p>
+    <w:p>
+      <w:pPr>
+        <w:pStyle w:val="ListParagraph"/>
+        <w:numPr>
+          <w:ilvl w:val="0"/>
+          <w:numId w:val="39"/>
+        </w:numPr>
         <w:spacing w:after="160" w:line="256" w:lineRule="auto"/>
       </w:pPr>
       <w:r>
-        <w:t xml:space="preserve">First, save your Skyline document.  </w:t>
-      </w:r>
-      <w:r>
-        <w:t>Let’s</w:t>
-      </w:r>
-      <w:r>
-        <w:t xml:space="preserve"> call it “</w:t>
-      </w:r>
-      <w:proofErr w:type="spellStart"/>
-      <w:r>
-        <w:t>mydoc.sky</w:t>
-      </w:r>
-      <w:proofErr w:type="spellEnd"/>
-      <w:r>
-        <w:t>” and save it in the current directory with the tutorial data</w:t>
-      </w:r>
-      <w:r>
-        <w:t>.</w:t>
-      </w:r>
-    </w:p>
-    <w:p>
-      <w:pPr>
+        <w:t xml:space="preserve">On the </w:t>
+      </w:r>
+      <w:r>
+        <w:rPr>
+          <w:b/>
+          <w:bCs/>
+        </w:rPr>
+        <w:t>File</w:t>
+      </w:r>
+      <w:r>
+        <w:t xml:space="preserve"> menu, click </w:t>
+      </w:r>
+      <w:r>
+        <w:rPr>
+          <w:b/>
+          <w:bCs/>
+        </w:rPr>
+        <w:t>Save</w:t>
+      </w:r>
+      <w:r>
+        <w:t>. (Ctrl-S)</w:t>
+      </w:r>
+    </w:p>
+    <w:p>
+      <w:pPr>
+        <w:pStyle w:val="ListParagraph"/>
+        <w:numPr>
+          <w:ilvl w:val="0"/>
+          <w:numId w:val="39"/>
+        </w:numPr>
         <w:spacing w:after="160" w:line="256" w:lineRule="auto"/>
       </w:pPr>
-    </w:p>
-    <w:p>
-      <w:pPr>
-        <w:spacing w:after="160" w:line="256" w:lineRule="auto"/>
-      </w:pPr>
-    </w:p>
-    <w:p>
-      <w:pPr>
+      <w:r>
+        <w:t>Save this document as “Amino Acid Metabolism.sky” in the tutorial folder you created.</w:t>
+      </w:r>
+    </w:p>
+    <w:p>
+      <w:pPr>
+        <w:pStyle w:val="ListParagraph"/>
+        <w:numPr>
+          <w:ilvl w:val="0"/>
+          <w:numId w:val="39"/>
+        </w:numPr>
         <w:spacing w:after="160" w:line="256" w:lineRule="auto"/>
       </w:pPr>
       <w:r>
@@ -1038,454 +1547,97 @@
       </w:r>
       <w:r>
         <w:rPr>
+          <w:bCs/>
+        </w:rPr>
+        <w:t>.</w:t>
+      </w:r>
+    </w:p>
+    <w:p>
+      <w:pPr>
+        <w:pStyle w:val="ListParagraph"/>
+        <w:numPr>
+          <w:ilvl w:val="0"/>
+          <w:numId w:val="39"/>
+        </w:numPr>
+        <w:spacing w:after="160" w:line="256" w:lineRule="auto"/>
+      </w:pPr>
+      <w:r>
+        <w:rPr>
+          <w:bCs/>
+        </w:rPr>
+        <w:t xml:space="preserve">Click the </w:t>
+      </w:r>
+      <w:r>
+        <w:rPr>
           <w:b/>
         </w:rPr>
-        <w:t>…</w:t>
-      </w:r>
-    </w:p>
-    <w:p/>
-    <w:p>
-      <w:pPr>
-        <w:ind w:left="360"/>
-      </w:pPr>
+        <w:t>OK</w:t>
+      </w:r>
+      <w:r>
+        <w:rPr>
+          <w:bCs/>
+        </w:rPr>
+        <w:t xml:space="preserve"> button in the </w:t>
+      </w:r>
+      <w:r>
+        <w:rPr>
+          <w:b/>
+        </w:rPr>
+        <w:t>Import Results</w:t>
+      </w:r>
+      <w:r>
+        <w:rPr>
+          <w:bCs/>
+        </w:rPr>
+        <w:t xml:space="preserve"> form to import single-injection replicates.</w:t>
+      </w:r>
+    </w:p>
+    <w:p>
+      <w:pPr>
+        <w:pStyle w:val="ListParagraph"/>
+        <w:numPr>
+          <w:ilvl w:val="0"/>
+          <w:numId w:val="39"/>
+        </w:numPr>
+        <w:spacing w:after="160" w:line="256" w:lineRule="auto"/>
+      </w:pPr>
+      <w:r>
+        <w:rPr>
+          <w:bCs/>
+        </w:rPr>
+        <w:t>Select all 18 raw data folders in the tutorial folder by clicking the first listed and then holding down the Shift key and clicking the last.</w:t>
+      </w:r>
+    </w:p>
+    <w:p>
+      <w:pPr>
+        <w:spacing w:after="160" w:line="256" w:lineRule="auto"/>
+      </w:pPr>
+      <w:r>
+        <w:t xml:space="preserve">The </w:t>
+      </w:r>
+      <w:r>
+        <w:rPr>
+          <w:b/>
+          <w:bCs/>
+        </w:rPr>
+        <w:t>Import Results Files</w:t>
+      </w:r>
+      <w:r>
+        <w:t xml:space="preserve"> form should look like:</w:t>
+      </w:r>
+    </w:p>
+    <w:p>
       <w:r>
         <w:rPr>
           <w:noProof/>
-        </w:rPr>
-        <w:drawing>
-          <wp:inline distT="0" distB="0" distL="0" distR="0">
-            <wp:extent cx="5935980" cy="4038600"/>
-            <wp:effectExtent l="0" t="0" r="7620" b="0"/>
-            <wp:docPr id="45" name="Picture 45"/>
-            <wp:cNvGraphicFramePr>
-              <a:graphicFrameLocks xmlns:a="http://schemas.openxmlformats.org/drawingml/2006/main" noChangeAspect="1"/>
-            </wp:cNvGraphicFramePr>
-            <a:graphic xmlns:a="http://schemas.openxmlformats.org/drawingml/2006/main">
-              <a:graphicData uri="http://schemas.openxmlformats.org/drawingml/2006/picture">
-                <pic:pic xmlns:pic="http://schemas.openxmlformats.org/drawingml/2006/picture">
-                  <pic:nvPicPr>
-                    <pic:cNvPr id="0" name="Picture 13"/>
-                    <pic:cNvPicPr>
-                      <a:picLocks noChangeAspect="1" noChangeArrowheads="1"/>
-                    </pic:cNvPicPr>
-                  </pic:nvPicPr>
-                  <pic:blipFill>
-                    <a:blip r:embed="rId18">
-                      <a:extLst>
-                        <a:ext uri="{28A0092B-C50C-407E-A947-70E740481C1C}">
-                          <a14:useLocalDpi xmlns:a14="http://schemas.microsoft.com/office/drawing/2010/main" val="0"/>
-                        </a:ext>
-                      </a:extLst>
-                    </a:blip>
-                    <a:srcRect/>
-                    <a:stretch>
-                      <a:fillRect/>
-                    </a:stretch>
-                  </pic:blipFill>
-                  <pic:spPr bwMode="auto">
-                    <a:xfrm>
-                      <a:off x="0" y="0"/>
-                      <a:ext cx="5935980" cy="4038600"/>
-                    </a:xfrm>
-                    <a:prstGeom prst="rect">
-                      <a:avLst/>
-                    </a:prstGeom>
-                    <a:noFill/>
-                    <a:ln>
-                      <a:noFill/>
-                    </a:ln>
-                  </pic:spPr>
-                </pic:pic>
-              </a:graphicData>
-            </a:graphic>
-          </wp:inline>
-        </w:drawing>
-      </w:r>
-    </w:p>
-    <w:p>
-      <w:pPr>
-        <w:ind w:left="360"/>
-      </w:pPr>
-      <w:r>
-        <w:t xml:space="preserve">Choose “Add single-injection replicates in files” with “Optimizing” set to “None” and click OK.  </w:t>
-      </w:r>
-      <w:r>
-        <w:t xml:space="preserve">Select </w:t>
-      </w:r>
-      <w:r>
-        <w:t xml:space="preserve">all </w:t>
-      </w:r>
-      <w:r>
-        <w:t>the</w:t>
-      </w:r>
-      <w:r>
-        <w:t xml:space="preserve"> raw</w:t>
-      </w:r>
-      <w:r>
-        <w:t xml:space="preserve"> files provided with the tutorial, which are from an experiment where cells were deprived of either the amino acid Methionine, or Arginine, or both, for a period of 3 hours versus control (all amino acids).  The data is part of the publication Tang X et al “</w:t>
-      </w:r>
-      <w:r>
-        <w:rPr>
-          <w:rFonts w:cs="Arial"/>
-        </w:rPr>
-        <w:t xml:space="preserve">Comprehensive profiling of amino acid response uncovers unique methionine-deprived response dependent on intact </w:t>
-      </w:r>
-      <w:proofErr w:type="spellStart"/>
-      <w:r>
-        <w:rPr>
-          <w:rFonts w:cs="Arial"/>
-        </w:rPr>
-        <w:t>creatine</w:t>
-      </w:r>
-      <w:proofErr w:type="spellEnd"/>
-      <w:r>
-        <w:rPr>
-          <w:rFonts w:cs="Arial"/>
-        </w:rPr>
-        <w:t xml:space="preserve"> biosynthesis”, </w:t>
-      </w:r>
-      <w:r>
-        <w:rPr>
-          <w:rFonts w:cs="Arial"/>
-          <w:i/>
-        </w:rPr>
-        <w:t>PLOS Genetics</w:t>
-      </w:r>
-      <w:r>
-        <w:rPr>
-          <w:rFonts w:cs="Arial"/>
-        </w:rPr>
-        <w:t xml:space="preserve"> </w:t>
-      </w:r>
-      <w:r>
-        <w:rPr>
-          <w:rFonts w:cs="Arial"/>
-          <w:b/>
-        </w:rPr>
-        <w:t>2015</w:t>
-      </w:r>
-      <w:r>
-        <w:t xml:space="preserve">.  </w:t>
-      </w:r>
-    </w:p>
-    <w:p>
-      <w:pPr>
-        <w:ind w:left="360"/>
-      </w:pPr>
-      <w:r>
-        <w:lastRenderedPageBreak/>
-        <w:t xml:space="preserve">The raw data </w:t>
-      </w:r>
-      <w:r>
-        <w:t>files are i</w:t>
-      </w:r>
-      <w:r>
-        <w:t>n the same directory as the CSV file containing the transition list.</w:t>
-      </w:r>
-    </w:p>
-    <w:p>
-      <w:pPr>
-        <w:ind w:left="360"/>
-      </w:pPr>
-    </w:p>
-    <w:p>
-      <w:pPr>
-        <w:spacing w:after="0" w:line="240" w:lineRule="auto"/>
-        <w:ind w:left="360"/>
-      </w:pPr>
-      <w:r>
-        <w:t>Filenames and Conditions:</w:t>
-      </w:r>
-    </w:p>
-    <w:p>
-      <w:pPr>
-        <w:spacing w:after="0" w:line="240" w:lineRule="auto"/>
-        <w:ind w:left="360"/>
-      </w:pPr>
-    </w:p>
-    <w:p>
-      <w:pPr>
-        <w:spacing w:after="0" w:line="240" w:lineRule="auto"/>
-        <w:ind w:left="360"/>
-      </w:pPr>
-      <w:r>
-        <w:t>ID15739_01_WAA263_3976_020415 – double blank</w:t>
-      </w:r>
-    </w:p>
-    <w:p>
-      <w:pPr>
-        <w:spacing w:after="0" w:line="240" w:lineRule="auto"/>
-        <w:ind w:left="360"/>
-      </w:pPr>
-      <w:r>
-        <w:t>ID15740_01_WAA263_3976_020415 – Extraction Blank (contains SIL standards)</w:t>
-      </w:r>
-    </w:p>
-    <w:p>
-      <w:pPr>
-        <w:spacing w:after="0" w:line="240" w:lineRule="auto"/>
-        <w:ind w:left="360"/>
-      </w:pPr>
-      <w:r>
-        <w:t>ID15740_02_WAA263_3976_020415 – Extraction Blank (contains SIL standards)</w:t>
-      </w:r>
-    </w:p>
-    <w:p>
-      <w:pPr>
-        <w:spacing w:after="0" w:line="240" w:lineRule="auto"/>
-        <w:ind w:left="360"/>
-      </w:pPr>
-      <w:r>
-        <w:t>ID15740_04_WAA263_3976_020415 – Extraction Blank (contains SIL standards)</w:t>
-      </w:r>
-    </w:p>
-    <w:p>
-      <w:pPr>
-        <w:spacing w:after="0" w:line="240" w:lineRule="auto"/>
-        <w:ind w:left="360"/>
-      </w:pPr>
-      <w:r>
-        <w:t>ID15655_01_WAA263_3976_020415 – All AA Sample 1</w:t>
-      </w:r>
-    </w:p>
-    <w:p>
-      <w:pPr>
-        <w:spacing w:after="0" w:line="240" w:lineRule="auto"/>
-        <w:ind w:left="360"/>
-      </w:pPr>
-      <w:r>
-        <w:t>ID15656_01_WAA263_3976_020415 – All AA Sample 2</w:t>
-      </w:r>
-    </w:p>
-    <w:p>
-      <w:pPr>
-        <w:spacing w:after="0" w:line="240" w:lineRule="auto"/>
-        <w:ind w:left="360"/>
-      </w:pPr>
-      <w:r>
-        <w:t>ID15657_01_WAA263_3976_020415 – All AA Sample 3</w:t>
-      </w:r>
-    </w:p>
-    <w:p>
-      <w:pPr>
-        <w:spacing w:after="0" w:line="240" w:lineRule="auto"/>
-        <w:ind w:left="360"/>
-      </w:pPr>
-      <w:r>
-        <w:t>ID15658_01_WAA263_3976_020415 – Minus Met Sample 1</w:t>
-      </w:r>
-    </w:p>
-    <w:p>
-      <w:pPr>
-        <w:spacing w:after="0" w:line="240" w:lineRule="auto"/>
-        <w:ind w:left="360"/>
-      </w:pPr>
-      <w:r>
-        <w:t>ID15659_01_WAA263_3976_020415 – Minus Met Sample 2</w:t>
-      </w:r>
-    </w:p>
-    <w:p>
-      <w:pPr>
-        <w:spacing w:after="0" w:line="240" w:lineRule="auto"/>
-        <w:ind w:left="360"/>
-      </w:pPr>
-      <w:r>
-        <w:t>ID15660_01_WAA263_3976_020415 – Minus Met Sample 3</w:t>
-      </w:r>
-    </w:p>
-    <w:p>
-      <w:pPr>
-        <w:spacing w:after="0" w:line="240" w:lineRule="auto"/>
-        <w:ind w:left="360"/>
-      </w:pPr>
-      <w:r>
-        <w:t xml:space="preserve">ID15661_01_WAA263_3976_020415 – Minus </w:t>
-      </w:r>
-      <w:proofErr w:type="spellStart"/>
-      <w:r>
-        <w:t>Arg</w:t>
-      </w:r>
-      <w:proofErr w:type="spellEnd"/>
-      <w:r>
-        <w:t xml:space="preserve"> Sample 1</w:t>
-      </w:r>
-    </w:p>
-    <w:p>
-      <w:pPr>
-        <w:spacing w:after="0" w:line="240" w:lineRule="auto"/>
-        <w:ind w:left="360"/>
-      </w:pPr>
-      <w:r>
-        <w:t xml:space="preserve">ID15662_01_WAA263_3976_020415 – Minus </w:t>
-      </w:r>
-      <w:proofErr w:type="spellStart"/>
-      <w:r>
-        <w:t>Arg</w:t>
-      </w:r>
-      <w:proofErr w:type="spellEnd"/>
-      <w:r>
-        <w:t xml:space="preserve"> Sample 2</w:t>
-      </w:r>
-    </w:p>
-    <w:p>
-      <w:pPr>
-        <w:spacing w:after="0" w:line="240" w:lineRule="auto"/>
-        <w:ind w:left="360"/>
-      </w:pPr>
-      <w:r>
-        <w:t xml:space="preserve">ID15663_01_WAA263_3976_020415 – Minus </w:t>
-      </w:r>
-      <w:proofErr w:type="spellStart"/>
-      <w:r>
-        <w:t>Arg</w:t>
-      </w:r>
-      <w:proofErr w:type="spellEnd"/>
-      <w:r>
-        <w:t xml:space="preserve"> Sample 3</w:t>
-      </w:r>
-    </w:p>
-    <w:p>
-      <w:pPr>
-        <w:spacing w:after="0" w:line="240" w:lineRule="auto"/>
-        <w:ind w:left="360"/>
-      </w:pPr>
-      <w:r>
-        <w:t xml:space="preserve">ID15664_01_WAA263_3976_020415 – Minus </w:t>
-      </w:r>
-      <w:proofErr w:type="spellStart"/>
-      <w:r>
-        <w:t>Arg</w:t>
-      </w:r>
-      <w:proofErr w:type="spellEnd"/>
-      <w:r>
-        <w:t>, Minus Met Sample 1</w:t>
-      </w:r>
-    </w:p>
-    <w:p>
-      <w:pPr>
-        <w:spacing w:after="0" w:line="240" w:lineRule="auto"/>
-        <w:ind w:left="360"/>
-      </w:pPr>
-      <w:r>
-        <w:t xml:space="preserve">ID15665_01_WAA263_3976_020415 – Minus </w:t>
-      </w:r>
-      <w:proofErr w:type="spellStart"/>
-      <w:r>
-        <w:t>Arg</w:t>
-      </w:r>
-      <w:proofErr w:type="spellEnd"/>
-      <w:r>
-        <w:t>, Minus Met Sample 2</w:t>
-      </w:r>
-    </w:p>
-    <w:p>
-      <w:pPr>
-        <w:spacing w:after="0" w:line="240" w:lineRule="auto"/>
-        <w:ind w:left="360"/>
-      </w:pPr>
-      <w:r>
-        <w:t xml:space="preserve">ID15666_01_WAA263_3976_020415 – Minus </w:t>
-      </w:r>
-      <w:proofErr w:type="spellStart"/>
-      <w:r>
-        <w:t>Arg</w:t>
-      </w:r>
-      <w:proofErr w:type="spellEnd"/>
-      <w:r>
-        <w:t>, Minus Met Sample 3</w:t>
-      </w:r>
-    </w:p>
-    <w:p>
-      <w:pPr>
-        <w:spacing w:after="0" w:line="240" w:lineRule="auto"/>
-        <w:ind w:left="360"/>
-      </w:pPr>
-      <w:r>
-        <w:t>ID15741_01_WAA263_3976_020415 – Pooled QC Sample 1</w:t>
-      </w:r>
-    </w:p>
-    <w:p>
-      <w:pPr>
-        <w:spacing w:after="0" w:line="240" w:lineRule="auto"/>
-        <w:ind w:left="360"/>
-      </w:pPr>
-      <w:r>
-        <w:t>ID15741_02_WAA263_3976_020415 – Pooled QC Sample 2</w:t>
-      </w:r>
-    </w:p>
-    <w:p>
-      <w:pPr>
-        <w:ind w:left="360"/>
-      </w:pPr>
-    </w:p>
-    <w:p/>
-    <w:p>
-      <w:r>
-        <w:rPr>
-          <w:noProof/>
+          <w:lang w:bidi="bo-CN"/>
         </w:rPr>
         <w:lastRenderedPageBreak/>
         <w:drawing>
-          <wp:inline distT="0" distB="0" distL="0" distR="0">
-            <wp:extent cx="5943600" cy="4030980"/>
-            <wp:effectExtent l="0" t="0" r="0" b="7620"/>
-            <wp:docPr id="47" name="Picture 47"/>
-            <wp:cNvGraphicFramePr>
-              <a:graphicFrameLocks xmlns:a="http://schemas.openxmlformats.org/drawingml/2006/main" noChangeAspect="1"/>
-            </wp:cNvGraphicFramePr>
-            <a:graphic xmlns:a="http://schemas.openxmlformats.org/drawingml/2006/main">
-              <a:graphicData uri="http://schemas.openxmlformats.org/drawingml/2006/picture">
-                <pic:pic xmlns:pic="http://schemas.openxmlformats.org/drawingml/2006/picture">
-                  <pic:nvPicPr>
-                    <pic:cNvPr id="0" name="Picture 14"/>
-                    <pic:cNvPicPr>
-                      <a:picLocks noChangeAspect="1" noChangeArrowheads="1"/>
-                    </pic:cNvPicPr>
-                  </pic:nvPicPr>
-                  <pic:blipFill>
-                    <a:blip r:embed="rId19">
-                      <a:extLst>
-                        <a:ext uri="{28A0092B-C50C-407E-A947-70E740481C1C}">
-                          <a14:useLocalDpi xmlns:a14="http://schemas.microsoft.com/office/drawing/2010/main" val="0"/>
-                        </a:ext>
-                      </a:extLst>
-                    </a:blip>
-                    <a:srcRect/>
-                    <a:stretch>
-                      <a:fillRect/>
-                    </a:stretch>
-                  </pic:blipFill>
-                  <pic:spPr bwMode="auto">
-                    <a:xfrm>
-                      <a:off x="0" y="0"/>
-                      <a:ext cx="5943600" cy="4030980"/>
-                    </a:xfrm>
-                    <a:prstGeom prst="rect">
-                      <a:avLst/>
-                    </a:prstGeom>
-                    <a:noFill/>
-                    <a:ln>
-                      <a:noFill/>
-                    </a:ln>
-                  </pic:spPr>
-                </pic:pic>
-              </a:graphicData>
-            </a:graphic>
-          </wp:inline>
-        </w:drawing>
-      </w:r>
-    </w:p>
-    <w:p>
-      <w:r>
-        <w:rPr>
-          <w:noProof/>
-        </w:rPr>
-        <w:lastRenderedPageBreak/>
-        <w:drawing>
-          <wp:inline distT="0" distB="0" distL="0" distR="0" wp14:anchorId="12BECEF9" wp14:editId="319F2CE4">
-            <wp:extent cx="5943600" cy="4041775"/>
+          <wp:inline distT="0" distB="0" distL="0" distR="0" wp14:anchorId="189FB8B5" wp14:editId="427DC1A2">
+            <wp:extent cx="5695950" cy="4076700"/>
             <wp:effectExtent l="0" t="0" r="0" b="0"/>
-            <wp:docPr id="40" name="Picture 40"/>
+            <wp:docPr id="11" name="Picture 11"/>
             <wp:cNvGraphicFramePr>
               <a:graphicFrameLocks xmlns:a="http://schemas.openxmlformats.org/drawingml/2006/main" noChangeAspect="1"/>
             </wp:cNvGraphicFramePr>
@@ -1505,7 +1657,7 @@
                   <pic:spPr>
                     <a:xfrm>
                       <a:off x="0" y="0"/>
-                      <a:ext cx="5943600" cy="4041775"/>
+                      <a:ext cx="5695950" cy="4076700"/>
                     </a:xfrm>
                     <a:prstGeom prst="rect">
                       <a:avLst/>
@@ -1520,18 +1672,263 @@
     </w:p>
     <w:p>
       <w:pPr>
-        <w:pStyle w:val="Heading1"/>
+        <w:pStyle w:val="ListParagraph"/>
+        <w:numPr>
+          <w:ilvl w:val="0"/>
+          <w:numId w:val="40"/>
+        </w:numPr>
+      </w:pPr>
+      <w:r>
+        <w:t xml:space="preserve">Click the </w:t>
+      </w:r>
+      <w:r>
+        <w:rPr>
+          <w:b/>
+          <w:bCs/>
+        </w:rPr>
+        <w:t>Open</w:t>
+      </w:r>
+      <w:r>
+        <w:t xml:space="preserve"> button.</w:t>
+      </w:r>
+    </w:p>
+    <w:p>
+      <w:pPr>
+        <w:pStyle w:val="ListParagraph"/>
+        <w:numPr>
+          <w:ilvl w:val="0"/>
+          <w:numId w:val="40"/>
+        </w:numPr>
+      </w:pPr>
+      <w:r>
+        <w:t xml:space="preserve">Click the </w:t>
+      </w:r>
+      <w:r>
+        <w:rPr>
+          <w:b/>
+          <w:bCs/>
+        </w:rPr>
+        <w:t>Do not remove</w:t>
+      </w:r>
+      <w:r>
+        <w:t xml:space="preserve"> button when asked about removing the common prefix.</w:t>
+      </w:r>
+    </w:p>
+    <w:p>
+      <w:r>
+        <w:t>The files</w:t>
+      </w:r>
+      <w:r>
+        <w:t xml:space="preserve"> are </w:t>
+      </w:r>
+      <w:r>
+        <w:t>a metabolite extract of cancer cell lines under specific amino acid deprivation conditions</w:t>
+      </w:r>
+      <w:r>
+        <w:t>,</w:t>
+      </w:r>
+      <w:r>
+        <w:t xml:space="preserve"> where cells were deprived of either the amino acid Methionine, or Arginine, or both, for a period of 3 hours versus control (all amino acids)</w:t>
+      </w:r>
+      <w:r>
+        <w:t>.</w:t>
+      </w:r>
+      <w:r>
+        <w:fldChar w:fldCharType="begin"/>
+      </w:r>
+      <w:r>
+        <w:instrText xml:space="preserve"> ADDIN ZOTERO_ITEM CSL_CITATION {"citationID":"2hdbc6ansc","properties":{"formattedCitation":"{\\rtf \\super 1\\nosupersub{}}","plainCitation":"1"},"citationItems":[{"id":65,"uris":["http://zotero.org/users/916000/items/I75TUHRG"],"uri":["http://zotero.org/users/916000/items/I75TUHRG"],"itemData":{"id":65,"type":"article-journal","title":"Comprehensive Profiling of Amino Acid Response Uncovers Unique Methionine-Deprived Response Dependent on Intact Creatine Biosynthesis","container-title":"PLoS Genet","page":"e1005158","volume":"11","issue":"4","source":"PLoS Journals","abstract":"Author Summary In order for mammalian cells to live and function, amino acids are required for protein synthesis and the generation of metabolic intermediates. An imbalance or deficiency of amino acids often triggers an “amino acid response” (AAR) to allow cells to adapt to their environment. However, it remains unclear whether the deprivation of any single amino acid leads to similar or different changes compared to the global AAR response or to other single amino acid deficiencies. To answer this question, we removed each or all of the 15 amino acids found in media from cells and comprehensively profiled the resulting changes in their RNA expression. Strikingly, we found a unique and dramatic gene expression program that occurred only when cells were deprived of methionine, but not any other amino acid. We also found that these methionine-specific changes depended on changes in histone modifications and an intact creatine biosynthesis pathway. Methionine deprivation reduced the degree to which histone proteins were indirectly modified by methionine (histone methylation). Creatine biosynthesis consumed methionine’s derivate S-Adenosyl-L-methionine (SAM), contributing to the reduction of histone methylation and an increase in ornithine-mediated signaling. Since methionine restriction may have anti-aging and other medical uses, our findings provide insights that will lead toward a better understanding of the underlying effects of methionine restriction and eventually improve human health.","DOI":"10.1371/journal.pgen.1005158","journalAbbreviation":"PLoS Genet","author":[{"family":"Tang","given":"Xiaohu"},{"family":"Keenan","given":"Melissa M."},{"family":"Wu","given":"Jianli"},{"family":"Lin","given":"Chih-An"},{"family":"Dubois","given":"Laura"},{"family":"Thompson","given":"J. Will"},{"family":"Freedland","given":"Stephen J."},{"family":"Murphy","given":"Susan K."},{"family":"Chi","given":"Jen-Tsan"}],"issued":{"date-parts":[["2015",4,7]]},"accessed":{"date-parts":[["2015",4,10]]}}}],"schema":"https://github.com/citation-style-language/schema/raw/master/csl-citation.json"} </w:instrText>
+      </w:r>
+      <w:r>
+        <w:fldChar w:fldCharType="separate"/>
+      </w:r>
+      <w:r>
+        <w:rPr>
+          <w:rFonts w:cs="Microsoft Himalaya"/>
+          <w:szCs w:val="24"/>
+          <w:vertAlign w:val="superscript"/>
+        </w:rPr>
+        <w:t>1</w:t>
+      </w:r>
+      <w:r>
+        <w:fldChar w:fldCharType="end"/>
+      </w:r>
+    </w:p>
+    <w:p>
+      <w:pPr>
+        <w:spacing w:after="0" w:line="240" w:lineRule="auto"/>
+      </w:pPr>
+      <w:r>
+        <w:t>Filenames and Conditions:</w:t>
+      </w:r>
+    </w:p>
+    <w:p>
+      <w:pPr>
+        <w:spacing w:after="0" w:line="240" w:lineRule="auto"/>
+      </w:pPr>
+      <w:r>
+        <w:t>ID15739_01_WAA263_3976_020415 – double blank</w:t>
+      </w:r>
+    </w:p>
+    <w:p>
+      <w:pPr>
+        <w:spacing w:after="0" w:line="240" w:lineRule="auto"/>
+      </w:pPr>
+      <w:r>
+        <w:t>ID15740_01_WAA263_3976_020415 – Extraction Blank (contains SIL standards)</w:t>
+      </w:r>
+    </w:p>
+    <w:p>
+      <w:pPr>
+        <w:spacing w:after="0" w:line="240" w:lineRule="auto"/>
+      </w:pPr>
+      <w:r>
+        <w:t>ID15740_02_WAA263_3976_020415 – Extraction Blank (contains SIL standards)</w:t>
+      </w:r>
+    </w:p>
+    <w:p>
+      <w:pPr>
+        <w:spacing w:after="0" w:line="240" w:lineRule="auto"/>
+      </w:pPr>
+      <w:r>
+        <w:t>ID15740_04_WAA263_3976_020415 – Extraction Blank (contains SIL standards)</w:t>
+      </w:r>
+    </w:p>
+    <w:p>
+      <w:pPr>
+        <w:spacing w:after="0" w:line="240" w:lineRule="auto"/>
+      </w:pPr>
+      <w:r>
+        <w:t>ID15655_01_WAA263_3976_020415 – All AA Sample 1</w:t>
+      </w:r>
+    </w:p>
+    <w:p>
+      <w:pPr>
+        <w:spacing w:after="0" w:line="240" w:lineRule="auto"/>
+      </w:pPr>
+      <w:r>
+        <w:t>ID15656_01_WAA263_3976_020415 – All AA Sample 2</w:t>
+      </w:r>
+    </w:p>
+    <w:p>
+      <w:pPr>
+        <w:spacing w:after="0" w:line="240" w:lineRule="auto"/>
+      </w:pPr>
+      <w:r>
+        <w:t>ID15657_01_WAA263_3976_020415 – All AA Sample 3</w:t>
+      </w:r>
+    </w:p>
+    <w:p>
+      <w:pPr>
+        <w:spacing w:after="0" w:line="240" w:lineRule="auto"/>
+      </w:pPr>
+      <w:r>
+        <w:t>ID15658_01_WAA263_3976_020415 – Minus Met Sample 1</w:t>
+      </w:r>
+    </w:p>
+    <w:p>
+      <w:pPr>
+        <w:spacing w:after="0" w:line="240" w:lineRule="auto"/>
+      </w:pPr>
+      <w:r>
+        <w:t>ID15659_01_WAA263_3976_020415 – Minus Met Sample 2</w:t>
+      </w:r>
+    </w:p>
+    <w:p>
+      <w:pPr>
+        <w:spacing w:after="0" w:line="240" w:lineRule="auto"/>
+      </w:pPr>
+      <w:r>
+        <w:t>ID15660_01_WAA263_3976_020415 – Minus Met Sample 3</w:t>
+      </w:r>
+    </w:p>
+    <w:p>
+      <w:pPr>
+        <w:spacing w:after="0" w:line="240" w:lineRule="auto"/>
+      </w:pPr>
+      <w:r>
+        <w:t>ID15661_01_WAA263_3976_020415 – Minus Arg Sample 1</w:t>
+      </w:r>
+    </w:p>
+    <w:p>
+      <w:pPr>
+        <w:spacing w:after="0" w:line="240" w:lineRule="auto"/>
+      </w:pPr>
+      <w:r>
+        <w:t>ID15662_01_WAA263_3976_020415 – Minus Arg Sample 2</w:t>
+      </w:r>
+    </w:p>
+    <w:p>
+      <w:pPr>
+        <w:spacing w:after="0" w:line="240" w:lineRule="auto"/>
+      </w:pPr>
+      <w:r>
+        <w:t>ID15663_01_WAA263_3976_020415 – Minus Arg Sample 3</w:t>
+      </w:r>
+    </w:p>
+    <w:p>
+      <w:pPr>
+        <w:spacing w:after="0" w:line="240" w:lineRule="auto"/>
+      </w:pPr>
+      <w:r>
+        <w:t>ID15664_01_WAA263_3976_020415 – Minus Arg, Minus Met Sample 1</w:t>
+      </w:r>
+    </w:p>
+    <w:p>
+      <w:pPr>
+        <w:spacing w:after="0" w:line="240" w:lineRule="auto"/>
+      </w:pPr>
+      <w:r>
+        <w:t>ID15665_01_WAA263_3976_020415 – Minus Arg, Minus Met Sample 2</w:t>
+      </w:r>
+    </w:p>
+    <w:p>
+      <w:pPr>
+        <w:spacing w:after="0" w:line="240" w:lineRule="auto"/>
+      </w:pPr>
+      <w:r>
+        <w:lastRenderedPageBreak/>
+        <w:t>ID15666_01_WAA263_3976_020415 – Minus Arg, Minus Met Sample 3</w:t>
+      </w:r>
+    </w:p>
+    <w:p>
+      <w:pPr>
+        <w:spacing w:after="0" w:line="240" w:lineRule="auto"/>
+      </w:pPr>
+      <w:r>
+        <w:t>ID15741_01_WAA263_3976_020415 – Pooled QC Sample 1</w:t>
+      </w:r>
+    </w:p>
+    <w:p>
+      <w:pPr>
+        <w:spacing w:after="0" w:line="240" w:lineRule="auto"/>
+      </w:pPr>
+      <w:r>
+        <w:t>ID15741_02_WAA263_3976_020415 – Pooled QC Sample 2</w:t>
+      </w:r>
+    </w:p>
+    <w:p>
+      <w:pPr>
+        <w:spacing w:before="240"/>
+      </w:pPr>
+      <w:r>
+        <w:t>The files should import within a matter of seconds, leaving your Skyline window looking like:</w:t>
+      </w:r>
+    </w:p>
+    <w:p>
+      <w:pPr>
+        <w:spacing w:before="240"/>
       </w:pPr>
       <w:r>
         <w:rPr>
           <w:noProof/>
+          <w:lang w:bidi="bo-CN"/>
         </w:rPr>
-        <w:lastRenderedPageBreak/>
         <w:drawing>
-          <wp:inline distT="0" distB="0" distL="0" distR="0" wp14:anchorId="20397E44" wp14:editId="199D15EE">
-            <wp:extent cx="5943600" cy="4041775"/>
+          <wp:inline distT="0" distB="0" distL="0" distR="0" wp14:anchorId="5085FD10" wp14:editId="1D790426">
+            <wp:extent cx="5943600" cy="4063365"/>
             <wp:effectExtent l="0" t="0" r="0" b="0"/>
-            <wp:docPr id="1" name="Picture 1"/>
+            <wp:docPr id="13" name="Picture 13"/>
             <wp:cNvGraphicFramePr>
               <a:graphicFrameLocks xmlns:a="http://schemas.openxmlformats.org/drawingml/2006/main" noChangeAspect="1"/>
             </wp:cNvGraphicFramePr>
@@ -1551,7 +1948,7 @@
                   <pic:spPr>
                     <a:xfrm>
                       <a:off x="0" y="0"/>
-                      <a:ext cx="5943600" cy="4041775"/>
+                      <a:ext cx="5943600" cy="4063365"/>
                     </a:xfrm>
                     <a:prstGeom prst="rect">
                       <a:avLst/>
@@ -1566,51 +1963,209 @@
     </w:p>
     <w:p>
       <w:pPr>
+        <w:spacing w:before="240"/>
+      </w:pPr>
+      <w:r>
+        <w:t>To take advantage of the Skyline summary graphs for viewing individual targets, do the following:</w:t>
+      </w:r>
+    </w:p>
+    <w:p>
+      <w:pPr>
+        <w:pStyle w:val="ListParagraph"/>
+        <w:numPr>
+          <w:ilvl w:val="0"/>
+          <w:numId w:val="41"/>
+        </w:numPr>
+        <w:spacing w:before="240"/>
+      </w:pPr>
+      <w:r>
+        <w:t xml:space="preserve">On the </w:t>
+      </w:r>
+      <w:r>
+        <w:rPr>
+          <w:b/>
+          <w:bCs/>
+        </w:rPr>
+        <w:t>View</w:t>
+      </w:r>
+      <w:r>
+        <w:t xml:space="preserve"> menu, choose </w:t>
+      </w:r>
+      <w:r>
+        <w:rPr>
+          <w:b/>
+          <w:bCs/>
+        </w:rPr>
+        <w:t>Peak Areas</w:t>
+      </w:r>
+      <w:r>
+        <w:t xml:space="preserve"> and click </w:t>
+      </w:r>
+      <w:r>
+        <w:rPr>
+          <w:b/>
+          <w:bCs/>
+        </w:rPr>
+        <w:t>Replicate Comparison</w:t>
+      </w:r>
+      <w:r>
+        <w:t>.</w:t>
+      </w:r>
+    </w:p>
+    <w:p>
+      <w:pPr>
+        <w:pStyle w:val="ListParagraph"/>
+        <w:numPr>
+          <w:ilvl w:val="0"/>
+          <w:numId w:val="41"/>
+        </w:numPr>
+        <w:spacing w:before="240"/>
+      </w:pPr>
+      <w:r>
+        <w:t xml:space="preserve">On the </w:t>
+      </w:r>
+      <w:r>
+        <w:rPr>
+          <w:b/>
+          <w:bCs/>
+        </w:rPr>
+        <w:t xml:space="preserve">View </w:t>
+      </w:r>
+      <w:r>
+        <w:t xml:space="preserve">menu, choose </w:t>
+      </w:r>
+      <w:r>
+        <w:rPr>
+          <w:b/>
+          <w:bCs/>
+        </w:rPr>
+        <w:t>Retention Times</w:t>
+      </w:r>
+      <w:r>
+        <w:t xml:space="preserve"> and click </w:t>
+      </w:r>
+      <w:r>
+        <w:rPr>
+          <w:b/>
+          <w:bCs/>
+        </w:rPr>
+        <w:t>Peak Areas</w:t>
+      </w:r>
+      <w:r>
+        <w:t>.</w:t>
+      </w:r>
+    </w:p>
+    <w:p>
+      <w:pPr>
+        <w:pStyle w:val="ListParagraph"/>
+        <w:numPr>
+          <w:ilvl w:val="0"/>
+          <w:numId w:val="41"/>
+        </w:numPr>
+        <w:spacing w:before="240"/>
+      </w:pPr>
+      <w:r>
+        <w:t>Click and drag these views to dock them above the chromatogram graphs.</w:t>
+      </w:r>
+    </w:p>
+    <w:p>
+      <w:pPr>
+        <w:pStyle w:val="ListParagraph"/>
+        <w:numPr>
+          <w:ilvl w:val="0"/>
+          <w:numId w:val="41"/>
+        </w:numPr>
+        <w:spacing w:before="240"/>
+      </w:pPr>
+      <w:r>
+        <w:t xml:space="preserve">Select the first target “Methionine” in the </w:t>
+      </w:r>
+      <w:r>
+        <w:rPr>
+          <w:b/>
+          <w:bCs/>
+        </w:rPr>
+        <w:t>Targets</w:t>
+      </w:r>
+      <w:r>
+        <w:t xml:space="preserve"> view.</w:t>
+      </w:r>
+    </w:p>
+    <w:p>
+      <w:pPr>
+        <w:spacing w:before="240"/>
+      </w:pPr>
+      <w:r>
+        <w:t>The Skyline window should now look something like this:</w:t>
+      </w:r>
+    </w:p>
+    <w:p>
+      <w:pPr>
         <w:pStyle w:val="Heading1"/>
       </w:pPr>
       <w:r>
+        <w:rPr>
+          <w:noProof/>
+          <w:lang w:bidi="bo-CN"/>
+        </w:rPr>
+        <w:lastRenderedPageBreak/>
+        <w:drawing>
+          <wp:inline distT="0" distB="0" distL="0" distR="0" wp14:anchorId="6825ED60" wp14:editId="1C89278B">
+            <wp:extent cx="5943600" cy="4063365"/>
+            <wp:effectExtent l="0" t="0" r="0" b="0"/>
+            <wp:docPr id="1" name="Picture 1"/>
+            <wp:cNvGraphicFramePr>
+              <a:graphicFrameLocks xmlns:a="http://schemas.openxmlformats.org/drawingml/2006/main" noChangeAspect="1"/>
+            </wp:cNvGraphicFramePr>
+            <a:graphic xmlns:a="http://schemas.openxmlformats.org/drawingml/2006/main">
+              <a:graphicData uri="http://schemas.openxmlformats.org/drawingml/2006/picture">
+                <pic:pic xmlns:pic="http://schemas.openxmlformats.org/drawingml/2006/picture">
+                  <pic:nvPicPr>
+                    <pic:cNvPr id="0" name=""/>
+                    <pic:cNvPicPr/>
+                  </pic:nvPicPr>
+                  <pic:blipFill>
+                    <a:blip r:embed="rId22"/>
+                    <a:stretch>
+                      <a:fillRect/>
+                    </a:stretch>
+                  </pic:blipFill>
+                  <pic:spPr>
+                    <a:xfrm>
+                      <a:off x="0" y="0"/>
+                      <a:ext cx="5943600" cy="4063365"/>
+                    </a:xfrm>
+                    <a:prstGeom prst="rect">
+                      <a:avLst/>
+                    </a:prstGeom>
+                  </pic:spPr>
+                </pic:pic>
+              </a:graphicData>
+            </a:graphic>
+          </wp:inline>
+        </w:drawing>
+      </w:r>
+    </w:p>
+    <w:p>
+      <w:pPr>
+        <w:pStyle w:val="Heading1"/>
+      </w:pPr>
+      <w:r>
         <w:t>Conclusion</w:t>
       </w:r>
     </w:p>
     <w:p>
       <w:r>
-        <w:t xml:space="preserve">In this tutorial, you have learned some of the most basic and critical features for using Skyline to extract quantitative information from </w:t>
-      </w:r>
-      <w:r>
-        <w:t xml:space="preserve">the MS1 scans in </w:t>
-      </w:r>
-      <w:r>
-        <w:t>your DDA experiment data.</w:t>
-      </w:r>
-      <w:r>
-        <w:t xml:space="preserve">  Fortunately, much of the previously existing Skyline functionality still applies equally well to </w:t>
-      </w:r>
-      <w:r>
-        <w:t>MS1 extracted chromatograms</w:t>
-      </w:r>
-      <w:r>
-        <w:t xml:space="preserve"> as to the SRM </w:t>
-      </w:r>
-      <w:r>
-        <w:t>chromatograms</w:t>
+        <w:t>In this tutorial, you have learned</w:t>
+      </w:r>
+      <w:r>
+        <w:t xml:space="preserve"> how to create a Skyline document that targets small molecules specified as precursor ion chemical formulas and product ion m/z values. You imported a multi-replicate data set collected by a metabolomics researcher, and saw how many existing Skyline features created initially for targeted proteomics use can now be applied to small molecule data. Small molecule support</w:t>
       </w:r>
       <w:r>
         <w:t xml:space="preserve"> </w:t>
       </w:r>
       <w:r>
-        <w:t xml:space="preserve">for which </w:t>
-      </w:r>
-      <w:r>
-        <w:t>it was originally designed.  It is, therefore, recommended that you spend significant time understanding the material presented in the other Skyline tutorials and instructional videos.</w:t>
-      </w:r>
-      <w:r>
-        <w:t xml:space="preserve">  Though the idea </w:t>
-      </w:r>
-      <w:r>
-        <w:t xml:space="preserve">of </w:t>
-      </w:r>
-      <w:r>
-        <w:t>using chromatogram peak areas extracted from MS1 scans has be around for a long time, MS1 Filtering is still a relatively new feature area for Skyline.  As such, you can expect it to continue improving rapidly</w:t>
+        <w:t>is still a relatively new feature area for Skyline.  As such, you can expect it to continue improving rapidly</w:t>
       </w:r>
       <w:r>
         <w:t>.</w:t>
@@ -1619,81 +2174,36 @@
     <w:p>
       <w:pPr>
         <w:pStyle w:val="Heading1"/>
-      </w:pPr>
-      <w:r>
-        <w:t>Supplement</w:t>
-      </w:r>
-    </w:p>
-    <w:p>
-      <w:r>
-        <w:t>If you are interested in reviewing the real data sets processed for the original MS1 Filtering paper</w:t>
-      </w:r>
+        <w:rPr>
+          <w:lang w:val="fr-FR"/>
+        </w:rPr>
+      </w:pPr>
+      <w:r>
+        <w:rPr>
+          <w:lang w:val="fr-FR"/>
+        </w:rPr>
+        <w:t>Bibliography</w:t>
+      </w:r>
+    </w:p>
+    <w:p>
+      <w:pPr>
+        <w:pStyle w:val="Bibliography"/>
+      </w:pPr>
       <w:r>
         <w:fldChar w:fldCharType="begin"/>
       </w:r>
       <w:r>
-        <w:instrText xml:space="preserve"> ADDIN ZOTERO_ITEM CSL_CITATION {"citationID":"1js26ej3mp","properties":{"formattedCitation":"{\\rtf \\super 1\\nosupersub{}}","plainCitation":"1"},"citationItems":[{"id":33,"uris":["http://zotero.org/users/916000/items/U57MC78P"],"uri":["http://zotero.org/users/916000/items/U57MC78P"],"itemData":{"id":33,"type":"article-journal","title":"Platform-independent and Label-free Quantitation of Proteomic Data Using MS1 Extracted Ion Chromatograms in Skyline APPLICATION TO PROTEIN ACETYLATION AND PHOSPHORYLATION","container-title":"Molecular &amp; Cellular Proteomics","page":"202-214","volume":"11","issue":"5","source":"www.mcponline.org","abstract":"Despite advances in metabolic and postmetabolic labeling methods for quantitative proteomics, there remains a need for improved label-free approaches. This need is particularly pressing for workflows that incorporate affinity enrichment at the peptide level, where isobaric chemical labels such as isobaric tags for relative and absolute quantitation and tandem mass tags may prove problematic or where stable isotope labeling with amino acids in cell culture labeling cannot be readily applied. Skyline is a freely available, open source software tool for quantitative data processing and proteomic analysis. We expanded the capabilities of Skyline to process ion intensity chromatograms of peptide analytes from full scan mass spectral data (MS1) acquired during HPLC MS/MS proteomic experiments. Moreover, unlike existing programs, Skyline MS1 filtering can be used with mass spectrometers from four major vendors, which allows results to be compared directly across laboratories. The new quantitative and graphical tools now available in Skyline specifically support interrogation of multiple acquisitions for MS1 filtering, including visual inspection of peak picking and both automated and manual integration, key features often lacking in existing software. In addition, Skyline MS1 filtering displays retention time indicators from underlying MS/MS data contained within the spectral library to ensure proper peak selection. The modular structure of Skyline also provides well defined, customizable data reports and thus allows users to directly connect to existing statistical programs for post hoc data analysis. To demonstrate the utility of the MS1 filtering approach, we have carried out experiments on several MS platforms and have specifically examined the performance of this method to quantify two important post-translational modifications: acetylation and phosphorylation, in peptide-centric affinity workflows of increasing complexity using mouse and human models.","DOI":"10.1074/mcp.M112.017707","ISSN":"1535-9476, 1535-9484","note":"PMID: 22454539","journalAbbreviation":"Mol Cell Proteomics","language":"en","author":[{"family":"Schilling","given":"Birgit"},{"family":"Rardin","given":"Matthew J."},{"family":"MacLean","given":"Brendan X."},{"family":"Zawadzka","given":"Anna M."},{"family":"Frewen","given":"Barbara E."},{"family":"Cusack","given":"Michael P."},{"family":"Sorensen","given":"Dylan J."},{"family":"Bereman","given":"Michael S."},{"family":"Jing","given":"Enxuan"},{"family":"Wu","given":"Christine C."},{"family":"Verdin","given":"Eric"},{"family":"Kahn","given":"C. Ronald"},{"family":"MacCoss","given":"Michael J."},{"family":"Gibson","given":"Bradford W."}],"issued":{"date-parts":[["2012",5,1]]},"accessed":{"date-parts":[["2013",11,22]]},"PMID":"22454539"}}],"schema":"https://github.com/citation-style-language/schema/raw/master/csl-citation.json"} </w:instrText>
+        <w:instrText xml:space="preserve"> ADDIN ZOTERO_BIBL {"custom":[]} CSL_BIBLIOGRAPHY </w:instrText>
       </w:r>
       <w:r>
         <w:fldChar w:fldCharType="separate"/>
       </w:r>
       <w:r>
-        <w:rPr>
-          <w:szCs w:val="24"/>
-          <w:vertAlign w:val="superscript"/>
-        </w:rPr>
-        <w:t>1</w:t>
-      </w:r>
-      <w:r>
-        <w:fldChar w:fldCharType="end"/>
-      </w:r>
-      <w:r>
-        <w:t>, visit the following link, where you can download documents that have been minimized as described above:</w:t>
-      </w:r>
-    </w:p>
-    <w:p>
-      <w:hyperlink r:id="rId22" w:history="1">
-        <w:r>
-          <w:rPr>
-            <w:rStyle w:val="Hyperlink"/>
-          </w:rPr>
-          <w:t>http://proteome.gs.washington.edu/supplementary_data/MS1_Filtering/minimized/</w:t>
-        </w:r>
-      </w:hyperlink>
-    </w:p>
-    <w:p>
-      <w:r>
-        <w:t>You can browse the parent directory for full Skyline documents and raw data.</w:t>
-      </w:r>
-    </w:p>
-    <w:p>
-      <w:pPr>
-        <w:pStyle w:val="Heading1"/>
-      </w:pPr>
-      <w:r>
-        <w:lastRenderedPageBreak/>
-        <w:t>Bibliography</w:t>
-      </w:r>
-    </w:p>
-    <w:p>
-      <w:pPr>
-        <w:pStyle w:val="Bibliography"/>
-      </w:pPr>
-      <w:r>
-        <w:fldChar w:fldCharType="begin"/>
-      </w:r>
-      <w:r>
-        <w:instrText xml:space="preserve"> ADDIN ZOTERO_BIBL {"omitted":[["http://zotero.org/users/916000/items/CCZKI6TM"]],"custom":[]} CSL_BIBLIOGRAPHY </w:instrText>
-      </w:r>
-      <w:r>
-        <w:fldChar w:fldCharType="separate"/>
-      </w:r>
-      <w:r>
         <w:t>1.</w:t>
       </w:r>
       <w:r>
         <w:tab/>
-        <w:t xml:space="preserve">Schilling, B. </w:t>
+        <w:t xml:space="preserve">Tang, X. </w:t>
       </w:r>
       <w:r>
         <w:rPr>
@@ -1703,14 +2213,14 @@
         <w:t>et al.</w:t>
       </w:r>
       <w:r>
-        <w:t xml:space="preserve"> Platform-independent and Label-free Quantitation of Proteomic Data Using MS1 Extracted Ion Chromatograms in Skyline APPLICATION TO PROTEIN ACETYLATION AND PHOSPHORYLATION. </w:t>
+        <w:t xml:space="preserve"> Comprehensive Profiling of Amino Acid Response Uncovers Unique Methionine-Deprived Response Dependent on Intact Creatine Biosynthesis. </w:t>
       </w:r>
       <w:r>
         <w:rPr>
           <w:i/>
           <w:iCs/>
         </w:rPr>
-        <w:t>Mol Cell Proteomics</w:t>
+        <w:t>PLoS Genet</w:t>
       </w:r>
       <w:r>
         <w:t xml:space="preserve"> </w:t>
@@ -1723,55 +2233,15 @@
         <w:t>11,</w:t>
       </w:r>
       <w:r>
-        <w:t xml:space="preserve"> 202–214 (2012).</w:t>
-      </w:r>
-    </w:p>
-    <w:p>
-      <w:pPr>
-        <w:pStyle w:val="Bibliography"/>
-      </w:pPr>
-      <w:r>
-        <w:t>2.</w:t>
-      </w:r>
-      <w:r>
-        <w:tab/>
-        <w:t xml:space="preserve">Jaffe, J. D. </w:t>
-      </w:r>
-      <w:r>
-        <w:rPr>
-          <w:i/>
-          <w:iCs/>
-        </w:rPr>
-        <w:t>et al.</w:t>
-      </w:r>
-      <w:r>
-        <w:t xml:space="preserve"> Accurate Inclusion Mass Screening. </w:t>
-      </w:r>
-      <w:r>
-        <w:rPr>
-          <w:i/>
-          <w:iCs/>
-        </w:rPr>
-        <w:t>Mol Cell Proteomics</w:t>
-      </w:r>
-      <w:r>
-        <w:t xml:space="preserve"> </w:t>
-      </w:r>
-      <w:r>
-        <w:rPr>
-          <w:b/>
-          <w:bCs/>
-        </w:rPr>
-        <w:t>7,</w:t>
-      </w:r>
-      <w:r>
-        <w:t xml:space="preserve"> 1952–1962 (2008).</w:t>
+        <w:t xml:space="preserve"> e1005158 (2015).</w:t>
       </w:r>
     </w:p>
     <w:p>
       <w:r>
         <w:fldChar w:fldCharType="end"/>
       </w:r>
+      <w:bookmarkStart w:id="0" w:name="_GoBack"/>
+      <w:bookmarkEnd w:id="0"/>
     </w:p>
     <w:sectPr>
       <w:footerReference w:type="default" r:id="rId23"/>
@@ -1829,7 +2299,7 @@
       <w:rPr>
         <w:noProof/>
       </w:rPr>
-      <w:t>4</w:t>
+      <w:t>2</w:t>
     </w:r>
     <w:r>
       <w:fldChar w:fldCharType="end"/>
@@ -2377,6 +2847,119 @@
     </w:lvl>
   </w:abstractNum>
   <w:abstractNum w:abstractNumId="4">
+    <w:nsid w:val="09F064DE"/>
+    <w:multiLevelType w:val="hybridMultilevel"/>
+    <w:tmpl w:val="128CEB60"/>
+    <w:lvl w:ilvl="0" w:tplc="04090001">
+      <w:start w:val="1"/>
+      <w:numFmt w:val="bullet"/>
+      <w:lvlText w:val=""/>
+      <w:lvlJc w:val="left"/>
+      <w:pPr>
+        <w:ind w:left="720" w:hanging="360"/>
+      </w:pPr>
+      <w:rPr>
+        <w:rFonts w:ascii="Symbol" w:hAnsi="Symbol" w:hint="default"/>
+      </w:rPr>
+    </w:lvl>
+    <w:lvl w:ilvl="1" w:tplc="04090003" w:tentative="1">
+      <w:start w:val="1"/>
+      <w:numFmt w:val="bullet"/>
+      <w:lvlText w:val="o"/>
+      <w:lvlJc w:val="left"/>
+      <w:pPr>
+        <w:ind w:left="1440" w:hanging="360"/>
+      </w:pPr>
+      <w:rPr>
+        <w:rFonts w:ascii="Courier New" w:hAnsi="Courier New" w:cs="Courier New" w:hint="default"/>
+      </w:rPr>
+    </w:lvl>
+    <w:lvl w:ilvl="2" w:tplc="04090005" w:tentative="1">
+      <w:start w:val="1"/>
+      <w:numFmt w:val="bullet"/>
+      <w:lvlText w:val=""/>
+      <w:lvlJc w:val="left"/>
+      <w:pPr>
+        <w:ind w:left="2160" w:hanging="360"/>
+      </w:pPr>
+      <w:rPr>
+        <w:rFonts w:ascii="Wingdings" w:hAnsi="Wingdings" w:hint="default"/>
+      </w:rPr>
+    </w:lvl>
+    <w:lvl w:ilvl="3" w:tplc="04090001" w:tentative="1">
+      <w:start w:val="1"/>
+      <w:numFmt w:val="bullet"/>
+      <w:lvlText w:val=""/>
+      <w:lvlJc w:val="left"/>
+      <w:pPr>
+        <w:ind w:left="2880" w:hanging="360"/>
+      </w:pPr>
+      <w:rPr>
+        <w:rFonts w:ascii="Symbol" w:hAnsi="Symbol" w:hint="default"/>
+      </w:rPr>
+    </w:lvl>
+    <w:lvl w:ilvl="4" w:tplc="04090003" w:tentative="1">
+      <w:start w:val="1"/>
+      <w:numFmt w:val="bullet"/>
+      <w:lvlText w:val="o"/>
+      <w:lvlJc w:val="left"/>
+      <w:pPr>
+        <w:ind w:left="3600" w:hanging="360"/>
+      </w:pPr>
+      <w:rPr>
+        <w:rFonts w:ascii="Courier New" w:hAnsi="Courier New" w:cs="Courier New" w:hint="default"/>
+      </w:rPr>
+    </w:lvl>
+    <w:lvl w:ilvl="5" w:tplc="04090005" w:tentative="1">
+      <w:start w:val="1"/>
+      <w:numFmt w:val="bullet"/>
+      <w:lvlText w:val=""/>
+      <w:lvlJc w:val="left"/>
+      <w:pPr>
+        <w:ind w:left="4320" w:hanging="360"/>
+      </w:pPr>
+      <w:rPr>
+        <w:rFonts w:ascii="Wingdings" w:hAnsi="Wingdings" w:hint="default"/>
+      </w:rPr>
+    </w:lvl>
+    <w:lvl w:ilvl="6" w:tplc="04090001" w:tentative="1">
+      <w:start w:val="1"/>
+      <w:numFmt w:val="bullet"/>
+      <w:lvlText w:val=""/>
+      <w:lvlJc w:val="left"/>
+      <w:pPr>
+        <w:ind w:left="5040" w:hanging="360"/>
+      </w:pPr>
+      <w:rPr>
+        <w:rFonts w:ascii="Symbol" w:hAnsi="Symbol" w:hint="default"/>
+      </w:rPr>
+    </w:lvl>
+    <w:lvl w:ilvl="7" w:tplc="04090003" w:tentative="1">
+      <w:start w:val="1"/>
+      <w:numFmt w:val="bullet"/>
+      <w:lvlText w:val="o"/>
+      <w:lvlJc w:val="left"/>
+      <w:pPr>
+        <w:ind w:left="5760" w:hanging="360"/>
+      </w:pPr>
+      <w:rPr>
+        <w:rFonts w:ascii="Courier New" w:hAnsi="Courier New" w:cs="Courier New" w:hint="default"/>
+      </w:rPr>
+    </w:lvl>
+    <w:lvl w:ilvl="8" w:tplc="04090005" w:tentative="1">
+      <w:start w:val="1"/>
+      <w:numFmt w:val="bullet"/>
+      <w:lvlText w:val=""/>
+      <w:lvlJc w:val="left"/>
+      <w:pPr>
+        <w:ind w:left="6480" w:hanging="360"/>
+      </w:pPr>
+      <w:rPr>
+        <w:rFonts w:ascii="Wingdings" w:hAnsi="Wingdings" w:hint="default"/>
+      </w:rPr>
+    </w:lvl>
+  </w:abstractNum>
+  <w:abstractNum w:abstractNumId="5">
     <w:nsid w:val="0BAF61EC"/>
     <w:multiLevelType w:val="hybridMultilevel"/>
     <w:tmpl w:val="A842556C"/>
@@ -2489,7 +3072,120 @@
       </w:rPr>
     </w:lvl>
   </w:abstractNum>
-  <w:abstractNum w:abstractNumId="5">
+  <w:abstractNum w:abstractNumId="6">
+    <w:nsid w:val="11FB0797"/>
+    <w:multiLevelType w:val="hybridMultilevel"/>
+    <w:tmpl w:val="FCB8B29A"/>
+    <w:lvl w:ilvl="0" w:tplc="04090001">
+      <w:start w:val="1"/>
+      <w:numFmt w:val="bullet"/>
+      <w:lvlText w:val=""/>
+      <w:lvlJc w:val="left"/>
+      <w:pPr>
+        <w:ind w:left="720" w:hanging="360"/>
+      </w:pPr>
+      <w:rPr>
+        <w:rFonts w:ascii="Symbol" w:hAnsi="Symbol" w:hint="default"/>
+      </w:rPr>
+    </w:lvl>
+    <w:lvl w:ilvl="1" w:tplc="04090003" w:tentative="1">
+      <w:start w:val="1"/>
+      <w:numFmt w:val="bullet"/>
+      <w:lvlText w:val="o"/>
+      <w:lvlJc w:val="left"/>
+      <w:pPr>
+        <w:ind w:left="1440" w:hanging="360"/>
+      </w:pPr>
+      <w:rPr>
+        <w:rFonts w:ascii="Courier New" w:hAnsi="Courier New" w:cs="Courier New" w:hint="default"/>
+      </w:rPr>
+    </w:lvl>
+    <w:lvl w:ilvl="2" w:tplc="04090005" w:tentative="1">
+      <w:start w:val="1"/>
+      <w:numFmt w:val="bullet"/>
+      <w:lvlText w:val=""/>
+      <w:lvlJc w:val="left"/>
+      <w:pPr>
+        <w:ind w:left="2160" w:hanging="360"/>
+      </w:pPr>
+      <w:rPr>
+        <w:rFonts w:ascii="Wingdings" w:hAnsi="Wingdings" w:hint="default"/>
+      </w:rPr>
+    </w:lvl>
+    <w:lvl w:ilvl="3" w:tplc="04090001" w:tentative="1">
+      <w:start w:val="1"/>
+      <w:numFmt w:val="bullet"/>
+      <w:lvlText w:val=""/>
+      <w:lvlJc w:val="left"/>
+      <w:pPr>
+        <w:ind w:left="2880" w:hanging="360"/>
+      </w:pPr>
+      <w:rPr>
+        <w:rFonts w:ascii="Symbol" w:hAnsi="Symbol" w:hint="default"/>
+      </w:rPr>
+    </w:lvl>
+    <w:lvl w:ilvl="4" w:tplc="04090003" w:tentative="1">
+      <w:start w:val="1"/>
+      <w:numFmt w:val="bullet"/>
+      <w:lvlText w:val="o"/>
+      <w:lvlJc w:val="left"/>
+      <w:pPr>
+        <w:ind w:left="3600" w:hanging="360"/>
+      </w:pPr>
+      <w:rPr>
+        <w:rFonts w:ascii="Courier New" w:hAnsi="Courier New" w:cs="Courier New" w:hint="default"/>
+      </w:rPr>
+    </w:lvl>
+    <w:lvl w:ilvl="5" w:tplc="04090005" w:tentative="1">
+      <w:start w:val="1"/>
+      <w:numFmt w:val="bullet"/>
+      <w:lvlText w:val=""/>
+      <w:lvlJc w:val="left"/>
+      <w:pPr>
+        <w:ind w:left="4320" w:hanging="360"/>
+      </w:pPr>
+      <w:rPr>
+        <w:rFonts w:ascii="Wingdings" w:hAnsi="Wingdings" w:hint="default"/>
+      </w:rPr>
+    </w:lvl>
+    <w:lvl w:ilvl="6" w:tplc="04090001" w:tentative="1">
+      <w:start w:val="1"/>
+      <w:numFmt w:val="bullet"/>
+      <w:lvlText w:val=""/>
+      <w:lvlJc w:val="left"/>
+      <w:pPr>
+        <w:ind w:left="5040" w:hanging="360"/>
+      </w:pPr>
+      <w:rPr>
+        <w:rFonts w:ascii="Symbol" w:hAnsi="Symbol" w:hint="default"/>
+      </w:rPr>
+    </w:lvl>
+    <w:lvl w:ilvl="7" w:tplc="04090003" w:tentative="1">
+      <w:start w:val="1"/>
+      <w:numFmt w:val="bullet"/>
+      <w:lvlText w:val="o"/>
+      <w:lvlJc w:val="left"/>
+      <w:pPr>
+        <w:ind w:left="5760" w:hanging="360"/>
+      </w:pPr>
+      <w:rPr>
+        <w:rFonts w:ascii="Courier New" w:hAnsi="Courier New" w:cs="Courier New" w:hint="default"/>
+      </w:rPr>
+    </w:lvl>
+    <w:lvl w:ilvl="8" w:tplc="04090005" w:tentative="1">
+      <w:start w:val="1"/>
+      <w:numFmt w:val="bullet"/>
+      <w:lvlText w:val=""/>
+      <w:lvlJc w:val="left"/>
+      <w:pPr>
+        <w:ind w:left="6480" w:hanging="360"/>
+      </w:pPr>
+      <w:rPr>
+        <w:rFonts w:ascii="Wingdings" w:hAnsi="Wingdings" w:hint="default"/>
+      </w:rPr>
+    </w:lvl>
+  </w:abstractNum>
+  <w:abstractNum w:abstractNumId="7">
     <w:nsid w:val="159B1095"/>
     <w:multiLevelType w:val="hybridMultilevel"/>
     <w:tmpl w:val="A650DFB6"/>
@@ -2575,7 +3271,7 @@
       </w:pPr>
     </w:lvl>
   </w:abstractNum>
-  <w:abstractNum w:abstractNumId="6">
+  <w:abstractNum w:abstractNumId="8">
     <w:nsid w:val="1B720E2E"/>
     <w:multiLevelType w:val="hybridMultilevel"/>
     <w:tmpl w:val="6360BF84"/>
@@ -2688,7 +3384,7 @@
       </w:rPr>
     </w:lvl>
   </w:abstractNum>
-  <w:abstractNum w:abstractNumId="7">
+  <w:abstractNum w:abstractNumId="9">
     <w:nsid w:val="1B831DFD"/>
     <w:multiLevelType w:val="hybridMultilevel"/>
     <w:tmpl w:val="6D9C74D4"/>
@@ -2774,7 +3470,7 @@
       </w:pPr>
     </w:lvl>
   </w:abstractNum>
-  <w:abstractNum w:abstractNumId="8">
+  <w:abstractNum w:abstractNumId="10">
     <w:nsid w:val="1B9846C6"/>
     <w:multiLevelType w:val="hybridMultilevel"/>
     <w:tmpl w:val="80B8BB30"/>
@@ -2887,7 +3583,7 @@
       </w:rPr>
     </w:lvl>
   </w:abstractNum>
-  <w:abstractNum w:abstractNumId="9">
+  <w:abstractNum w:abstractNumId="11">
     <w:nsid w:val="1DB43CDC"/>
     <w:multiLevelType w:val="hybridMultilevel"/>
     <w:tmpl w:val="77FEE630"/>
@@ -3000,7 +3696,120 @@
       </w:rPr>
     </w:lvl>
   </w:abstractNum>
-  <w:abstractNum w:abstractNumId="10">
+  <w:abstractNum w:abstractNumId="12">
+    <w:nsid w:val="20A87B20"/>
+    <w:multiLevelType w:val="hybridMultilevel"/>
+    <w:tmpl w:val="9842AD0A"/>
+    <w:lvl w:ilvl="0" w:tplc="04090001">
+      <w:start w:val="1"/>
+      <w:numFmt w:val="bullet"/>
+      <w:lvlText w:val=""/>
+      <w:lvlJc w:val="left"/>
+      <w:pPr>
+        <w:ind w:left="765" w:hanging="360"/>
+      </w:pPr>
+      <w:rPr>
+        <w:rFonts w:ascii="Symbol" w:hAnsi="Symbol" w:hint="default"/>
+      </w:rPr>
+    </w:lvl>
+    <w:lvl w:ilvl="1" w:tplc="04090003" w:tentative="1">
+      <w:start w:val="1"/>
+      <w:numFmt w:val="bullet"/>
+      <w:lvlText w:val="o"/>
+      <w:lvlJc w:val="left"/>
+      <w:pPr>
+        <w:ind w:left="1485" w:hanging="360"/>
+      </w:pPr>
+      <w:rPr>
+        <w:rFonts w:ascii="Courier New" w:hAnsi="Courier New" w:cs="Courier New" w:hint="default"/>
+      </w:rPr>
+    </w:lvl>
+    <w:lvl w:ilvl="2" w:tplc="04090005" w:tentative="1">
+      <w:start w:val="1"/>
+      <w:numFmt w:val="bullet"/>
+      <w:lvlText w:val=""/>
+      <w:lvlJc w:val="left"/>
+      <w:pPr>
+        <w:ind w:left="2205" w:hanging="360"/>
+      </w:pPr>
+      <w:rPr>
+        <w:rFonts w:ascii="Wingdings" w:hAnsi="Wingdings" w:hint="default"/>
+      </w:rPr>
+    </w:lvl>
+    <w:lvl w:ilvl="3" w:tplc="04090001" w:tentative="1">
+      <w:start w:val="1"/>
+      <w:numFmt w:val="bullet"/>
+      <w:lvlText w:val=""/>
+      <w:lvlJc w:val="left"/>
+      <w:pPr>
+        <w:ind w:left="2925" w:hanging="360"/>
+      </w:pPr>
+      <w:rPr>
+        <w:rFonts w:ascii="Symbol" w:hAnsi="Symbol" w:hint="default"/>
+      </w:rPr>
+    </w:lvl>
+    <w:lvl w:ilvl="4" w:tplc="04090003" w:tentative="1">
+      <w:start w:val="1"/>
+      <w:numFmt w:val="bullet"/>
+      <w:lvlText w:val="o"/>
+      <w:lvlJc w:val="left"/>
+      <w:pPr>
+        <w:ind w:left="3645" w:hanging="360"/>
+      </w:pPr>
+      <w:rPr>
+        <w:rFonts w:ascii="Courier New" w:hAnsi="Courier New" w:cs="Courier New" w:hint="default"/>
+      </w:rPr>
+    </w:lvl>
+    <w:lvl w:ilvl="5" w:tplc="04090005" w:tentative="1">
+      <w:start w:val="1"/>
+      <w:numFmt w:val="bullet"/>
+      <w:lvlText w:val=""/>
+      <w:lvlJc w:val="left"/>
+      <w:pPr>
+        <w:ind w:left="4365" w:hanging="360"/>
+      </w:pPr>
+      <w:rPr>
+        <w:rFonts w:ascii="Wingdings" w:hAnsi="Wingdings" w:hint="default"/>
+      </w:rPr>
+    </w:lvl>
+    <w:lvl w:ilvl="6" w:tplc="04090001" w:tentative="1">
+      <w:start w:val="1"/>
+      <w:numFmt w:val="bullet"/>
+      <w:lvlText w:val=""/>
+      <w:lvlJc w:val="left"/>
+      <w:pPr>
+        <w:ind w:left="5085" w:hanging="360"/>
+      </w:pPr>
+      <w:rPr>
+        <w:rFonts w:ascii="Symbol" w:hAnsi="Symbol" w:hint="default"/>
+      </w:rPr>
+    </w:lvl>
+    <w:lvl w:ilvl="7" w:tplc="04090003" w:tentative="1">
+      <w:start w:val="1"/>
+      <w:numFmt w:val="bullet"/>
+      <w:lvlText w:val="o"/>
+      <w:lvlJc w:val="left"/>
+      <w:pPr>
+        <w:ind w:left="5805" w:hanging="360"/>
+      </w:pPr>
+      <w:rPr>
+        <w:rFonts w:ascii="Courier New" w:hAnsi="Courier New" w:cs="Courier New" w:hint="default"/>
+      </w:rPr>
+    </w:lvl>
+    <w:lvl w:ilvl="8" w:tplc="04090005" w:tentative="1">
+      <w:start w:val="1"/>
+      <w:numFmt w:val="bullet"/>
+      <w:lvlText w:val=""/>
+      <w:lvlJc w:val="left"/>
+      <w:pPr>
+        <w:ind w:left="6525" w:hanging="360"/>
+      </w:pPr>
+      <w:rPr>
+        <w:rFonts w:ascii="Wingdings" w:hAnsi="Wingdings" w:hint="default"/>
+      </w:rPr>
+    </w:lvl>
+  </w:abstractNum>
+  <w:abstractNum w:abstractNumId="13">
     <w:nsid w:val="258E7B3E"/>
     <w:multiLevelType w:val="hybridMultilevel"/>
     <w:tmpl w:val="807203EE"/>
@@ -3140,7 +3949,7 @@
       </w:rPr>
     </w:lvl>
   </w:abstractNum>
-  <w:abstractNum w:abstractNumId="11">
+  <w:abstractNum w:abstractNumId="14">
     <w:nsid w:val="2710398C"/>
     <w:multiLevelType w:val="hybridMultilevel"/>
     <w:tmpl w:val="D18A2638"/>
@@ -3253,7 +4062,7 @@
       </w:rPr>
     </w:lvl>
   </w:abstractNum>
-  <w:abstractNum w:abstractNumId="12">
+  <w:abstractNum w:abstractNumId="15">
     <w:nsid w:val="2756545D"/>
     <w:multiLevelType w:val="hybridMultilevel"/>
     <w:tmpl w:val="99CA5CEC"/>
@@ -3339,7 +4148,7 @@
       </w:pPr>
     </w:lvl>
   </w:abstractNum>
-  <w:abstractNum w:abstractNumId="13">
+  <w:abstractNum w:abstractNumId="16">
     <w:nsid w:val="28E63BD5"/>
     <w:multiLevelType w:val="hybridMultilevel"/>
     <w:tmpl w:val="5866CA32"/>
@@ -3452,7 +4261,7 @@
       </w:rPr>
     </w:lvl>
   </w:abstractNum>
-  <w:abstractNum w:abstractNumId="14">
+  <w:abstractNum w:abstractNumId="17">
     <w:nsid w:val="2A2178A1"/>
     <w:multiLevelType w:val="hybridMultilevel"/>
     <w:tmpl w:val="038690A8"/>
@@ -3592,7 +4401,7 @@
       </w:rPr>
     </w:lvl>
   </w:abstractNum>
-  <w:abstractNum w:abstractNumId="15">
+  <w:abstractNum w:abstractNumId="18">
     <w:nsid w:val="2B953164"/>
     <w:multiLevelType w:val="hybridMultilevel"/>
     <w:tmpl w:val="6C88349E"/>
@@ -3732,7 +4541,7 @@
       </w:rPr>
     </w:lvl>
   </w:abstractNum>
-  <w:abstractNum w:abstractNumId="16">
+  <w:abstractNum w:abstractNumId="19">
     <w:nsid w:val="2F1151A3"/>
     <w:multiLevelType w:val="hybridMultilevel"/>
     <w:tmpl w:val="49D4CAA4"/>
@@ -3845,7 +4654,7 @@
       </w:rPr>
     </w:lvl>
   </w:abstractNum>
-  <w:abstractNum w:abstractNumId="17">
+  <w:abstractNum w:abstractNumId="20">
     <w:nsid w:val="2F9D549A"/>
     <w:multiLevelType w:val="hybridMultilevel"/>
     <w:tmpl w:val="9B9C551E"/>
@@ -3958,7 +4767,7 @@
       </w:rPr>
     </w:lvl>
   </w:abstractNum>
-  <w:abstractNum w:abstractNumId="18">
+  <w:abstractNum w:abstractNumId="21">
     <w:nsid w:val="2FA17AC9"/>
     <w:multiLevelType w:val="hybridMultilevel"/>
     <w:tmpl w:val="EBF6FF52"/>
@@ -4071,7 +4880,7 @@
       </w:rPr>
     </w:lvl>
   </w:abstractNum>
-  <w:abstractNum w:abstractNumId="19">
+  <w:abstractNum w:abstractNumId="22">
     <w:nsid w:val="332C63EF"/>
     <w:multiLevelType w:val="hybridMultilevel"/>
     <w:tmpl w:val="A8C657E8"/>
@@ -4184,7 +4993,7 @@
       </w:rPr>
     </w:lvl>
   </w:abstractNum>
-  <w:abstractNum w:abstractNumId="20">
+  <w:abstractNum w:abstractNumId="23">
     <w:nsid w:val="3360182C"/>
     <w:multiLevelType w:val="hybridMultilevel"/>
     <w:tmpl w:val="F300EEDE"/>
@@ -4297,7 +5106,7 @@
       </w:rPr>
     </w:lvl>
   </w:abstractNum>
-  <w:abstractNum w:abstractNumId="21">
+  <w:abstractNum w:abstractNumId="24">
     <w:nsid w:val="36E776C9"/>
     <w:multiLevelType w:val="hybridMultilevel"/>
     <w:tmpl w:val="775CA638"/>
@@ -4410,7 +5219,120 @@
       </w:rPr>
     </w:lvl>
   </w:abstractNum>
-  <w:abstractNum w:abstractNumId="22">
+  <w:abstractNum w:abstractNumId="25">
+    <w:nsid w:val="3DF347CB"/>
+    <w:multiLevelType w:val="hybridMultilevel"/>
+    <w:tmpl w:val="05B431C4"/>
+    <w:lvl w:ilvl="0" w:tplc="04090001">
+      <w:start w:val="1"/>
+      <w:numFmt w:val="bullet"/>
+      <w:lvlText w:val=""/>
+      <w:lvlJc w:val="left"/>
+      <w:pPr>
+        <w:ind w:left="720" w:hanging="360"/>
+      </w:pPr>
+      <w:rPr>
+        <w:rFonts w:ascii="Symbol" w:hAnsi="Symbol" w:hint="default"/>
+      </w:rPr>
+    </w:lvl>
+    <w:lvl w:ilvl="1" w:tplc="04090003" w:tentative="1">
+      <w:start w:val="1"/>
+      <w:numFmt w:val="bullet"/>
+      <w:lvlText w:val="o"/>
+      <w:lvlJc w:val="left"/>
+      <w:pPr>
+        <w:ind w:left="1440" w:hanging="360"/>
+      </w:pPr>
+      <w:rPr>
+        <w:rFonts w:ascii="Courier New" w:hAnsi="Courier New" w:cs="Courier New" w:hint="default"/>
+      </w:rPr>
+    </w:lvl>
+    <w:lvl w:ilvl="2" w:tplc="04090005" w:tentative="1">
+      <w:start w:val="1"/>
+      <w:numFmt w:val="bullet"/>
+      <w:lvlText w:val=""/>
+      <w:lvlJc w:val="left"/>
+      <w:pPr>
+        <w:ind w:left="2160" w:hanging="360"/>
+      </w:pPr>
+      <w:rPr>
+        <w:rFonts w:ascii="Wingdings" w:hAnsi="Wingdings" w:hint="default"/>
+      </w:rPr>
+    </w:lvl>
+    <w:lvl w:ilvl="3" w:tplc="04090001" w:tentative="1">
+      <w:start w:val="1"/>
+      <w:numFmt w:val="bullet"/>
+      <w:lvlText w:val=""/>
+      <w:lvlJc w:val="left"/>
+      <w:pPr>
+        <w:ind w:left="2880" w:hanging="360"/>
+      </w:pPr>
+      <w:rPr>
+        <w:rFonts w:ascii="Symbol" w:hAnsi="Symbol" w:hint="default"/>
+      </w:rPr>
+    </w:lvl>
+    <w:lvl w:ilvl="4" w:tplc="04090003" w:tentative="1">
+      <w:start w:val="1"/>
+      <w:numFmt w:val="bullet"/>
+      <w:lvlText w:val="o"/>
+      <w:lvlJc w:val="left"/>
+      <w:pPr>
+        <w:ind w:left="3600" w:hanging="360"/>
+      </w:pPr>
+      <w:rPr>
+        <w:rFonts w:ascii="Courier New" w:hAnsi="Courier New" w:cs="Courier New" w:hint="default"/>
+      </w:rPr>
+    </w:lvl>
+    <w:lvl w:ilvl="5" w:tplc="04090005" w:tentative="1">
+      <w:start w:val="1"/>
+      <w:numFmt w:val="bullet"/>
+      <w:lvlText w:val=""/>
+      <w:lvlJc w:val="left"/>
+      <w:pPr>
+        <w:ind w:left="4320" w:hanging="360"/>
+      </w:pPr>
+      <w:rPr>
+        <w:rFonts w:ascii="Wingdings" w:hAnsi="Wingdings" w:hint="default"/>
+      </w:rPr>
+    </w:lvl>
+    <w:lvl w:ilvl="6" w:tplc="04090001" w:tentative="1">
+      <w:start w:val="1"/>
+      <w:numFmt w:val="bullet"/>
+      <w:lvlText w:val=""/>
+      <w:lvlJc w:val="left"/>
+      <w:pPr>
+        <w:ind w:left="5040" w:hanging="360"/>
+      </w:pPr>
+      <w:rPr>
+        <w:rFonts w:ascii="Symbol" w:hAnsi="Symbol" w:hint="default"/>
+      </w:rPr>
+    </w:lvl>
+    <w:lvl w:ilvl="7" w:tplc="04090003" w:tentative="1">
+      <w:start w:val="1"/>
+      <w:numFmt w:val="bullet"/>
+      <w:lvlText w:val="o"/>
+      <w:lvlJc w:val="left"/>
+      <w:pPr>
+        <w:ind w:left="5760" w:hanging="360"/>
+      </w:pPr>
+      <w:rPr>
+        <w:rFonts w:ascii="Courier New" w:hAnsi="Courier New" w:cs="Courier New" w:hint="default"/>
+      </w:rPr>
+    </w:lvl>
+    <w:lvl w:ilvl="8" w:tplc="04090005" w:tentative="1">
+      <w:start w:val="1"/>
+      <w:numFmt w:val="bullet"/>
+      <w:lvlText w:val=""/>
+      <w:lvlJc w:val="left"/>
+      <w:pPr>
+        <w:ind w:left="6480" w:hanging="360"/>
+      </w:pPr>
+      <w:rPr>
+        <w:rFonts w:ascii="Wingdings" w:hAnsi="Wingdings" w:hint="default"/>
+      </w:rPr>
+    </w:lvl>
+  </w:abstractNum>
+  <w:abstractNum w:abstractNumId="26">
     <w:nsid w:val="40070D6A"/>
     <w:multiLevelType w:val="hybridMultilevel"/>
     <w:tmpl w:val="BBCC2AC2"/>
@@ -4499,7 +5421,7 @@
       </w:pPr>
     </w:lvl>
   </w:abstractNum>
-  <w:abstractNum w:abstractNumId="23">
+  <w:abstractNum w:abstractNumId="27">
     <w:nsid w:val="47887BDE"/>
     <w:multiLevelType w:val="hybridMultilevel"/>
     <w:tmpl w:val="9E2EF5A0"/>
@@ -4612,7 +5534,7 @@
       </w:rPr>
     </w:lvl>
   </w:abstractNum>
-  <w:abstractNum w:abstractNumId="24">
+  <w:abstractNum w:abstractNumId="28">
     <w:nsid w:val="4B5F4B6A"/>
     <w:multiLevelType w:val="hybridMultilevel"/>
     <w:tmpl w:val="DE0C1D76"/>
@@ -4698,7 +5620,120 @@
       </w:pPr>
     </w:lvl>
   </w:abstractNum>
-  <w:abstractNum w:abstractNumId="25">
+  <w:abstractNum w:abstractNumId="29">
+    <w:nsid w:val="4EB06A93"/>
+    <w:multiLevelType w:val="hybridMultilevel"/>
+    <w:tmpl w:val="9BFA3D1C"/>
+    <w:lvl w:ilvl="0" w:tplc="04090001">
+      <w:start w:val="1"/>
+      <w:numFmt w:val="bullet"/>
+      <w:lvlText w:val=""/>
+      <w:lvlJc w:val="left"/>
+      <w:pPr>
+        <w:ind w:left="720" w:hanging="360"/>
+      </w:pPr>
+      <w:rPr>
+        <w:rFonts w:ascii="Symbol" w:hAnsi="Symbol" w:hint="default"/>
+      </w:rPr>
+    </w:lvl>
+    <w:lvl w:ilvl="1" w:tplc="04090003" w:tentative="1">
+      <w:start w:val="1"/>
+      <w:numFmt w:val="bullet"/>
+      <w:lvlText w:val="o"/>
+      <w:lvlJc w:val="left"/>
+      <w:pPr>
+        <w:ind w:left="1440" w:hanging="360"/>
+      </w:pPr>
+      <w:rPr>
+        <w:rFonts w:ascii="Courier New" w:hAnsi="Courier New" w:cs="Courier New" w:hint="default"/>
+      </w:rPr>
+    </w:lvl>
+    <w:lvl w:ilvl="2" w:tplc="04090005" w:tentative="1">
+      <w:start w:val="1"/>
+      <w:numFmt w:val="bullet"/>
+      <w:lvlText w:val=""/>
+      <w:lvlJc w:val="left"/>
+      <w:pPr>
+        <w:ind w:left="2160" w:hanging="360"/>
+      </w:pPr>
+      <w:rPr>
+        <w:rFonts w:ascii="Wingdings" w:hAnsi="Wingdings" w:hint="default"/>
+      </w:rPr>
+    </w:lvl>
+    <w:lvl w:ilvl="3" w:tplc="04090001" w:tentative="1">
+      <w:start w:val="1"/>
+      <w:numFmt w:val="bullet"/>
+      <w:lvlText w:val=""/>
+      <w:lvlJc w:val="left"/>
+      <w:pPr>
+        <w:ind w:left="2880" w:hanging="360"/>
+      </w:pPr>
+      <w:rPr>
+        <w:rFonts w:ascii="Symbol" w:hAnsi="Symbol" w:hint="default"/>
+      </w:rPr>
+    </w:lvl>
+    <w:lvl w:ilvl="4" w:tplc="04090003" w:tentative="1">
+      <w:start w:val="1"/>
+      <w:numFmt w:val="bullet"/>
+      <w:lvlText w:val="o"/>
+      <w:lvlJc w:val="left"/>
+      <w:pPr>
+        <w:ind w:left="3600" w:hanging="360"/>
+      </w:pPr>
+      <w:rPr>
+        <w:rFonts w:ascii="Courier New" w:hAnsi="Courier New" w:cs="Courier New" w:hint="default"/>
+      </w:rPr>
+    </w:lvl>
+    <w:lvl w:ilvl="5" w:tplc="04090005" w:tentative="1">
+      <w:start w:val="1"/>
+      <w:numFmt w:val="bullet"/>
+      <w:lvlText w:val=""/>
+      <w:lvlJc w:val="left"/>
+      <w:pPr>
+        <w:ind w:left="4320" w:hanging="360"/>
+      </w:pPr>
+      <w:rPr>
+        <w:rFonts w:ascii="Wingdings" w:hAnsi="Wingdings" w:hint="default"/>
+      </w:rPr>
+    </w:lvl>
+    <w:lvl w:ilvl="6" w:tplc="04090001" w:tentative="1">
+      <w:start w:val="1"/>
+      <w:numFmt w:val="bullet"/>
+      <w:lvlText w:val=""/>
+      <w:lvlJc w:val="left"/>
+      <w:pPr>
+        <w:ind w:left="5040" w:hanging="360"/>
+      </w:pPr>
+      <w:rPr>
+        <w:rFonts w:ascii="Symbol" w:hAnsi="Symbol" w:hint="default"/>
+      </w:rPr>
+    </w:lvl>
+    <w:lvl w:ilvl="7" w:tplc="04090003" w:tentative="1">
+      <w:start w:val="1"/>
+      <w:numFmt w:val="bullet"/>
+      <w:lvlText w:val="o"/>
+      <w:lvlJc w:val="left"/>
+      <w:pPr>
+        <w:ind w:left="5760" w:hanging="360"/>
+      </w:pPr>
+      <w:rPr>
+        <w:rFonts w:ascii="Courier New" w:hAnsi="Courier New" w:cs="Courier New" w:hint="default"/>
+      </w:rPr>
+    </w:lvl>
+    <w:lvl w:ilvl="8" w:tplc="04090005" w:tentative="1">
+      <w:start w:val="1"/>
+      <w:numFmt w:val="bullet"/>
+      <w:lvlText w:val=""/>
+      <w:lvlJc w:val="left"/>
+      <w:pPr>
+        <w:ind w:left="6480" w:hanging="360"/>
+      </w:pPr>
+      <w:rPr>
+        <w:rFonts w:ascii="Wingdings" w:hAnsi="Wingdings" w:hint="default"/>
+      </w:rPr>
+    </w:lvl>
+  </w:abstractNum>
+  <w:abstractNum w:abstractNumId="30">
     <w:nsid w:val="526B0BED"/>
     <w:multiLevelType w:val="hybridMultilevel"/>
     <w:tmpl w:val="6CD47C3E"/>
@@ -4784,7 +5819,7 @@
       </w:pPr>
     </w:lvl>
   </w:abstractNum>
-  <w:abstractNum w:abstractNumId="26">
+  <w:abstractNum w:abstractNumId="31">
     <w:nsid w:val="5C835EB4"/>
     <w:multiLevelType w:val="hybridMultilevel"/>
     <w:tmpl w:val="C270CCA2"/>
@@ -4897,7 +5932,7 @@
       </w:rPr>
     </w:lvl>
   </w:abstractNum>
-  <w:abstractNum w:abstractNumId="27">
+  <w:abstractNum w:abstractNumId="32">
     <w:nsid w:val="5CC8351F"/>
     <w:multiLevelType w:val="hybridMultilevel"/>
     <w:tmpl w:val="5590F722"/>
@@ -5037,7 +6072,7 @@
       </w:rPr>
     </w:lvl>
   </w:abstractNum>
-  <w:abstractNum w:abstractNumId="28">
+  <w:abstractNum w:abstractNumId="33">
     <w:nsid w:val="5E2C0DE1"/>
     <w:multiLevelType w:val="hybridMultilevel"/>
     <w:tmpl w:val="9C2A6396"/>
@@ -5150,7 +6185,7 @@
       </w:rPr>
     </w:lvl>
   </w:abstractNum>
-  <w:abstractNum w:abstractNumId="29">
+  <w:abstractNum w:abstractNumId="34">
     <w:nsid w:val="6159522E"/>
     <w:multiLevelType w:val="hybridMultilevel"/>
     <w:tmpl w:val="DBE47366"/>
@@ -5263,7 +6298,7 @@
       </w:rPr>
     </w:lvl>
   </w:abstractNum>
-  <w:abstractNum w:abstractNumId="30">
+  <w:abstractNum w:abstractNumId="35">
     <w:nsid w:val="62F81974"/>
     <w:multiLevelType w:val="hybridMultilevel"/>
     <w:tmpl w:val="7BA03CAE"/>
@@ -5376,7 +6411,7 @@
       </w:rPr>
     </w:lvl>
   </w:abstractNum>
-  <w:abstractNum w:abstractNumId="31">
+  <w:abstractNum w:abstractNumId="36">
     <w:nsid w:val="6B850C87"/>
     <w:multiLevelType w:val="hybridMultilevel"/>
     <w:tmpl w:val="85C8C822"/>
@@ -5489,7 +6524,7 @@
       </w:rPr>
     </w:lvl>
   </w:abstractNum>
-  <w:abstractNum w:abstractNumId="32">
+  <w:abstractNum w:abstractNumId="37">
     <w:nsid w:val="6B933633"/>
     <w:multiLevelType w:val="hybridMultilevel"/>
     <w:tmpl w:val="CB7018BE"/>
@@ -5602,7 +6637,7 @@
       </w:rPr>
     </w:lvl>
   </w:abstractNum>
-  <w:abstractNum w:abstractNumId="33">
+  <w:abstractNum w:abstractNumId="38">
     <w:nsid w:val="6C820465"/>
     <w:multiLevelType w:val="hybridMultilevel"/>
     <w:tmpl w:val="3AF2D7E2"/>
@@ -5742,7 +6777,7 @@
       </w:rPr>
     </w:lvl>
   </w:abstractNum>
-  <w:abstractNum w:abstractNumId="34">
+  <w:abstractNum w:abstractNumId="39">
     <w:nsid w:val="703C07C7"/>
     <w:multiLevelType w:val="hybridMultilevel"/>
     <w:tmpl w:val="2F1225D4"/>
@@ -5828,7 +6863,7 @@
       </w:pPr>
     </w:lvl>
   </w:abstractNum>
-  <w:abstractNum w:abstractNumId="35">
+  <w:abstractNum w:abstractNumId="40">
     <w:nsid w:val="70E968EA"/>
     <w:multiLevelType w:val="hybridMultilevel"/>
     <w:tmpl w:val="807203EE"/>
@@ -5969,112 +7004,112 @@
     </w:lvl>
   </w:abstractNum>
   <w:num w:numId="1">
-    <w:abstractNumId w:val="16"/>
+    <w:abstractNumId w:val="19"/>
   </w:num>
   <w:num w:numId="2">
-    <w:abstractNumId w:val="10"/>
+    <w:abstractNumId w:val="13"/>
   </w:num>
   <w:num w:numId="3">
-    <w:abstractNumId w:val="26"/>
+    <w:abstractNumId w:val="31"/>
   </w:num>
   <w:num w:numId="4">
-    <w:abstractNumId w:val="23"/>
+    <w:abstractNumId w:val="27"/>
   </w:num>
   <w:num w:numId="5">
-    <w:abstractNumId w:val="6"/>
+    <w:abstractNumId w:val="8"/>
   </w:num>
   <w:num w:numId="6">
-    <w:abstractNumId w:val="28"/>
+    <w:abstractNumId w:val="33"/>
   </w:num>
   <w:num w:numId="7">
-    <w:abstractNumId w:val="35"/>
+    <w:abstractNumId w:val="40"/>
   </w:num>
   <w:num w:numId="8">
     <w:abstractNumId w:val="2"/>
   </w:num>
   <w:num w:numId="9">
-    <w:abstractNumId w:val="20"/>
+    <w:abstractNumId w:val="23"/>
   </w:num>
   <w:num w:numId="10">
-    <w:abstractNumId w:val="12"/>
+    <w:abstractNumId w:val="15"/>
   </w:num>
   <w:num w:numId="11">
-    <w:abstractNumId w:val="34"/>
+    <w:abstractNumId w:val="39"/>
   </w:num>
   <w:num w:numId="12">
-    <w:abstractNumId w:val="31"/>
+    <w:abstractNumId w:val="36"/>
   </w:num>
   <w:num w:numId="13">
-    <w:abstractNumId w:val="4"/>
+    <w:abstractNumId w:val="5"/>
   </w:num>
   <w:num w:numId="14">
-    <w:abstractNumId w:val="33"/>
+    <w:abstractNumId w:val="38"/>
   </w:num>
   <w:num w:numId="15">
-    <w:abstractNumId w:val="5"/>
+    <w:abstractNumId w:val="7"/>
   </w:num>
   <w:num w:numId="16">
-    <w:abstractNumId w:val="15"/>
+    <w:abstractNumId w:val="18"/>
   </w:num>
   <w:num w:numId="17">
-    <w:abstractNumId w:val="7"/>
+    <w:abstractNumId w:val="9"/>
   </w:num>
   <w:num w:numId="18">
     <w:abstractNumId w:val="3"/>
   </w:num>
   <w:num w:numId="19">
-    <w:abstractNumId w:val="32"/>
+    <w:abstractNumId w:val="37"/>
   </w:num>
   <w:num w:numId="20">
-    <w:abstractNumId w:val="19"/>
+    <w:abstractNumId w:val="22"/>
   </w:num>
   <w:num w:numId="21">
-    <w:abstractNumId w:val="13"/>
+    <w:abstractNumId w:val="16"/>
   </w:num>
   <w:num w:numId="22">
     <w:abstractNumId w:val="1"/>
   </w:num>
   <w:num w:numId="23">
-    <w:abstractNumId w:val="27"/>
+    <w:abstractNumId w:val="32"/>
   </w:num>
   <w:num w:numId="24">
-    <w:abstractNumId w:val="29"/>
+    <w:abstractNumId w:val="34"/>
   </w:num>
   <w:num w:numId="25">
-    <w:abstractNumId w:val="9"/>
+    <w:abstractNumId w:val="11"/>
   </w:num>
   <w:num w:numId="26">
-    <w:abstractNumId w:val="18"/>
+    <w:abstractNumId w:val="21"/>
   </w:num>
   <w:num w:numId="27">
-    <w:abstractNumId w:val="8"/>
+    <w:abstractNumId w:val="10"/>
   </w:num>
   <w:num w:numId="28">
-    <w:abstractNumId w:val="21"/>
+    <w:abstractNumId w:val="24"/>
   </w:num>
   <w:num w:numId="29">
-    <w:abstractNumId w:val="25"/>
+    <w:abstractNumId w:val="30"/>
   </w:num>
   <w:num w:numId="30">
-    <w:abstractNumId w:val="17"/>
+    <w:abstractNumId w:val="20"/>
   </w:num>
   <w:num w:numId="31">
-    <w:abstractNumId w:val="11"/>
+    <w:abstractNumId w:val="14"/>
   </w:num>
   <w:num w:numId="32">
     <w:abstractNumId w:val="0"/>
   </w:num>
   <w:num w:numId="33">
-    <w:abstractNumId w:val="30"/>
+    <w:abstractNumId w:val="35"/>
   </w:num>
   <w:num w:numId="34">
-    <w:abstractNumId w:val="14"/>
+    <w:abstractNumId w:val="17"/>
   </w:num>
   <w:num w:numId="35">
-    <w:abstractNumId w:val="22"/>
+    <w:abstractNumId w:val="26"/>
   </w:num>
   <w:num w:numId="36">
-    <w:abstractNumId w:val="24"/>
+    <w:abstractNumId w:val="28"/>
     <w:lvlOverride w:ilvl="0">
       <w:startOverride w:val="1"/>
     </w:lvlOverride>
@@ -6103,8 +7138,31 @@
       <w:startOverride w:val="1"/>
     </w:lvlOverride>
   </w:num>
+  <w:num w:numId="37">
+    <w:abstractNumId w:val="12"/>
+  </w:num>
+  <w:num w:numId="38">
+    <w:abstractNumId w:val="4"/>
+  </w:num>
+  <w:num w:numId="39">
+    <w:abstractNumId w:val="6"/>
+  </w:num>
+  <w:num w:numId="40">
+    <w:abstractNumId w:val="25"/>
+  </w:num>
+  <w:num w:numId="41">
+    <w:abstractNumId w:val="29"/>
+  </w:num>
   <w:numIdMacAtCleanup w:val="17"/>
 </w:numbering>
+</file>
+
+<file path=word/people.xml><?xml version="1.0" encoding="utf-8"?>
+<w15:people xmlns:wpc="http://schemas.microsoft.com/office/word/2010/wordprocessingCanvas" xmlns:mc="http://schemas.openxmlformats.org/markup-compatibility/2006" xmlns:o="urn:schemas-microsoft-com:office:office" xmlns:r="http://schemas.openxmlformats.org/officeDocument/2006/relationships" xmlns:m="http://schemas.openxmlformats.org/officeDocument/2006/math" xmlns:v="urn:schemas-microsoft-com:vml" xmlns:wp14="http://schemas.microsoft.com/office/word/2010/wordprocessingDrawing" xmlns:wp="http://schemas.openxmlformats.org/drawingml/2006/wordprocessingDrawing" xmlns:w10="urn:schemas-microsoft-com:office:word" xmlns:w="http://schemas.openxmlformats.org/wordprocessingml/2006/main" xmlns:w14="http://schemas.microsoft.com/office/word/2010/wordml" xmlns:w15="http://schemas.microsoft.com/office/word/2012/wordml" xmlns:wpg="http://schemas.microsoft.com/office/word/2010/wordprocessingGroup" xmlns:wpi="http://schemas.microsoft.com/office/word/2010/wordprocessingInk" xmlns:wne="http://schemas.microsoft.com/office/word/2006/wordml" xmlns:wps="http://schemas.microsoft.com/office/word/2010/wordprocessingShape" mc:Ignorable="w14 w15 wp14">
+  <w15:person w15:author="will.thompson">
+    <w15:presenceInfo w15:providerId="None" w15:userId="will.thompson"/>
+  </w15:person>
+</w15:people>
 </file>
 
 <file path=word/styles.xml><?xml version="1.0" encoding="utf-8"?>
@@ -6118,17 +7176,17 @@
     </w:rPrDefault>
     <w:pPrDefault/>
   </w:docDefaults>
-  <w:latentStyles w:defLockedState="0" w:defUIPriority="0" w:defSemiHidden="0" w:defUnhideWhenUsed="0" w:defQFormat="0" w:count="267">
-    <w:lsdException w:name="Normal" w:locked="1" w:qFormat="1"/>
-    <w:lsdException w:name="heading 1" w:locked="1" w:qFormat="1"/>
-    <w:lsdException w:name="heading 2" w:locked="1" w:qFormat="1"/>
-    <w:lsdException w:name="heading 3" w:locked="1" w:qFormat="1"/>
-    <w:lsdException w:name="heading 4" w:locked="1" w:qFormat="1"/>
-    <w:lsdException w:name="heading 5" w:locked="1" w:semiHidden="1" w:unhideWhenUsed="1" w:qFormat="1"/>
-    <w:lsdException w:name="heading 6" w:locked="1" w:semiHidden="1" w:unhideWhenUsed="1" w:qFormat="1"/>
-    <w:lsdException w:name="heading 7" w:locked="1" w:semiHidden="1" w:unhideWhenUsed="1" w:qFormat="1"/>
-    <w:lsdException w:name="heading 8" w:locked="1" w:semiHidden="1" w:unhideWhenUsed="1" w:qFormat="1"/>
-    <w:lsdException w:name="heading 9" w:locked="1" w:semiHidden="1" w:unhideWhenUsed="1" w:qFormat="1"/>
+  <w:latentStyles w:defLockedState="0" w:defUIPriority="0" w:defSemiHidden="1" w:defUnhideWhenUsed="1" w:defQFormat="0" w:count="267">
+    <w:lsdException w:name="Normal" w:locked="1" w:semiHidden="0" w:unhideWhenUsed="0" w:qFormat="1"/>
+    <w:lsdException w:name="heading 1" w:locked="1" w:semiHidden="0" w:unhideWhenUsed="0" w:qFormat="1"/>
+    <w:lsdException w:name="heading 2" w:locked="1" w:semiHidden="0" w:unhideWhenUsed="0" w:qFormat="1"/>
+    <w:lsdException w:name="heading 3" w:locked="1" w:semiHidden="0" w:unhideWhenUsed="0" w:qFormat="1"/>
+    <w:lsdException w:name="heading 4" w:locked="1" w:semiHidden="0" w:unhideWhenUsed="0" w:qFormat="1"/>
+    <w:lsdException w:name="heading 5" w:locked="1" w:qFormat="1"/>
+    <w:lsdException w:name="heading 6" w:locked="1" w:qFormat="1"/>
+    <w:lsdException w:name="heading 7" w:locked="1" w:qFormat="1"/>
+    <w:lsdException w:name="heading 8" w:locked="1" w:qFormat="1"/>
+    <w:lsdException w:name="heading 9" w:locked="1" w:qFormat="1"/>
     <w:lsdException w:name="toc 1" w:locked="1"/>
     <w:lsdException w:name="toc 2" w:locked="1"/>
     <w:lsdException w:name="toc 3" w:locked="1"/>
@@ -6139,124 +7197,130 @@
     <w:lsdException w:name="toc 8" w:locked="1"/>
     <w:lsdException w:name="toc 9" w:locked="1"/>
     <w:lsdException w:name="footer" w:uiPriority="99"/>
-    <w:lsdException w:name="caption" w:locked="1" w:semiHidden="1" w:unhideWhenUsed="1" w:qFormat="1"/>
-    <w:lsdException w:name="Title" w:locked="1" w:qFormat="1"/>
+    <w:lsdException w:name="caption" w:locked="1" w:qFormat="1"/>
+    <w:lsdException w:name="List Number" w:semiHidden="0" w:unhideWhenUsed="0"/>
+    <w:lsdException w:name="List 4" w:semiHidden="0" w:unhideWhenUsed="0"/>
+    <w:lsdException w:name="List 5" w:semiHidden="0" w:unhideWhenUsed="0"/>
+    <w:lsdException w:name="Title" w:locked="1" w:semiHidden="0" w:unhideWhenUsed="0" w:qFormat="1"/>
     <w:lsdException w:name="Default Paragraph Font" w:locked="1"/>
-    <w:lsdException w:name="Subtitle" w:locked="1" w:qFormat="1"/>
-    <w:lsdException w:name="Strong" w:locked="1" w:qFormat="1"/>
-    <w:lsdException w:name="Emphasis" w:locked="1" w:qFormat="1"/>
-    <w:lsdException w:name="Table Grid" w:locked="1"/>
-    <w:lsdException w:name="Placeholder Text" w:semiHidden="1" w:uiPriority="99"/>
-    <w:lsdException w:name="No Spacing" w:uiPriority="1" w:qFormat="1"/>
-    <w:lsdException w:name="Light Shading" w:uiPriority="60"/>
-    <w:lsdException w:name="Light List" w:uiPriority="61"/>
-    <w:lsdException w:name="Light Grid" w:uiPriority="62"/>
-    <w:lsdException w:name="Medium Shading 1" w:uiPriority="63"/>
-    <w:lsdException w:name="Medium Shading 2" w:uiPriority="64"/>
-    <w:lsdException w:name="Medium List 1" w:uiPriority="65"/>
-    <w:lsdException w:name="Medium List 2" w:uiPriority="66"/>
-    <w:lsdException w:name="Medium Grid 1" w:uiPriority="67"/>
-    <w:lsdException w:name="Medium Grid 2" w:uiPriority="68"/>
-    <w:lsdException w:name="Medium Grid 3" w:uiPriority="69"/>
-    <w:lsdException w:name="Dark List" w:uiPriority="70"/>
-    <w:lsdException w:name="Colorful Shading" w:uiPriority="71"/>
-    <w:lsdException w:name="Colorful List" w:uiPriority="72"/>
-    <w:lsdException w:name="Colorful Grid" w:uiPriority="73"/>
-    <w:lsdException w:name="Light Shading Accent 1" w:uiPriority="60"/>
-    <w:lsdException w:name="Light List Accent 1" w:uiPriority="61"/>
-    <w:lsdException w:name="Light Grid Accent 1" w:uiPriority="62"/>
-    <w:lsdException w:name="Medium Shading 1 Accent 1" w:uiPriority="63"/>
-    <w:lsdException w:name="Medium Shading 2 Accent 1" w:uiPriority="64"/>
-    <w:lsdException w:name="Medium List 1 Accent 1" w:uiPriority="65"/>
-    <w:lsdException w:name="Revision" w:semiHidden="1" w:uiPriority="99"/>
-    <w:lsdException w:name="List Paragraph" w:uiPriority="34" w:qFormat="1"/>
-    <w:lsdException w:name="Quote" w:uiPriority="29" w:qFormat="1"/>
-    <w:lsdException w:name="Intense Quote" w:uiPriority="30" w:qFormat="1"/>
-    <w:lsdException w:name="Medium List 2 Accent 1" w:uiPriority="66"/>
-    <w:lsdException w:name="Medium Grid 1 Accent 1" w:uiPriority="67"/>
-    <w:lsdException w:name="Medium Grid 2 Accent 1" w:uiPriority="68"/>
-    <w:lsdException w:name="Medium Grid 3 Accent 1" w:uiPriority="69"/>
-    <w:lsdException w:name="Dark List Accent 1" w:uiPriority="70"/>
-    <w:lsdException w:name="Colorful Shading Accent 1" w:uiPriority="71"/>
-    <w:lsdException w:name="Colorful List Accent 1" w:uiPriority="72"/>
-    <w:lsdException w:name="Colorful Grid Accent 1" w:uiPriority="73"/>
-    <w:lsdException w:name="Light Shading Accent 2" w:uiPriority="60"/>
-    <w:lsdException w:name="Light List Accent 2" w:uiPriority="61"/>
-    <w:lsdException w:name="Light Grid Accent 2" w:uiPriority="62"/>
-    <w:lsdException w:name="Medium Shading 1 Accent 2" w:uiPriority="63"/>
-    <w:lsdException w:name="Medium Shading 2 Accent 2" w:uiPriority="64"/>
-    <w:lsdException w:name="Medium List 1 Accent 2" w:uiPriority="65"/>
-    <w:lsdException w:name="Medium List 2 Accent 2" w:uiPriority="66"/>
-    <w:lsdException w:name="Medium Grid 1 Accent 2" w:uiPriority="67"/>
-    <w:lsdException w:name="Medium Grid 2 Accent 2" w:uiPriority="68"/>
-    <w:lsdException w:name="Medium Grid 3 Accent 2" w:uiPriority="69"/>
-    <w:lsdException w:name="Dark List Accent 2" w:uiPriority="70"/>
-    <w:lsdException w:name="Colorful Shading Accent 2" w:uiPriority="71"/>
-    <w:lsdException w:name="Colorful List Accent 2" w:uiPriority="72"/>
-    <w:lsdException w:name="Colorful Grid Accent 2" w:uiPriority="73"/>
-    <w:lsdException w:name="Light Shading Accent 3" w:uiPriority="60"/>
-    <w:lsdException w:name="Light List Accent 3" w:uiPriority="61"/>
-    <w:lsdException w:name="Light Grid Accent 3" w:uiPriority="62"/>
-    <w:lsdException w:name="Medium Shading 1 Accent 3" w:uiPriority="63"/>
-    <w:lsdException w:name="Medium Shading 2 Accent 3" w:uiPriority="64"/>
-    <w:lsdException w:name="Medium List 1 Accent 3" w:uiPriority="65"/>
-    <w:lsdException w:name="Medium List 2 Accent 3" w:uiPriority="66"/>
-    <w:lsdException w:name="Medium Grid 1 Accent 3" w:uiPriority="67"/>
-    <w:lsdException w:name="Medium Grid 2 Accent 3" w:uiPriority="68"/>
-    <w:lsdException w:name="Medium Grid 3 Accent 3" w:uiPriority="69"/>
-    <w:lsdException w:name="Dark List Accent 3" w:uiPriority="70"/>
-    <w:lsdException w:name="Colorful Shading Accent 3" w:uiPriority="71"/>
-    <w:lsdException w:name="Colorful List Accent 3" w:uiPriority="72"/>
-    <w:lsdException w:name="Colorful Grid Accent 3" w:uiPriority="73"/>
-    <w:lsdException w:name="Light Shading Accent 4" w:uiPriority="60"/>
-    <w:lsdException w:name="Light List Accent 4" w:uiPriority="61"/>
-    <w:lsdException w:name="Light Grid Accent 4" w:uiPriority="62"/>
-    <w:lsdException w:name="Medium Shading 1 Accent 4" w:uiPriority="63"/>
-    <w:lsdException w:name="Medium Shading 2 Accent 4" w:uiPriority="64"/>
-    <w:lsdException w:name="Medium List 1 Accent 4" w:uiPriority="65"/>
-    <w:lsdException w:name="Medium List 2 Accent 4" w:uiPriority="66"/>
-    <w:lsdException w:name="Medium Grid 1 Accent 4" w:uiPriority="67"/>
-    <w:lsdException w:name="Medium Grid 2 Accent 4" w:uiPriority="68"/>
-    <w:lsdException w:name="Medium Grid 3 Accent 4" w:uiPriority="69"/>
-    <w:lsdException w:name="Dark List Accent 4" w:uiPriority="70"/>
-    <w:lsdException w:name="Colorful Shading Accent 4" w:uiPriority="71"/>
-    <w:lsdException w:name="Colorful List Accent 4" w:uiPriority="72"/>
-    <w:lsdException w:name="Colorful Grid Accent 4" w:uiPriority="73"/>
-    <w:lsdException w:name="Light Shading Accent 5" w:uiPriority="60"/>
-    <w:lsdException w:name="Light List Accent 5" w:uiPriority="61"/>
-    <w:lsdException w:name="Light Grid Accent 5" w:uiPriority="62"/>
-    <w:lsdException w:name="Medium Shading 1 Accent 5" w:uiPriority="63"/>
-    <w:lsdException w:name="Medium Shading 2 Accent 5" w:uiPriority="64"/>
-    <w:lsdException w:name="Medium List 1 Accent 5" w:uiPriority="65"/>
-    <w:lsdException w:name="Medium List 2 Accent 5" w:uiPriority="66"/>
-    <w:lsdException w:name="Medium Grid 1 Accent 5" w:uiPriority="67"/>
-    <w:lsdException w:name="Medium Grid 2 Accent 5" w:uiPriority="68"/>
-    <w:lsdException w:name="Medium Grid 3 Accent 5" w:uiPriority="69"/>
-    <w:lsdException w:name="Dark List Accent 5" w:uiPriority="70"/>
-    <w:lsdException w:name="Colorful Shading Accent 5" w:uiPriority="71"/>
-    <w:lsdException w:name="Colorful List Accent 5" w:uiPriority="72"/>
-    <w:lsdException w:name="Colorful Grid Accent 5" w:uiPriority="73"/>
-    <w:lsdException w:name="Light Shading Accent 6" w:uiPriority="60"/>
-    <w:lsdException w:name="Light List Accent 6" w:uiPriority="61"/>
-    <w:lsdException w:name="Light Grid Accent 6" w:uiPriority="62"/>
-    <w:lsdException w:name="Medium Shading 1 Accent 6" w:uiPriority="63"/>
-    <w:lsdException w:name="Medium Shading 2 Accent 6" w:uiPriority="64"/>
-    <w:lsdException w:name="Medium List 1 Accent 6" w:uiPriority="65"/>
-    <w:lsdException w:name="Medium List 2 Accent 6" w:uiPriority="66"/>
-    <w:lsdException w:name="Medium Grid 1 Accent 6" w:uiPriority="67"/>
-    <w:lsdException w:name="Medium Grid 2 Accent 6" w:uiPriority="68"/>
-    <w:lsdException w:name="Medium Grid 3 Accent 6" w:uiPriority="69"/>
-    <w:lsdException w:name="Dark List Accent 6" w:uiPriority="70"/>
-    <w:lsdException w:name="Colorful Shading Accent 6" w:uiPriority="71"/>
-    <w:lsdException w:name="Colorful List Accent 6" w:uiPriority="72"/>
-    <w:lsdException w:name="Colorful Grid Accent 6" w:uiPriority="73"/>
-    <w:lsdException w:name="Subtle Emphasis" w:uiPriority="19" w:qFormat="1"/>
-    <w:lsdException w:name="Intense Emphasis" w:uiPriority="21" w:qFormat="1"/>
-    <w:lsdException w:name="Subtle Reference" w:uiPriority="31" w:qFormat="1"/>
-    <w:lsdException w:name="Intense Reference" w:uiPriority="32" w:qFormat="1"/>
-    <w:lsdException w:name="Book Title" w:uiPriority="33" w:qFormat="1"/>
-    <w:lsdException w:name="Bibliography" w:semiHidden="1" w:uiPriority="37" w:unhideWhenUsed="1"/>
-    <w:lsdException w:name="TOC Heading" w:semiHidden="1" w:uiPriority="39" w:unhideWhenUsed="1" w:qFormat="1"/>
+    <w:lsdException w:name="Subtitle" w:locked="1" w:semiHidden="0" w:unhideWhenUsed="0" w:qFormat="1"/>
+    <w:lsdException w:name="Salutation" w:semiHidden="0" w:unhideWhenUsed="0"/>
+    <w:lsdException w:name="Date" w:semiHidden="0" w:unhideWhenUsed="0"/>
+    <w:lsdException w:name="Body Text First Indent" w:semiHidden="0" w:unhideWhenUsed="0"/>
+    <w:lsdException w:name="Strong" w:locked="1" w:semiHidden="0" w:unhideWhenUsed="0" w:qFormat="1"/>
+    <w:lsdException w:name="Emphasis" w:locked="1" w:semiHidden="0" w:unhideWhenUsed="0" w:qFormat="1"/>
+    <w:lsdException w:name="Table Grid" w:locked="1" w:semiHidden="0" w:unhideWhenUsed="0"/>
+    <w:lsdException w:name="Placeholder Text" w:uiPriority="99" w:unhideWhenUsed="0"/>
+    <w:lsdException w:name="No Spacing" w:semiHidden="0" w:uiPriority="1" w:unhideWhenUsed="0" w:qFormat="1"/>
+    <w:lsdException w:name="Light Shading" w:semiHidden="0" w:uiPriority="60" w:unhideWhenUsed="0"/>
+    <w:lsdException w:name="Light List" w:semiHidden="0" w:uiPriority="61" w:unhideWhenUsed="0"/>
+    <w:lsdException w:name="Light Grid" w:semiHidden="0" w:uiPriority="62" w:unhideWhenUsed="0"/>
+    <w:lsdException w:name="Medium Shading 1" w:semiHidden="0" w:uiPriority="63" w:unhideWhenUsed="0"/>
+    <w:lsdException w:name="Medium Shading 2" w:semiHidden="0" w:uiPriority="64" w:unhideWhenUsed="0"/>
+    <w:lsdException w:name="Medium List 1" w:semiHidden="0" w:uiPriority="65" w:unhideWhenUsed="0"/>
+    <w:lsdException w:name="Medium List 2" w:semiHidden="0" w:uiPriority="66" w:unhideWhenUsed="0"/>
+    <w:lsdException w:name="Medium Grid 1" w:semiHidden="0" w:uiPriority="67" w:unhideWhenUsed="0"/>
+    <w:lsdException w:name="Medium Grid 2" w:semiHidden="0" w:uiPriority="68" w:unhideWhenUsed="0"/>
+    <w:lsdException w:name="Medium Grid 3" w:semiHidden="0" w:uiPriority="69" w:unhideWhenUsed="0"/>
+    <w:lsdException w:name="Dark List" w:semiHidden="0" w:uiPriority="70" w:unhideWhenUsed="0"/>
+    <w:lsdException w:name="Colorful Shading" w:semiHidden="0" w:uiPriority="71" w:unhideWhenUsed="0"/>
+    <w:lsdException w:name="Colorful List" w:semiHidden="0" w:uiPriority="72" w:unhideWhenUsed="0"/>
+    <w:lsdException w:name="Colorful Grid" w:semiHidden="0" w:uiPriority="73" w:unhideWhenUsed="0"/>
+    <w:lsdException w:name="Light Shading Accent 1" w:semiHidden="0" w:uiPriority="60" w:unhideWhenUsed="0"/>
+    <w:lsdException w:name="Light List Accent 1" w:semiHidden="0" w:uiPriority="61" w:unhideWhenUsed="0"/>
+    <w:lsdException w:name="Light Grid Accent 1" w:semiHidden="0" w:uiPriority="62" w:unhideWhenUsed="0"/>
+    <w:lsdException w:name="Medium Shading 1 Accent 1" w:semiHidden="0" w:uiPriority="63" w:unhideWhenUsed="0"/>
+    <w:lsdException w:name="Medium Shading 2 Accent 1" w:semiHidden="0" w:uiPriority="64" w:unhideWhenUsed="0"/>
+    <w:lsdException w:name="Medium List 1 Accent 1" w:semiHidden="0" w:uiPriority="65" w:unhideWhenUsed="0"/>
+    <w:lsdException w:name="Revision" w:uiPriority="99" w:unhideWhenUsed="0"/>
+    <w:lsdException w:name="List Paragraph" w:semiHidden="0" w:uiPriority="34" w:unhideWhenUsed="0" w:qFormat="1"/>
+    <w:lsdException w:name="Quote" w:semiHidden="0" w:uiPriority="29" w:unhideWhenUsed="0" w:qFormat="1"/>
+    <w:lsdException w:name="Intense Quote" w:semiHidden="0" w:uiPriority="30" w:unhideWhenUsed="0" w:qFormat="1"/>
+    <w:lsdException w:name="Medium List 2 Accent 1" w:semiHidden="0" w:uiPriority="66" w:unhideWhenUsed="0"/>
+    <w:lsdException w:name="Medium Grid 1 Accent 1" w:semiHidden="0" w:uiPriority="67" w:unhideWhenUsed="0"/>
+    <w:lsdException w:name="Medium Grid 2 Accent 1" w:semiHidden="0" w:uiPriority="68" w:unhideWhenUsed="0"/>
+    <w:lsdException w:name="Medium Grid 3 Accent 1" w:semiHidden="0" w:uiPriority="69" w:unhideWhenUsed="0"/>
+    <w:lsdException w:name="Dark List Accent 1" w:semiHidden="0" w:uiPriority="70" w:unhideWhenUsed="0"/>
+    <w:lsdException w:name="Colorful Shading Accent 1" w:semiHidden="0" w:uiPriority="71" w:unhideWhenUsed="0"/>
+    <w:lsdException w:name="Colorful List Accent 1" w:semiHidden="0" w:uiPriority="72" w:unhideWhenUsed="0"/>
+    <w:lsdException w:name="Colorful Grid Accent 1" w:semiHidden="0" w:uiPriority="73" w:unhideWhenUsed="0"/>
+    <w:lsdException w:name="Light Shading Accent 2" w:semiHidden="0" w:uiPriority="60" w:unhideWhenUsed="0"/>
+    <w:lsdException w:name="Light List Accent 2" w:semiHidden="0" w:uiPriority="61" w:unhideWhenUsed="0"/>
+    <w:lsdException w:name="Light Grid Accent 2" w:semiHidden="0" w:uiPriority="62" w:unhideWhenUsed="0"/>
+    <w:lsdException w:name="Medium Shading 1 Accent 2" w:semiHidden="0" w:uiPriority="63" w:unhideWhenUsed="0"/>
+    <w:lsdException w:name="Medium Shading 2 Accent 2" w:semiHidden="0" w:uiPriority="64" w:unhideWhenUsed="0"/>
+    <w:lsdException w:name="Medium List 1 Accent 2" w:semiHidden="0" w:uiPriority="65" w:unhideWhenUsed="0"/>
+    <w:lsdException w:name="Medium List 2 Accent 2" w:semiHidden="0" w:uiPriority="66" w:unhideWhenUsed="0"/>
+    <w:lsdException w:name="Medium Grid 1 Accent 2" w:semiHidden="0" w:uiPriority="67" w:unhideWhenUsed="0"/>
+    <w:lsdException w:name="Medium Grid 2 Accent 2" w:semiHidden="0" w:uiPriority="68" w:unhideWhenUsed="0"/>
+    <w:lsdException w:name="Medium Grid 3 Accent 2" w:semiHidden="0" w:uiPriority="69" w:unhideWhenUsed="0"/>
+    <w:lsdException w:name="Dark List Accent 2" w:semiHidden="0" w:uiPriority="70" w:unhideWhenUsed="0"/>
+    <w:lsdException w:name="Colorful Shading Accent 2" w:semiHidden="0" w:uiPriority="71" w:unhideWhenUsed="0"/>
+    <w:lsdException w:name="Colorful List Accent 2" w:semiHidden="0" w:uiPriority="72" w:unhideWhenUsed="0"/>
+    <w:lsdException w:name="Colorful Grid Accent 2" w:semiHidden="0" w:uiPriority="73" w:unhideWhenUsed="0"/>
+    <w:lsdException w:name="Light Shading Accent 3" w:semiHidden="0" w:uiPriority="60" w:unhideWhenUsed="0"/>
+    <w:lsdException w:name="Light List Accent 3" w:semiHidden="0" w:uiPriority="61" w:unhideWhenUsed="0"/>
+    <w:lsdException w:name="Light Grid Accent 3" w:semiHidden="0" w:uiPriority="62" w:unhideWhenUsed="0"/>
+    <w:lsdException w:name="Medium Shading 1 Accent 3" w:semiHidden="0" w:uiPriority="63" w:unhideWhenUsed="0"/>
+    <w:lsdException w:name="Medium Shading 2 Accent 3" w:semiHidden="0" w:uiPriority="64" w:unhideWhenUsed="0"/>
+    <w:lsdException w:name="Medium List 1 Accent 3" w:semiHidden="0" w:uiPriority="65" w:unhideWhenUsed="0"/>
+    <w:lsdException w:name="Medium List 2 Accent 3" w:semiHidden="0" w:uiPriority="66" w:unhideWhenUsed="0"/>
+    <w:lsdException w:name="Medium Grid 1 Accent 3" w:semiHidden="0" w:uiPriority="67" w:unhideWhenUsed="0"/>
+    <w:lsdException w:name="Medium Grid 2 Accent 3" w:semiHidden="0" w:uiPriority="68" w:unhideWhenUsed="0"/>
+    <w:lsdException w:name="Medium Grid 3 Accent 3" w:semiHidden="0" w:uiPriority="69" w:unhideWhenUsed="0"/>
+    <w:lsdException w:name="Dark List Accent 3" w:semiHidden="0" w:uiPriority="70" w:unhideWhenUsed="0"/>
+    <w:lsdException w:name="Colorful Shading Accent 3" w:semiHidden="0" w:uiPriority="71" w:unhideWhenUsed="0"/>
+    <w:lsdException w:name="Colorful List Accent 3" w:semiHidden="0" w:uiPriority="72" w:unhideWhenUsed="0"/>
+    <w:lsdException w:name="Colorful Grid Accent 3" w:semiHidden="0" w:uiPriority="73" w:unhideWhenUsed="0"/>
+    <w:lsdException w:name="Light Shading Accent 4" w:semiHidden="0" w:uiPriority="60" w:unhideWhenUsed="0"/>
+    <w:lsdException w:name="Light List Accent 4" w:semiHidden="0" w:uiPriority="61" w:unhideWhenUsed="0"/>
+    <w:lsdException w:name="Light Grid Accent 4" w:semiHidden="0" w:uiPriority="62" w:unhideWhenUsed="0"/>
+    <w:lsdException w:name="Medium Shading 1 Accent 4" w:semiHidden="0" w:uiPriority="63" w:unhideWhenUsed="0"/>
+    <w:lsdException w:name="Medium Shading 2 Accent 4" w:semiHidden="0" w:uiPriority="64" w:unhideWhenUsed="0"/>
+    <w:lsdException w:name="Medium List 1 Accent 4" w:semiHidden="0" w:uiPriority="65" w:unhideWhenUsed="0"/>
+    <w:lsdException w:name="Medium List 2 Accent 4" w:semiHidden="0" w:uiPriority="66" w:unhideWhenUsed="0"/>
+    <w:lsdException w:name="Medium Grid 1 Accent 4" w:semiHidden="0" w:uiPriority="67" w:unhideWhenUsed="0"/>
+    <w:lsdException w:name="Medium Grid 2 Accent 4" w:semiHidden="0" w:uiPriority="68" w:unhideWhenUsed="0"/>
+    <w:lsdException w:name="Medium Grid 3 Accent 4" w:semiHidden="0" w:uiPriority="69" w:unhideWhenUsed="0"/>
+    <w:lsdException w:name="Dark List Accent 4" w:semiHidden="0" w:uiPriority="70" w:unhideWhenUsed="0"/>
+    <w:lsdException w:name="Colorful Shading Accent 4" w:semiHidden="0" w:uiPriority="71" w:unhideWhenUsed="0"/>
+    <w:lsdException w:name="Colorful List Accent 4" w:semiHidden="0" w:uiPriority="72" w:unhideWhenUsed="0"/>
+    <w:lsdException w:name="Colorful Grid Accent 4" w:semiHidden="0" w:uiPriority="73" w:unhideWhenUsed="0"/>
+    <w:lsdException w:name="Light Shading Accent 5" w:semiHidden="0" w:uiPriority="60" w:unhideWhenUsed="0"/>
+    <w:lsdException w:name="Light List Accent 5" w:semiHidden="0" w:uiPriority="61" w:unhideWhenUsed="0"/>
+    <w:lsdException w:name="Light Grid Accent 5" w:semiHidden="0" w:uiPriority="62" w:unhideWhenUsed="0"/>
+    <w:lsdException w:name="Medium Shading 1 Accent 5" w:semiHidden="0" w:uiPriority="63" w:unhideWhenUsed="0"/>
+    <w:lsdException w:name="Medium Shading 2 Accent 5" w:semiHidden="0" w:uiPriority="64" w:unhideWhenUsed="0"/>
+    <w:lsdException w:name="Medium List 1 Accent 5" w:semiHidden="0" w:uiPriority="65" w:unhideWhenUsed="0"/>
+    <w:lsdException w:name="Medium List 2 Accent 5" w:semiHidden="0" w:uiPriority="66" w:unhideWhenUsed="0"/>
+    <w:lsdException w:name="Medium Grid 1 Accent 5" w:semiHidden="0" w:uiPriority="67" w:unhideWhenUsed="0"/>
+    <w:lsdException w:name="Medium Grid 2 Accent 5" w:semiHidden="0" w:uiPriority="68" w:unhideWhenUsed="0"/>
+    <w:lsdException w:name="Medium Grid 3 Accent 5" w:semiHidden="0" w:uiPriority="69" w:unhideWhenUsed="0"/>
+    <w:lsdException w:name="Dark List Accent 5" w:semiHidden="0" w:uiPriority="70" w:unhideWhenUsed="0"/>
+    <w:lsdException w:name="Colorful Shading Accent 5" w:semiHidden="0" w:uiPriority="71" w:unhideWhenUsed="0"/>
+    <w:lsdException w:name="Colorful List Accent 5" w:semiHidden="0" w:uiPriority="72" w:unhideWhenUsed="0"/>
+    <w:lsdException w:name="Colorful Grid Accent 5" w:semiHidden="0" w:uiPriority="73" w:unhideWhenUsed="0"/>
+    <w:lsdException w:name="Light Shading Accent 6" w:semiHidden="0" w:uiPriority="60" w:unhideWhenUsed="0"/>
+    <w:lsdException w:name="Light List Accent 6" w:semiHidden="0" w:uiPriority="61" w:unhideWhenUsed="0"/>
+    <w:lsdException w:name="Light Grid Accent 6" w:semiHidden="0" w:uiPriority="62" w:unhideWhenUsed="0"/>
+    <w:lsdException w:name="Medium Shading 1 Accent 6" w:semiHidden="0" w:uiPriority="63" w:unhideWhenUsed="0"/>
+    <w:lsdException w:name="Medium Shading 2 Accent 6" w:semiHidden="0" w:uiPriority="64" w:unhideWhenUsed="0"/>
+    <w:lsdException w:name="Medium List 1 Accent 6" w:semiHidden="0" w:uiPriority="65" w:unhideWhenUsed="0"/>
+    <w:lsdException w:name="Medium List 2 Accent 6" w:semiHidden="0" w:uiPriority="66" w:unhideWhenUsed="0"/>
+    <w:lsdException w:name="Medium Grid 1 Accent 6" w:semiHidden="0" w:uiPriority="67" w:unhideWhenUsed="0"/>
+    <w:lsdException w:name="Medium Grid 2 Accent 6" w:semiHidden="0" w:uiPriority="68" w:unhideWhenUsed="0"/>
+    <w:lsdException w:name="Medium Grid 3 Accent 6" w:semiHidden="0" w:uiPriority="69" w:unhideWhenUsed="0"/>
+    <w:lsdException w:name="Dark List Accent 6" w:semiHidden="0" w:uiPriority="70" w:unhideWhenUsed="0"/>
+    <w:lsdException w:name="Colorful Shading Accent 6" w:semiHidden="0" w:uiPriority="71" w:unhideWhenUsed="0"/>
+    <w:lsdException w:name="Colorful List Accent 6" w:semiHidden="0" w:uiPriority="72" w:unhideWhenUsed="0"/>
+    <w:lsdException w:name="Colorful Grid Accent 6" w:semiHidden="0" w:uiPriority="73" w:unhideWhenUsed="0"/>
+    <w:lsdException w:name="Subtle Emphasis" w:semiHidden="0" w:uiPriority="19" w:unhideWhenUsed="0" w:qFormat="1"/>
+    <w:lsdException w:name="Intense Emphasis" w:semiHidden="0" w:uiPriority="21" w:unhideWhenUsed="0" w:qFormat="1"/>
+    <w:lsdException w:name="Subtle Reference" w:semiHidden="0" w:uiPriority="31" w:unhideWhenUsed="0" w:qFormat="1"/>
+    <w:lsdException w:name="Intense Reference" w:semiHidden="0" w:uiPriority="32" w:unhideWhenUsed="0" w:qFormat="1"/>
+    <w:lsdException w:name="Book Title" w:semiHidden="0" w:uiPriority="33" w:unhideWhenUsed="0" w:qFormat="1"/>
+    <w:lsdException w:name="Bibliography" w:uiPriority="37"/>
+    <w:lsdException w:name="TOC Heading" w:uiPriority="39" w:qFormat="1"/>
   </w:latentStyles>
   <w:style w:type="paragraph" w:default="1" w:styleId="Normal">
     <w:name w:val="Normal"/>
@@ -6682,17 +7746,17 @@
     </w:rPrDefault>
     <w:pPrDefault/>
   </w:docDefaults>
-  <w:latentStyles w:defLockedState="0" w:defUIPriority="0" w:defSemiHidden="0" w:defUnhideWhenUsed="0" w:defQFormat="0" w:count="267">
-    <w:lsdException w:name="Normal" w:locked="1" w:qFormat="1"/>
-    <w:lsdException w:name="heading 1" w:locked="1" w:qFormat="1"/>
-    <w:lsdException w:name="heading 2" w:locked="1" w:qFormat="1"/>
-    <w:lsdException w:name="heading 3" w:locked="1" w:qFormat="1"/>
-    <w:lsdException w:name="heading 4" w:locked="1" w:qFormat="1"/>
-    <w:lsdException w:name="heading 5" w:locked="1" w:semiHidden="1" w:unhideWhenUsed="1" w:qFormat="1"/>
-    <w:lsdException w:name="heading 6" w:locked="1" w:semiHidden="1" w:unhideWhenUsed="1" w:qFormat="1"/>
-    <w:lsdException w:name="heading 7" w:locked="1" w:semiHidden="1" w:unhideWhenUsed="1" w:qFormat="1"/>
-    <w:lsdException w:name="heading 8" w:locked="1" w:semiHidden="1" w:unhideWhenUsed="1" w:qFormat="1"/>
-    <w:lsdException w:name="heading 9" w:locked="1" w:semiHidden="1" w:unhideWhenUsed="1" w:qFormat="1"/>
+  <w:latentStyles w:defLockedState="0" w:defUIPriority="0" w:defSemiHidden="1" w:defUnhideWhenUsed="1" w:defQFormat="0" w:count="267">
+    <w:lsdException w:name="Normal" w:locked="1" w:semiHidden="0" w:unhideWhenUsed="0" w:qFormat="1"/>
+    <w:lsdException w:name="heading 1" w:locked="1" w:semiHidden="0" w:unhideWhenUsed="0" w:qFormat="1"/>
+    <w:lsdException w:name="heading 2" w:locked="1" w:semiHidden="0" w:unhideWhenUsed="0" w:qFormat="1"/>
+    <w:lsdException w:name="heading 3" w:locked="1" w:semiHidden="0" w:unhideWhenUsed="0" w:qFormat="1"/>
+    <w:lsdException w:name="heading 4" w:locked="1" w:semiHidden="0" w:unhideWhenUsed="0" w:qFormat="1"/>
+    <w:lsdException w:name="heading 5" w:locked="1" w:qFormat="1"/>
+    <w:lsdException w:name="heading 6" w:locked="1" w:qFormat="1"/>
+    <w:lsdException w:name="heading 7" w:locked="1" w:qFormat="1"/>
+    <w:lsdException w:name="heading 8" w:locked="1" w:qFormat="1"/>
+    <w:lsdException w:name="heading 9" w:locked="1" w:qFormat="1"/>
     <w:lsdException w:name="toc 1" w:locked="1"/>
     <w:lsdException w:name="toc 2" w:locked="1"/>
     <w:lsdException w:name="toc 3" w:locked="1"/>
@@ -6703,124 +7767,130 @@
     <w:lsdException w:name="toc 8" w:locked="1"/>
     <w:lsdException w:name="toc 9" w:locked="1"/>
     <w:lsdException w:name="footer" w:uiPriority="99"/>
-    <w:lsdException w:name="caption" w:locked="1" w:semiHidden="1" w:unhideWhenUsed="1" w:qFormat="1"/>
-    <w:lsdException w:name="Title" w:locked="1" w:qFormat="1"/>
+    <w:lsdException w:name="caption" w:locked="1" w:qFormat="1"/>
+    <w:lsdException w:name="List Number" w:semiHidden="0" w:unhideWhenUsed="0"/>
+    <w:lsdException w:name="List 4" w:semiHidden="0" w:unhideWhenUsed="0"/>
+    <w:lsdException w:name="List 5" w:semiHidden="0" w:unhideWhenUsed="0"/>
+    <w:lsdException w:name="Title" w:locked="1" w:semiHidden="0" w:unhideWhenUsed="0" w:qFormat="1"/>
     <w:lsdException w:name="Default Paragraph Font" w:locked="1"/>
-    <w:lsdException w:name="Subtitle" w:locked="1" w:qFormat="1"/>
-    <w:lsdException w:name="Strong" w:locked="1" w:qFormat="1"/>
-    <w:lsdException w:name="Emphasis" w:locked="1" w:qFormat="1"/>
-    <w:lsdException w:name="Table Grid" w:locked="1"/>
-    <w:lsdException w:name="Placeholder Text" w:semiHidden="1" w:uiPriority="99"/>
-    <w:lsdException w:name="No Spacing" w:uiPriority="1" w:qFormat="1"/>
-    <w:lsdException w:name="Light Shading" w:uiPriority="60"/>
-    <w:lsdException w:name="Light List" w:uiPriority="61"/>
-    <w:lsdException w:name="Light Grid" w:uiPriority="62"/>
-    <w:lsdException w:name="Medium Shading 1" w:uiPriority="63"/>
-    <w:lsdException w:name="Medium Shading 2" w:uiPriority="64"/>
-    <w:lsdException w:name="Medium List 1" w:uiPriority="65"/>
-    <w:lsdException w:name="Medium List 2" w:uiPriority="66"/>
-    <w:lsdException w:name="Medium Grid 1" w:uiPriority="67"/>
-    <w:lsdException w:name="Medium Grid 2" w:uiPriority="68"/>
-    <w:lsdException w:name="Medium Grid 3" w:uiPriority="69"/>
-    <w:lsdException w:name="Dark List" w:uiPriority="70"/>
-    <w:lsdException w:name="Colorful Shading" w:uiPriority="71"/>
-    <w:lsdException w:name="Colorful List" w:uiPriority="72"/>
-    <w:lsdException w:name="Colorful Grid" w:uiPriority="73"/>
-    <w:lsdException w:name="Light Shading Accent 1" w:uiPriority="60"/>
-    <w:lsdException w:name="Light List Accent 1" w:uiPriority="61"/>
-    <w:lsdException w:name="Light Grid Accent 1" w:uiPriority="62"/>
-    <w:lsdException w:name="Medium Shading 1 Accent 1" w:uiPriority="63"/>
-    <w:lsdException w:name="Medium Shading 2 Accent 1" w:uiPriority="64"/>
-    <w:lsdException w:name="Medium List 1 Accent 1" w:uiPriority="65"/>
-    <w:lsdException w:name="Revision" w:semiHidden="1" w:uiPriority="99"/>
-    <w:lsdException w:name="List Paragraph" w:uiPriority="34" w:qFormat="1"/>
-    <w:lsdException w:name="Quote" w:uiPriority="29" w:qFormat="1"/>
-    <w:lsdException w:name="Intense Quote" w:uiPriority="30" w:qFormat="1"/>
-    <w:lsdException w:name="Medium List 2 Accent 1" w:uiPriority="66"/>
-    <w:lsdException w:name="Medium Grid 1 Accent 1" w:uiPriority="67"/>
-    <w:lsdException w:name="Medium Grid 2 Accent 1" w:uiPriority="68"/>
-    <w:lsdException w:name="Medium Grid 3 Accent 1" w:uiPriority="69"/>
-    <w:lsdException w:name="Dark List Accent 1" w:uiPriority="70"/>
-    <w:lsdException w:name="Colorful Shading Accent 1" w:uiPriority="71"/>
-    <w:lsdException w:name="Colorful List Accent 1" w:uiPriority="72"/>
-    <w:lsdException w:name="Colorful Grid Accent 1" w:uiPriority="73"/>
-    <w:lsdException w:name="Light Shading Accent 2" w:uiPriority="60"/>
-    <w:lsdException w:name="Light List Accent 2" w:uiPriority="61"/>
-    <w:lsdException w:name="Light Grid Accent 2" w:uiPriority="62"/>
-    <w:lsdException w:name="Medium Shading 1 Accent 2" w:uiPriority="63"/>
-    <w:lsdException w:name="Medium Shading 2 Accent 2" w:uiPriority="64"/>
-    <w:lsdException w:name="Medium List 1 Accent 2" w:uiPriority="65"/>
-    <w:lsdException w:name="Medium List 2 Accent 2" w:uiPriority="66"/>
-    <w:lsdException w:name="Medium Grid 1 Accent 2" w:uiPriority="67"/>
-    <w:lsdException w:name="Medium Grid 2 Accent 2" w:uiPriority="68"/>
-    <w:lsdException w:name="Medium Grid 3 Accent 2" w:uiPriority="69"/>
-    <w:lsdException w:name="Dark List Accent 2" w:uiPriority="70"/>
-    <w:lsdException w:name="Colorful Shading Accent 2" w:uiPriority="71"/>
-    <w:lsdException w:name="Colorful List Accent 2" w:uiPriority="72"/>
-    <w:lsdException w:name="Colorful Grid Accent 2" w:uiPriority="73"/>
-    <w:lsdException w:name="Light Shading Accent 3" w:uiPriority="60"/>
-    <w:lsdException w:name="Light List Accent 3" w:uiPriority="61"/>
-    <w:lsdException w:name="Light Grid Accent 3" w:uiPriority="62"/>
-    <w:lsdException w:name="Medium Shading 1 Accent 3" w:uiPriority="63"/>
-    <w:lsdException w:name="Medium Shading 2 Accent 3" w:uiPriority="64"/>
-    <w:lsdException w:name="Medium List 1 Accent 3" w:uiPriority="65"/>
-    <w:lsdException w:name="Medium List 2 Accent 3" w:uiPriority="66"/>
-    <w:lsdException w:name="Medium Grid 1 Accent 3" w:uiPriority="67"/>
-    <w:lsdException w:name="Medium Grid 2 Accent 3" w:uiPriority="68"/>
-    <w:lsdException w:name="Medium Grid 3 Accent 3" w:uiPriority="69"/>
-    <w:lsdException w:name="Dark List Accent 3" w:uiPriority="70"/>
-    <w:lsdException w:name="Colorful Shading Accent 3" w:uiPriority="71"/>
-    <w:lsdException w:name="Colorful List Accent 3" w:uiPriority="72"/>
-    <w:lsdException w:name="Colorful Grid Accent 3" w:uiPriority="73"/>
-    <w:lsdException w:name="Light Shading Accent 4" w:uiPriority="60"/>
-    <w:lsdException w:name="Light List Accent 4" w:uiPriority="61"/>
-    <w:lsdException w:name="Light Grid Accent 4" w:uiPriority="62"/>
-    <w:lsdException w:name="Medium Shading 1 Accent 4" w:uiPriority="63"/>
-    <w:lsdException w:name="Medium Shading 2 Accent 4" w:uiPriority="64"/>
-    <w:lsdException w:name="Medium List 1 Accent 4" w:uiPriority="65"/>
-    <w:lsdException w:name="Medium List 2 Accent 4" w:uiPriority="66"/>
-    <w:lsdException w:name="Medium Grid 1 Accent 4" w:uiPriority="67"/>
-    <w:lsdException w:name="Medium Grid 2 Accent 4" w:uiPriority="68"/>
-    <w:lsdException w:name="Medium Grid 3 Accent 4" w:uiPriority="69"/>
-    <w:lsdException w:name="Dark List Accent 4" w:uiPriority="70"/>
-    <w:lsdException w:name="Colorful Shading Accent 4" w:uiPriority="71"/>
-    <w:lsdException w:name="Colorful List Accent 4" w:uiPriority="72"/>
-    <w:lsdException w:name="Colorful Grid Accent 4" w:uiPriority="73"/>
-    <w:lsdException w:name="Light Shading Accent 5" w:uiPriority="60"/>
-    <w:lsdException w:name="Light List Accent 5" w:uiPriority="61"/>
-    <w:lsdException w:name="Light Grid Accent 5" w:uiPriority="62"/>
-    <w:lsdException w:name="Medium Shading 1 Accent 5" w:uiPriority="63"/>
-    <w:lsdException w:name="Medium Shading 2 Accent 5" w:uiPriority="64"/>
-    <w:lsdException w:name="Medium List 1 Accent 5" w:uiPriority="65"/>
-    <w:lsdException w:name="Medium List 2 Accent 5" w:uiPriority="66"/>
-    <w:lsdException w:name="Medium Grid 1 Accent 5" w:uiPriority="67"/>
-    <w:lsdException w:name="Medium Grid 2 Accent 5" w:uiPriority="68"/>
-    <w:lsdException w:name="Medium Grid 3 Accent 5" w:uiPriority="69"/>
-    <w:lsdException w:name="Dark List Accent 5" w:uiPriority="70"/>
-    <w:lsdException w:name="Colorful Shading Accent 5" w:uiPriority="71"/>
-    <w:lsdException w:name="Colorful List Accent 5" w:uiPriority="72"/>
-    <w:lsdException w:name="Colorful Grid Accent 5" w:uiPriority="73"/>
-    <w:lsdException w:name="Light Shading Accent 6" w:uiPriority="60"/>
-    <w:lsdException w:name="Light List Accent 6" w:uiPriority="61"/>
-    <w:lsdException w:name="Light Grid Accent 6" w:uiPriority="62"/>
-    <w:lsdException w:name="Medium Shading 1 Accent 6" w:uiPriority="63"/>
-    <w:lsdException w:name="Medium Shading 2 Accent 6" w:uiPriority="64"/>
-    <w:lsdException w:name="Medium List 1 Accent 6" w:uiPriority="65"/>
-    <w:lsdException w:name="Medium List 2 Accent 6" w:uiPriority="66"/>
-    <w:lsdException w:name="Medium Grid 1 Accent 6" w:uiPriority="67"/>
-    <w:lsdException w:name="Medium Grid 2 Accent 6" w:uiPriority="68"/>
-    <w:lsdException w:name="Medium Grid 3 Accent 6" w:uiPriority="69"/>
-    <w:lsdException w:name="Dark List Accent 6" w:uiPriority="70"/>
-    <w:lsdException w:name="Colorful Shading Accent 6" w:uiPriority="71"/>
-    <w:lsdException w:name="Colorful List Accent 6" w:uiPriority="72"/>
-    <w:lsdException w:name="Colorful Grid Accent 6" w:uiPriority="73"/>
-    <w:lsdException w:name="Subtle Emphasis" w:uiPriority="19" w:qFormat="1"/>
-    <w:lsdException w:name="Intense Emphasis" w:uiPriority="21" w:qFormat="1"/>
-    <w:lsdException w:name="Subtle Reference" w:uiPriority="31" w:qFormat="1"/>
-    <w:lsdException w:name="Intense Reference" w:uiPriority="32" w:qFormat="1"/>
-    <w:lsdException w:name="Book Title" w:uiPriority="33" w:qFormat="1"/>
-    <w:lsdException w:name="Bibliography" w:semiHidden="1" w:uiPriority="37" w:unhideWhenUsed="1"/>
-    <w:lsdException w:name="TOC Heading" w:semiHidden="1" w:uiPriority="39" w:unhideWhenUsed="1" w:qFormat="1"/>
+    <w:lsdException w:name="Subtitle" w:locked="1" w:semiHidden="0" w:unhideWhenUsed="0" w:qFormat="1"/>
+    <w:lsdException w:name="Salutation" w:semiHidden="0" w:unhideWhenUsed="0"/>
+    <w:lsdException w:name="Date" w:semiHidden="0" w:unhideWhenUsed="0"/>
+    <w:lsdException w:name="Body Text First Indent" w:semiHidden="0" w:unhideWhenUsed="0"/>
+    <w:lsdException w:name="Strong" w:locked="1" w:semiHidden="0" w:unhideWhenUsed="0" w:qFormat="1"/>
+    <w:lsdException w:name="Emphasis" w:locked="1" w:semiHidden="0" w:unhideWhenUsed="0" w:qFormat="1"/>
+    <w:lsdException w:name="Table Grid" w:locked="1" w:semiHidden="0" w:unhideWhenUsed="0"/>
+    <w:lsdException w:name="Placeholder Text" w:uiPriority="99" w:unhideWhenUsed="0"/>
+    <w:lsdException w:name="No Spacing" w:semiHidden="0" w:uiPriority="1" w:unhideWhenUsed="0" w:qFormat="1"/>
+    <w:lsdException w:name="Light Shading" w:semiHidden="0" w:uiPriority="60" w:unhideWhenUsed="0"/>
+    <w:lsdException w:name="Light List" w:semiHidden="0" w:uiPriority="61" w:unhideWhenUsed="0"/>
+    <w:lsdException w:name="Light Grid" w:semiHidden="0" w:uiPriority="62" w:unhideWhenUsed="0"/>
+    <w:lsdException w:name="Medium Shading 1" w:semiHidden="0" w:uiPriority="63" w:unhideWhenUsed="0"/>
+    <w:lsdException w:name="Medium Shading 2" w:semiHidden="0" w:uiPriority="64" w:unhideWhenUsed="0"/>
+    <w:lsdException w:name="Medium List 1" w:semiHidden="0" w:uiPriority="65" w:unhideWhenUsed="0"/>
+    <w:lsdException w:name="Medium List 2" w:semiHidden="0" w:uiPriority="66" w:unhideWhenUsed="0"/>
+    <w:lsdException w:name="Medium Grid 1" w:semiHidden="0" w:uiPriority="67" w:unhideWhenUsed="0"/>
+    <w:lsdException w:name="Medium Grid 2" w:semiHidden="0" w:uiPriority="68" w:unhideWhenUsed="0"/>
+    <w:lsdException w:name="Medium Grid 3" w:semiHidden="0" w:uiPriority="69" w:unhideWhenUsed="0"/>
+    <w:lsdException w:name="Dark List" w:semiHidden="0" w:uiPriority="70" w:unhideWhenUsed="0"/>
+    <w:lsdException w:name="Colorful Shading" w:semiHidden="0" w:uiPriority="71" w:unhideWhenUsed="0"/>
+    <w:lsdException w:name="Colorful List" w:semiHidden="0" w:uiPriority="72" w:unhideWhenUsed="0"/>
+    <w:lsdException w:name="Colorful Grid" w:semiHidden="0" w:uiPriority="73" w:unhideWhenUsed="0"/>
+    <w:lsdException w:name="Light Shading Accent 1" w:semiHidden="0" w:uiPriority="60" w:unhideWhenUsed="0"/>
+    <w:lsdException w:name="Light List Accent 1" w:semiHidden="0" w:uiPriority="61" w:unhideWhenUsed="0"/>
+    <w:lsdException w:name="Light Grid Accent 1" w:semiHidden="0" w:uiPriority="62" w:unhideWhenUsed="0"/>
+    <w:lsdException w:name="Medium Shading 1 Accent 1" w:semiHidden="0" w:uiPriority="63" w:unhideWhenUsed="0"/>
+    <w:lsdException w:name="Medium Shading 2 Accent 1" w:semiHidden="0" w:uiPriority="64" w:unhideWhenUsed="0"/>
+    <w:lsdException w:name="Medium List 1 Accent 1" w:semiHidden="0" w:uiPriority="65" w:unhideWhenUsed="0"/>
+    <w:lsdException w:name="Revision" w:uiPriority="99" w:unhideWhenUsed="0"/>
+    <w:lsdException w:name="List Paragraph" w:semiHidden="0" w:uiPriority="34" w:unhideWhenUsed="0" w:qFormat="1"/>
+    <w:lsdException w:name="Quote" w:semiHidden="0" w:uiPriority="29" w:unhideWhenUsed="0" w:qFormat="1"/>
+    <w:lsdException w:name="Intense Quote" w:semiHidden="0" w:uiPriority="30" w:unhideWhenUsed="0" w:qFormat="1"/>
+    <w:lsdException w:name="Medium List 2 Accent 1" w:semiHidden="0" w:uiPriority="66" w:unhideWhenUsed="0"/>
+    <w:lsdException w:name="Medium Grid 1 Accent 1" w:semiHidden="0" w:uiPriority="67" w:unhideWhenUsed="0"/>
+    <w:lsdException w:name="Medium Grid 2 Accent 1" w:semiHidden="0" w:uiPriority="68" w:unhideWhenUsed="0"/>
+    <w:lsdException w:name="Medium Grid 3 Accent 1" w:semiHidden="0" w:uiPriority="69" w:unhideWhenUsed="0"/>
+    <w:lsdException w:name="Dark List Accent 1" w:semiHidden="0" w:uiPriority="70" w:unhideWhenUsed="0"/>
+    <w:lsdException w:name="Colorful Shading Accent 1" w:semiHidden="0" w:uiPriority="71" w:unhideWhenUsed="0"/>
+    <w:lsdException w:name="Colorful List Accent 1" w:semiHidden="0" w:uiPriority="72" w:unhideWhenUsed="0"/>
+    <w:lsdException w:name="Colorful Grid Accent 1" w:semiHidden="0" w:uiPriority="73" w:unhideWhenUsed="0"/>
+    <w:lsdException w:name="Light Shading Accent 2" w:semiHidden="0" w:uiPriority="60" w:unhideWhenUsed="0"/>
+    <w:lsdException w:name="Light List Accent 2" w:semiHidden="0" w:uiPriority="61" w:unhideWhenUsed="0"/>
+    <w:lsdException w:name="Light Grid Accent 2" w:semiHidden="0" w:uiPriority="62" w:unhideWhenUsed="0"/>
+    <w:lsdException w:name="Medium Shading 1 Accent 2" w:semiHidden="0" w:uiPriority="63" w:unhideWhenUsed="0"/>
+    <w:lsdException w:name="Medium Shading 2 Accent 2" w:semiHidden="0" w:uiPriority="64" w:unhideWhenUsed="0"/>
+    <w:lsdException w:name="Medium List 1 Accent 2" w:semiHidden="0" w:uiPriority="65" w:unhideWhenUsed="0"/>
+    <w:lsdException w:name="Medium List 2 Accent 2" w:semiHidden="0" w:uiPriority="66" w:unhideWhenUsed="0"/>
+    <w:lsdException w:name="Medium Grid 1 Accent 2" w:semiHidden="0" w:uiPriority="67" w:unhideWhenUsed="0"/>
+    <w:lsdException w:name="Medium Grid 2 Accent 2" w:semiHidden="0" w:uiPriority="68" w:unhideWhenUsed="0"/>
+    <w:lsdException w:name="Medium Grid 3 Accent 2" w:semiHidden="0" w:uiPriority="69" w:unhideWhenUsed="0"/>
+    <w:lsdException w:name="Dark List Accent 2" w:semiHidden="0" w:uiPriority="70" w:unhideWhenUsed="0"/>
+    <w:lsdException w:name="Colorful Shading Accent 2" w:semiHidden="0" w:uiPriority="71" w:unhideWhenUsed="0"/>
+    <w:lsdException w:name="Colorful List Accent 2" w:semiHidden="0" w:uiPriority="72" w:unhideWhenUsed="0"/>
+    <w:lsdException w:name="Colorful Grid Accent 2" w:semiHidden="0" w:uiPriority="73" w:unhideWhenUsed="0"/>
+    <w:lsdException w:name="Light Shading Accent 3" w:semiHidden="0" w:uiPriority="60" w:unhideWhenUsed="0"/>
+    <w:lsdException w:name="Light List Accent 3" w:semiHidden="0" w:uiPriority="61" w:unhideWhenUsed="0"/>
+    <w:lsdException w:name="Light Grid Accent 3" w:semiHidden="0" w:uiPriority="62" w:unhideWhenUsed="0"/>
+    <w:lsdException w:name="Medium Shading 1 Accent 3" w:semiHidden="0" w:uiPriority="63" w:unhideWhenUsed="0"/>
+    <w:lsdException w:name="Medium Shading 2 Accent 3" w:semiHidden="0" w:uiPriority="64" w:unhideWhenUsed="0"/>
+    <w:lsdException w:name="Medium List 1 Accent 3" w:semiHidden="0" w:uiPriority="65" w:unhideWhenUsed="0"/>
+    <w:lsdException w:name="Medium List 2 Accent 3" w:semiHidden="0" w:uiPriority="66" w:unhideWhenUsed="0"/>
+    <w:lsdException w:name="Medium Grid 1 Accent 3" w:semiHidden="0" w:uiPriority="67" w:unhideWhenUsed="0"/>
+    <w:lsdException w:name="Medium Grid 2 Accent 3" w:semiHidden="0" w:uiPriority="68" w:unhideWhenUsed="0"/>
+    <w:lsdException w:name="Medium Grid 3 Accent 3" w:semiHidden="0" w:uiPriority="69" w:unhideWhenUsed="0"/>
+    <w:lsdException w:name="Dark List Accent 3" w:semiHidden="0" w:uiPriority="70" w:unhideWhenUsed="0"/>
+    <w:lsdException w:name="Colorful Shading Accent 3" w:semiHidden="0" w:uiPriority="71" w:unhideWhenUsed="0"/>
+    <w:lsdException w:name="Colorful List Accent 3" w:semiHidden="0" w:uiPriority="72" w:unhideWhenUsed="0"/>
+    <w:lsdException w:name="Colorful Grid Accent 3" w:semiHidden="0" w:uiPriority="73" w:unhideWhenUsed="0"/>
+    <w:lsdException w:name="Light Shading Accent 4" w:semiHidden="0" w:uiPriority="60" w:unhideWhenUsed="0"/>
+    <w:lsdException w:name="Light List Accent 4" w:semiHidden="0" w:uiPriority="61" w:unhideWhenUsed="0"/>
+    <w:lsdException w:name="Light Grid Accent 4" w:semiHidden="0" w:uiPriority="62" w:unhideWhenUsed="0"/>
+    <w:lsdException w:name="Medium Shading 1 Accent 4" w:semiHidden="0" w:uiPriority="63" w:unhideWhenUsed="0"/>
+    <w:lsdException w:name="Medium Shading 2 Accent 4" w:semiHidden="0" w:uiPriority="64" w:unhideWhenUsed="0"/>
+    <w:lsdException w:name="Medium List 1 Accent 4" w:semiHidden="0" w:uiPriority="65" w:unhideWhenUsed="0"/>
+    <w:lsdException w:name="Medium List 2 Accent 4" w:semiHidden="0" w:uiPriority="66" w:unhideWhenUsed="0"/>
+    <w:lsdException w:name="Medium Grid 1 Accent 4" w:semiHidden="0" w:uiPriority="67" w:unhideWhenUsed="0"/>
+    <w:lsdException w:name="Medium Grid 2 Accent 4" w:semiHidden="0" w:uiPriority="68" w:unhideWhenUsed="0"/>
+    <w:lsdException w:name="Medium Grid 3 Accent 4" w:semiHidden="0" w:uiPriority="69" w:unhideWhenUsed="0"/>
+    <w:lsdException w:name="Dark List Accent 4" w:semiHidden="0" w:uiPriority="70" w:unhideWhenUsed="0"/>
+    <w:lsdException w:name="Colorful Shading Accent 4" w:semiHidden="0" w:uiPriority="71" w:unhideWhenUsed="0"/>
+    <w:lsdException w:name="Colorful List Accent 4" w:semiHidden="0" w:uiPriority="72" w:unhideWhenUsed="0"/>
+    <w:lsdException w:name="Colorful Grid Accent 4" w:semiHidden="0" w:uiPriority="73" w:unhideWhenUsed="0"/>
+    <w:lsdException w:name="Light Shading Accent 5" w:semiHidden="0" w:uiPriority="60" w:unhideWhenUsed="0"/>
+    <w:lsdException w:name="Light List Accent 5" w:semiHidden="0" w:uiPriority="61" w:unhideWhenUsed="0"/>
+    <w:lsdException w:name="Light Grid Accent 5" w:semiHidden="0" w:uiPriority="62" w:unhideWhenUsed="0"/>
+    <w:lsdException w:name="Medium Shading 1 Accent 5" w:semiHidden="0" w:uiPriority="63" w:unhideWhenUsed="0"/>
+    <w:lsdException w:name="Medium Shading 2 Accent 5" w:semiHidden="0" w:uiPriority="64" w:unhideWhenUsed="0"/>
+    <w:lsdException w:name="Medium List 1 Accent 5" w:semiHidden="0" w:uiPriority="65" w:unhideWhenUsed="0"/>
+    <w:lsdException w:name="Medium List 2 Accent 5" w:semiHidden="0" w:uiPriority="66" w:unhideWhenUsed="0"/>
+    <w:lsdException w:name="Medium Grid 1 Accent 5" w:semiHidden="0" w:uiPriority="67" w:unhideWhenUsed="0"/>
+    <w:lsdException w:name="Medium Grid 2 Accent 5" w:semiHidden="0" w:uiPriority="68" w:unhideWhenUsed="0"/>
+    <w:lsdException w:name="Medium Grid 3 Accent 5" w:semiHidden="0" w:uiPriority="69" w:unhideWhenUsed="0"/>
+    <w:lsdException w:name="Dark List Accent 5" w:semiHidden="0" w:uiPriority="70" w:unhideWhenUsed="0"/>
+    <w:lsdException w:name="Colorful Shading Accent 5" w:semiHidden="0" w:uiPriority="71" w:unhideWhenUsed="0"/>
+    <w:lsdException w:name="Colorful List Accent 5" w:semiHidden="0" w:uiPriority="72" w:unhideWhenUsed="0"/>
+    <w:lsdException w:name="Colorful Grid Accent 5" w:semiHidden="0" w:uiPriority="73" w:unhideWhenUsed="0"/>
+    <w:lsdException w:name="Light Shading Accent 6" w:semiHidden="0" w:uiPriority="60" w:unhideWhenUsed="0"/>
+    <w:lsdException w:name="Light List Accent 6" w:semiHidden="0" w:uiPriority="61" w:unhideWhenUsed="0"/>
+    <w:lsdException w:name="Light Grid Accent 6" w:semiHidden="0" w:uiPriority="62" w:unhideWhenUsed="0"/>
+    <w:lsdException w:name="Medium Shading 1 Accent 6" w:semiHidden="0" w:uiPriority="63" w:unhideWhenUsed="0"/>
+    <w:lsdException w:name="Medium Shading 2 Accent 6" w:semiHidden="0" w:uiPriority="64" w:unhideWhenUsed="0"/>
+    <w:lsdException w:name="Medium List 1 Accent 6" w:semiHidden="0" w:uiPriority="65" w:unhideWhenUsed="0"/>
+    <w:lsdException w:name="Medium List 2 Accent 6" w:semiHidden="0" w:uiPriority="66" w:unhideWhenUsed="0"/>
+    <w:lsdException w:name="Medium Grid 1 Accent 6" w:semiHidden="0" w:uiPriority="67" w:unhideWhenUsed="0"/>
+    <w:lsdException w:name="Medium Grid 2 Accent 6" w:semiHidden="0" w:uiPriority="68" w:unhideWhenUsed="0"/>
+    <w:lsdException w:name="Medium Grid 3 Accent 6" w:semiHidden="0" w:uiPriority="69" w:unhideWhenUsed="0"/>
+    <w:lsdException w:name="Dark List Accent 6" w:semiHidden="0" w:uiPriority="70" w:unhideWhenUsed="0"/>
+    <w:lsdException w:name="Colorful Shading Accent 6" w:semiHidden="0" w:uiPriority="71" w:unhideWhenUsed="0"/>
+    <w:lsdException w:name="Colorful List Accent 6" w:semiHidden="0" w:uiPriority="72" w:unhideWhenUsed="0"/>
+    <w:lsdException w:name="Colorful Grid Accent 6" w:semiHidden="0" w:uiPriority="73" w:unhideWhenUsed="0"/>
+    <w:lsdException w:name="Subtle Emphasis" w:semiHidden="0" w:uiPriority="19" w:unhideWhenUsed="0" w:qFormat="1"/>
+    <w:lsdException w:name="Intense Emphasis" w:semiHidden="0" w:uiPriority="21" w:unhideWhenUsed="0" w:qFormat="1"/>
+    <w:lsdException w:name="Subtle Reference" w:semiHidden="0" w:uiPriority="31" w:unhideWhenUsed="0" w:qFormat="1"/>
+    <w:lsdException w:name="Intense Reference" w:semiHidden="0" w:uiPriority="32" w:unhideWhenUsed="0" w:qFormat="1"/>
+    <w:lsdException w:name="Book Title" w:semiHidden="0" w:uiPriority="33" w:unhideWhenUsed="0" w:qFormat="1"/>
+    <w:lsdException w:name="Bibliography" w:uiPriority="37"/>
+    <w:lsdException w:name="TOC Heading" w:uiPriority="39" w:qFormat="1"/>
   </w:latentStyles>
   <w:style w:type="paragraph" w:default="1" w:styleId="Normal">
     <w:name w:val="Normal"/>
@@ -7525,7 +8595,7 @@
 </file>
 
 <file path=customXml/itemProps1.xml><?xml version="1.0" encoding="utf-8"?>
-<ds:datastoreItem xmlns:ds="http://schemas.openxmlformats.org/officeDocument/2006/customXml" ds:itemID="{4CF3607A-12B8-4DF2-9814-F9C3E0B0E229}">
+<ds:datastoreItem xmlns:ds="http://schemas.openxmlformats.org/officeDocument/2006/customXml" ds:itemID="{84BFBFB5-C793-4069-8DDE-91DF03CFCDE2}">
   <ds:schemaRefs>
     <ds:schemaRef ds:uri="http://schemas.openxmlformats.org/officeDocument/2006/bibliography"/>
   </ds:schemaRefs>

</xml_diff>